<commit_message>
Version 1.0.8 Proposal has been added.
</commit_message>
<xml_diff>
--- a/Project Details/Data Dictionary/Data Dictionaruy.docx
+++ b/Project Details/Data Dictionary/Data Dictionaruy.docx
@@ -21,7 +21,166 @@
         <mc:AlternateContent>
           <mc:Choice Requires="wps">
             <w:drawing>
-              <wp:anchor distT="0" distB="0" distL="114300" distR="114300" simplePos="0" relativeHeight="251669504" behindDoc="0" locked="0" layoutInCell="1" allowOverlap="1" wp14:anchorId="586939A8" wp14:editId="7BFDCCEB">
+              <wp:anchor distT="0" distB="0" distL="114300" distR="114300" simplePos="0" relativeHeight="251671552" behindDoc="0" locked="0" layoutInCell="1" allowOverlap="1" wp14:anchorId="6E962629" wp14:editId="4B2855A8">
+                <wp:simplePos x="0" y="0"/>
+                <wp:positionH relativeFrom="column">
+                  <wp:posOffset>0</wp:posOffset>
+                </wp:positionH>
+                <wp:positionV relativeFrom="paragraph">
+                  <wp:posOffset>8279130</wp:posOffset>
+                </wp:positionV>
+                <wp:extent cx="2484120" cy="746760"/>
+                <wp:effectExtent l="0" t="0" r="0" b="0"/>
+                <wp:wrapNone/>
+                <wp:docPr id="10" name="Text Box 10"/>
+                <wp:cNvGraphicFramePr/>
+                <a:graphic xmlns:a="http://schemas.openxmlformats.org/drawingml/2006/main">
+                  <a:graphicData uri="http://schemas.microsoft.com/office/word/2010/wordprocessingShape">
+                    <wps:wsp>
+                      <wps:cNvSpPr txBox="1"/>
+                      <wps:spPr>
+                        <a:xfrm>
+                          <a:off x="0" y="0"/>
+                          <a:ext cx="2484120" cy="746760"/>
+                        </a:xfrm>
+                        <a:prstGeom prst="rect">
+                          <a:avLst/>
+                        </a:prstGeom>
+                        <a:noFill/>
+                        <a:ln>
+                          <a:noFill/>
+                        </a:ln>
+                      </wps:spPr>
+                      <wps:txbx>
+                        <w:txbxContent>
+                          <w:p>
+                            <w:pPr>
+                              <w:tabs>
+                                <w:tab w:val="left" w:pos="6960"/>
+                              </w:tabs>
+                              <w:rPr>
+                                <w:noProof/>
+                                <w:color w:val="FFFFFF" w:themeColor="background1"/>
+                                <w:sz w:val="44"/>
+                                <w:szCs w:val="44"/>
+                                <w14:shadow w14:blurRad="38100" w14:dist="19050" w14:dir="2700000" w14:sx="100000" w14:sy="100000" w14:kx="0" w14:ky="0" w14:algn="tl">
+                                  <w14:schemeClr w14:val="dk1">
+                                    <w14:alpha w14:val="60000"/>
+                                  </w14:schemeClr>
+                                </w14:shadow>
+                                <w14:textOutline w14:w="0" w14:cap="flat" w14:cmpd="sng" w14:algn="ctr">
+                                  <w14:noFill/>
+                                  <w14:prstDash w14:val="solid"/>
+                                  <w14:round/>
+                                </w14:textOutline>
+                              </w:rPr>
+                            </w:pPr>
+                            <w:r>
+                              <w:rPr>
+                                <w:noProof/>
+                                <w:color w:val="FFFFFF" w:themeColor="background1"/>
+                                <w:sz w:val="44"/>
+                                <w:szCs w:val="44"/>
+                                <w14:shadow w14:blurRad="38100" w14:dist="19050" w14:dir="2700000" w14:sx="100000" w14:sy="100000" w14:kx="0" w14:ky="0" w14:algn="tl">
+                                  <w14:schemeClr w14:val="dk1">
+                                    <w14:alpha w14:val="60000"/>
+                                  </w14:schemeClr>
+                                </w14:shadow>
+                                <w14:textOutline w14:w="0" w14:cap="flat" w14:cmpd="sng" w14:algn="ctr">
+                                  <w14:noFill/>
+                                  <w14:prstDash w14:val="solid"/>
+                                  <w14:round/>
+                                </w14:textOutline>
+                              </w:rPr>
+                              <w:t>Mr. Hajiqorbani</w:t>
+                            </w:r>
+                          </w:p>
+                        </w:txbxContent>
+                      </wps:txbx>
+                      <wps:bodyPr rot="0" spcFirstLastPara="0" vertOverflow="overflow" horzOverflow="overflow" vert="horz" wrap="square" lIns="91440" tIns="45720" rIns="91440" bIns="45720" numCol="1" spcCol="0" rtlCol="0" fromWordArt="0" anchor="t" anchorCtr="0" forceAA="0" compatLnSpc="1">
+                        <a:prstTxWarp prst="textNoShape">
+                          <a:avLst/>
+                        </a:prstTxWarp>
+                        <a:noAutofit/>
+                      </wps:bodyPr>
+                    </wps:wsp>
+                  </a:graphicData>
+                </a:graphic>
+                <wp14:sizeRelH relativeFrom="margin">
+                  <wp14:pctWidth>0</wp14:pctWidth>
+                </wp14:sizeRelH>
+                <wp14:sizeRelV relativeFrom="margin">
+                  <wp14:pctHeight>0</wp14:pctHeight>
+                </wp14:sizeRelV>
+              </wp:anchor>
+            </w:drawing>
+          </mc:Choice>
+          <mc:Fallback>
+            <w:pict>
+              <v:shapetype w14:anchorId="6E962629" id="_x0000_t202" coordsize="21600,21600" o:spt="202" path="m,l,21600r21600,l21600,xe">
+                <v:stroke joinstyle="miter"/>
+                <v:path gradientshapeok="t" o:connecttype="rect"/>
+              </v:shapetype>
+              <v:shape id="Text Box 10" o:spid="_x0000_s1026" type="#_x0000_t202" style="position:absolute;margin-left:0;margin-top:651.9pt;width:195.6pt;height:58.8pt;z-index:251671552;visibility:visible;mso-wrap-style:square;mso-width-percent:0;mso-height-percent:0;mso-wrap-distance-left:9pt;mso-wrap-distance-top:0;mso-wrap-distance-right:9pt;mso-wrap-distance-bottom:0;mso-position-horizontal:absolute;mso-position-horizontal-relative:text;mso-position-vertical:absolute;mso-position-vertical-relative:text;mso-width-percent:0;mso-height-percent:0;mso-width-relative:margin;mso-height-relative:margin;v-text-anchor:top" o:gfxdata="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" filled="f" stroked="f">
+                <v:textbox>
+                  <w:txbxContent>
+                    <w:p>
+                      <w:pPr>
+                        <w:tabs>
+                          <w:tab w:val="left" w:pos="6960"/>
+                        </w:tabs>
+                        <w:rPr>
+                          <w:noProof/>
+                          <w:color w:val="FFFFFF" w:themeColor="background1"/>
+                          <w:sz w:val="44"/>
+                          <w:szCs w:val="44"/>
+                          <w14:shadow w14:blurRad="38100" w14:dist="19050" w14:dir="2700000" w14:sx="100000" w14:sy="100000" w14:kx="0" w14:ky="0" w14:algn="tl">
+                            <w14:schemeClr w14:val="dk1">
+                              <w14:alpha w14:val="60000"/>
+                            </w14:schemeClr>
+                          </w14:shadow>
+                          <w14:textOutline w14:w="0" w14:cap="flat" w14:cmpd="sng" w14:algn="ctr">
+                            <w14:noFill/>
+                            <w14:prstDash w14:val="solid"/>
+                            <w14:round/>
+                          </w14:textOutline>
+                        </w:rPr>
+                      </w:pPr>
+                      <w:r>
+                        <w:rPr>
+                          <w:noProof/>
+                          <w:color w:val="FFFFFF" w:themeColor="background1"/>
+                          <w:sz w:val="44"/>
+                          <w:szCs w:val="44"/>
+                          <w14:shadow w14:blurRad="38100" w14:dist="19050" w14:dir="2700000" w14:sx="100000" w14:sy="100000" w14:kx="0" w14:ky="0" w14:algn="tl">
+                            <w14:schemeClr w14:val="dk1">
+                              <w14:alpha w14:val="60000"/>
+                            </w14:schemeClr>
+                          </w14:shadow>
+                          <w14:textOutline w14:w="0" w14:cap="flat" w14:cmpd="sng" w14:algn="ctr">
+                            <w14:noFill/>
+                            <w14:prstDash w14:val="solid"/>
+                            <w14:round/>
+                          </w14:textOutline>
+                        </w:rPr>
+                        <w:t>Mr. Hajiqorbani</w:t>
+                      </w:r>
+                    </w:p>
+                  </w:txbxContent>
+                </v:textbox>
+              </v:shape>
+            </w:pict>
+          </mc:Fallback>
+        </mc:AlternateContent>
+      </w:r>
+      <w:r>
+        <w:rPr>
+          <w:noProof/>
+        </w:rPr>
+        <mc:AlternateContent>
+          <mc:Choice Requires="wps">
+            <w:drawing>
+              <wp:anchor distT="0" distB="0" distL="114300" distR="114300" simplePos="0" relativeHeight="251669504" behindDoc="0" locked="0" layoutInCell="1" allowOverlap="1" wp14:anchorId="586939A8" wp14:editId="7E827BF5">
                 <wp:simplePos x="0" y="0"/>
                 <wp:positionH relativeFrom="column">
                   <wp:posOffset>-838200</wp:posOffset>
@@ -136,11 +295,7 @@
           </mc:Choice>
           <mc:Fallback>
             <w:pict>
-              <v:shapetype w14:anchorId="586939A8" id="_x0000_t202" coordsize="21600,21600" o:spt="202" path="m,l,21600r21600,l21600,xe">
-                <v:stroke joinstyle="miter"/>
-                <v:path gradientshapeok="t" o:connecttype="rect"/>
-              </v:shapetype>
-              <v:shape id="Text Box 9" o:spid="_x0000_s1026" type="#_x0000_t202" style="position:absolute;margin-left:-66pt;margin-top:616.8pt;width:156pt;height:58.8pt;z-index:251669504;visibility:visible;mso-wrap-style:square;mso-width-percent:0;mso-height-percent:0;mso-wrap-distance-left:9pt;mso-wrap-distance-top:0;mso-wrap-distance-right:9pt;mso-wrap-distance-bottom:0;mso-position-horizontal:absolute;mso-position-horizontal-relative:text;mso-position-vertical:absolute;mso-position-vertical-relative:text;mso-width-percent:0;mso-height-percent:0;mso-width-relative:margin;mso-height-relative:margin;v-text-anchor:top" o:gfxdata="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" filled="f" stroked="f">
+              <v:shape w14:anchorId="586939A8" id="Text Box 9" o:spid="_x0000_s1027" type="#_x0000_t202" style="position:absolute;margin-left:-66pt;margin-top:616.8pt;width:156pt;height:58.8pt;z-index:251669504;visibility:visible;mso-wrap-style:square;mso-width-percent:0;mso-height-percent:0;mso-wrap-distance-left:9pt;mso-wrap-distance-top:0;mso-wrap-distance-right:9pt;mso-wrap-distance-bottom:0;mso-position-horizontal:absolute;mso-position-horizontal-relative:text;mso-position-vertical:absolute;mso-position-vertical-relative:text;mso-width-percent:0;mso-height-percent:0;mso-width-relative:margin;mso-height-relative:margin;v-text-anchor:top" o:gfxdata="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" filled="f" stroked="f">
                 <v:textbox>
                   <w:txbxContent>
                     <w:p>
@@ -202,161 +357,6 @@
                           </w14:textOutline>
                         </w:rPr>
                         <w:t>:</w:t>
-                      </w:r>
-                    </w:p>
-                  </w:txbxContent>
-                </v:textbox>
-              </v:shape>
-            </w:pict>
-          </mc:Fallback>
-        </mc:AlternateContent>
-      </w:r>
-      <w:r>
-        <w:rPr>
-          <w:noProof/>
-        </w:rPr>
-        <mc:AlternateContent>
-          <mc:Choice Requires="wps">
-            <w:drawing>
-              <wp:anchor distT="0" distB="0" distL="114300" distR="114300" simplePos="0" relativeHeight="251671552" behindDoc="0" locked="0" layoutInCell="1" allowOverlap="1" wp14:anchorId="6E962629" wp14:editId="3043DE0B">
-                <wp:simplePos x="0" y="0"/>
-                <wp:positionH relativeFrom="column">
-                  <wp:posOffset>0</wp:posOffset>
-                </wp:positionH>
-                <wp:positionV relativeFrom="paragraph">
-                  <wp:posOffset>8260080</wp:posOffset>
-                </wp:positionV>
-                <wp:extent cx="2484120" cy="746760"/>
-                <wp:effectExtent l="0" t="0" r="0" b="0"/>
-                <wp:wrapNone/>
-                <wp:docPr id="10" name="Text Box 10"/>
-                <wp:cNvGraphicFramePr/>
-                <a:graphic xmlns:a="http://schemas.openxmlformats.org/drawingml/2006/main">
-                  <a:graphicData uri="http://schemas.microsoft.com/office/word/2010/wordprocessingShape">
-                    <wps:wsp>
-                      <wps:cNvSpPr txBox="1"/>
-                      <wps:spPr>
-                        <a:xfrm>
-                          <a:off x="0" y="0"/>
-                          <a:ext cx="2484120" cy="746760"/>
-                        </a:xfrm>
-                        <a:prstGeom prst="rect">
-                          <a:avLst/>
-                        </a:prstGeom>
-                        <a:noFill/>
-                        <a:ln>
-                          <a:noFill/>
-                        </a:ln>
-                      </wps:spPr>
-                      <wps:txbx>
-                        <w:txbxContent>
-                          <w:p>
-                            <w:pPr>
-                              <w:tabs>
-                                <w:tab w:val="left" w:pos="6960"/>
-                              </w:tabs>
-                              <w:rPr>
-                                <w:noProof/>
-                                <w:color w:val="FFFFFF" w:themeColor="background1"/>
-                                <w:sz w:val="44"/>
-                                <w:szCs w:val="44"/>
-                                <w14:shadow w14:blurRad="38100" w14:dist="19050" w14:dir="2700000" w14:sx="100000" w14:sy="100000" w14:kx="0" w14:ky="0" w14:algn="tl">
-                                  <w14:schemeClr w14:val="dk1">
-                                    <w14:alpha w14:val="60000"/>
-                                  </w14:schemeClr>
-                                </w14:shadow>
-                                <w14:textOutline w14:w="0" w14:cap="flat" w14:cmpd="sng" w14:algn="ctr">
-                                  <w14:noFill/>
-                                  <w14:prstDash w14:val="solid"/>
-                                  <w14:round/>
-                                </w14:textOutline>
-                              </w:rPr>
-                            </w:pPr>
-                            <w:r>
-                              <w:rPr>
-                                <w:noProof/>
-                                <w:color w:val="FFFFFF" w:themeColor="background1"/>
-                                <w:sz w:val="44"/>
-                                <w:szCs w:val="44"/>
-                                <w14:shadow w14:blurRad="38100" w14:dist="19050" w14:dir="2700000" w14:sx="100000" w14:sy="100000" w14:kx="0" w14:ky="0" w14:algn="tl">
-                                  <w14:schemeClr w14:val="dk1">
-                                    <w14:alpha w14:val="60000"/>
-                                  </w14:schemeClr>
-                                </w14:shadow>
-                                <w14:textOutline w14:w="0" w14:cap="flat" w14:cmpd="sng" w14:algn="ctr">
-                                  <w14:noFill/>
-                                  <w14:prstDash w14:val="solid"/>
-                                  <w14:round/>
-                                </w14:textOutline>
-                              </w:rPr>
-                              <w:t>Mr. Hajiqorbani</w:t>
-                            </w:r>
-                          </w:p>
-                        </w:txbxContent>
-                      </wps:txbx>
-                      <wps:bodyPr rot="0" spcFirstLastPara="0" vertOverflow="overflow" horzOverflow="overflow" vert="horz" wrap="square" lIns="91440" tIns="45720" rIns="91440" bIns="45720" numCol="1" spcCol="0" rtlCol="0" fromWordArt="0" anchor="t" anchorCtr="0" forceAA="0" compatLnSpc="1">
-                        <a:prstTxWarp prst="textNoShape">
-                          <a:avLst/>
-                        </a:prstTxWarp>
-                        <a:noAutofit/>
-                      </wps:bodyPr>
-                    </wps:wsp>
-                  </a:graphicData>
-                </a:graphic>
-                <wp14:sizeRelH relativeFrom="margin">
-                  <wp14:pctWidth>0</wp14:pctWidth>
-                </wp14:sizeRelH>
-                <wp14:sizeRelV relativeFrom="margin">
-                  <wp14:pctHeight>0</wp14:pctHeight>
-                </wp14:sizeRelV>
-              </wp:anchor>
-            </w:drawing>
-          </mc:Choice>
-          <mc:Fallback>
-            <w:pict>
-              <v:shape w14:anchorId="6E962629" id="Text Box 10" o:spid="_x0000_s1027" type="#_x0000_t202" style="position:absolute;margin-left:0;margin-top:650.4pt;width:195.6pt;height:58.8pt;z-index:251671552;visibility:visible;mso-wrap-style:square;mso-width-percent:0;mso-height-percent:0;mso-wrap-distance-left:9pt;mso-wrap-distance-top:0;mso-wrap-distance-right:9pt;mso-wrap-distance-bottom:0;mso-position-horizontal:absolute;mso-position-horizontal-relative:text;mso-position-vertical:absolute;mso-position-vertical-relative:text;mso-width-percent:0;mso-height-percent:0;mso-width-relative:margin;mso-height-relative:margin;v-text-anchor:top" o:gfxdata="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" filled="f" stroked="f">
-                <v:textbox>
-                  <w:txbxContent>
-                    <w:p>
-                      <w:pPr>
-                        <w:tabs>
-                          <w:tab w:val="left" w:pos="6960"/>
-                        </w:tabs>
-                        <w:rPr>
-                          <w:noProof/>
-                          <w:color w:val="FFFFFF" w:themeColor="background1"/>
-                          <w:sz w:val="44"/>
-                          <w:szCs w:val="44"/>
-                          <w14:shadow w14:blurRad="38100" w14:dist="19050" w14:dir="2700000" w14:sx="100000" w14:sy="100000" w14:kx="0" w14:ky="0" w14:algn="tl">
-                            <w14:schemeClr w14:val="dk1">
-                              <w14:alpha w14:val="60000"/>
-                            </w14:schemeClr>
-                          </w14:shadow>
-                          <w14:textOutline w14:w="0" w14:cap="flat" w14:cmpd="sng" w14:algn="ctr">
-                            <w14:noFill/>
-                            <w14:prstDash w14:val="solid"/>
-                            <w14:round/>
-                          </w14:textOutline>
-                        </w:rPr>
-                      </w:pPr>
-                      <w:r>
-                        <w:rPr>
-                          <w:noProof/>
-                          <w:color w:val="FFFFFF" w:themeColor="background1"/>
-                          <w:sz w:val="44"/>
-                          <w:szCs w:val="44"/>
-                          <w14:shadow w14:blurRad="38100" w14:dist="19050" w14:dir="2700000" w14:sx="100000" w14:sy="100000" w14:kx="0" w14:ky="0" w14:algn="tl">
-                            <w14:schemeClr w14:val="dk1">
-                              <w14:alpha w14:val="60000"/>
-                            </w14:schemeClr>
-                          </w14:shadow>
-                          <w14:textOutline w14:w="0" w14:cap="flat" w14:cmpd="sng" w14:algn="ctr">
-                            <w14:noFill/>
-                            <w14:prstDash w14:val="solid"/>
-                            <w14:round/>
-                          </w14:textOutline>
-                        </w:rPr>
-                        <w:t>Mr. Hajiqorbani</w:t>
                       </w:r>
                     </w:p>
                   </w:txbxContent>
@@ -1660,7 +1660,7 @@
                               <w:bidi/>
                               <w:jc w:val="center"/>
                               <w:rPr>
-                                <w:rFonts w:cs="Calibri" w:hint="cs"/>
+                                <w:rFonts w:cs="Calibri"/>
                                 <w:color w:val="000000" w:themeColor="text1"/>
                                 <w:sz w:val="44"/>
                                 <w:szCs w:val="44"/>
@@ -2009,7 +2009,7 @@
                               <w:bidi/>
                               <w:jc w:val="center"/>
                               <w:rPr>
-                                <w:rFonts w:cs="Calibri" w:hint="cs"/>
+                                <w:rFonts w:cs="Calibri"/>
                                 <w:color w:val="000000" w:themeColor="text1"/>
                                 <w:sz w:val="56"/>
                                 <w:szCs w:val="56"/>
@@ -2353,7 +2353,6 @@
                               <w:bidi/>
                               <w:jc w:val="center"/>
                               <w:rPr>
-                                <w:rFonts w:hint="cs"/>
                                 <w:color w:val="000000" w:themeColor="text1"/>
                                 <w:sz w:val="56"/>
                                 <w:szCs w:val="56"/>
@@ -2946,7 +2945,6 @@
           <w:p>
             <w:pPr>
               <w:rPr>
-                <w:rFonts w:hint="cs"/>
                 <w:lang w:bidi="fa-IR"/>
               </w:rPr>
             </w:pPr>
@@ -2965,7 +2963,6 @@
           <w:p>
             <w:pPr>
               <w:rPr>
-                <w:rFonts w:hint="cs"/>
                 <w:lang w:bidi="fa-IR"/>
               </w:rPr>
             </w:pPr>
@@ -2984,7 +2981,6 @@
           <w:p>
             <w:pPr>
               <w:rPr>
-                <w:rFonts w:hint="cs"/>
                 <w:lang w:bidi="fa-IR"/>
               </w:rPr>
             </w:pPr>
@@ -3003,7 +2999,6 @@
           <w:p>
             <w:pPr>
               <w:rPr>
-                <w:rFonts w:hint="cs"/>
                 <w:lang w:bidi="fa-IR"/>
               </w:rPr>
             </w:pPr>
@@ -3022,7 +3017,6 @@
           <w:p>
             <w:pPr>
               <w:rPr>
-                <w:rFonts w:hint="cs"/>
                 <w:lang w:bidi="fa-IR"/>
               </w:rPr>
             </w:pPr>
@@ -3142,7 +3136,6 @@
           <w:p>
             <w:pPr>
               <w:rPr>
-                <w:rFonts w:hint="cs"/>
                 <w:rtl/>
                 <w:lang w:bidi="fa-IR"/>
               </w:rPr>
@@ -3346,7 +3339,7 @@
           <w:p>
             <w:pPr>
               <w:rPr>
-                <w:rFonts w:ascii="Arial" w:hAnsi="Arial" w:cs="Arial" w:hint="cs"/>
+                <w:rFonts w:ascii="Arial" w:hAnsi="Arial" w:cs="Arial"/>
                 <w:rtl/>
                 <w:lang w:bidi="he-IL"/>
               </w:rPr>
@@ -3697,26 +3690,17 @@
       <w:pPr>
         <w:bidi/>
         <w:rPr>
+          <w:rtl/>
+          <w:lang w:bidi="fa-IR"/>
+        </w:rPr>
+      </w:pPr>
+      <w:r>
+        <w:rPr>
           <w:rFonts w:hint="cs"/>
           <w:rtl/>
           <w:lang w:bidi="fa-IR"/>
         </w:rPr>
-      </w:pPr>
-      <w:r>
-        <w:rPr>
-          <w:rFonts w:hint="cs"/>
-          <w:rtl/>
-          <w:lang w:bidi="fa-IR"/>
-        </w:rPr>
-        <w:t>یک موجودیت داده‌ای برای ذخیره‌ی</w:t>
-      </w:r>
-      <w:r>
-        <w:rPr>
-          <w:rFonts w:hint="cs"/>
-          <w:rtl/>
-          <w:lang w:bidi="fa-IR"/>
-        </w:rPr>
-        <w:t xml:space="preserve"> کاربران در </w:t>
+        <w:t xml:space="preserve">یک موجودیت داده‌ای برای ذخیره‌ی کاربران در </w:t>
       </w:r>
       <w:r>
         <w:rPr>
@@ -4831,6 +4815,7 @@
   </w:compat>
   <w:rsids>
     <w:rsidRoot w:val="009C4340"/>
+    <w:rsid w:val="00485F41"/>
     <w:rsid w:val="004C6D1B"/>
     <w:rsid w:val="009C4340"/>
     <w:rsid w:val="00BA06BC"/>

</xml_diff>

<commit_message>
Version 1.0.10 Proposal has been modified. Data Dictionary has been Completed. Requirements Engineering has been modified.
</commit_message>
<xml_diff>
--- a/Project Details/Data Dictionary/Data Dictionaruy.docx
+++ b/Project Details/Data Dictionary/Data Dictionaruy.docx
@@ -121,7 +121,7 @@
                 <v:stroke joinstyle="miter"/>
                 <v:path gradientshapeok="t" o:connecttype="rect"/>
               </v:shapetype>
-              <v:shape id="Text Box 10" o:spid="_x0000_s1026" type="#_x0000_t202" style="position:absolute;margin-left:0;margin-top:651.9pt;width:195.6pt;height:58.8pt;z-index:251671552;visibility:visible;mso-wrap-style:square;mso-width-percent:0;mso-height-percent:0;mso-wrap-distance-left:9pt;mso-wrap-distance-top:0;mso-wrap-distance-right:9pt;mso-wrap-distance-bottom:0;mso-position-horizontal:absolute;mso-position-horizontal-relative:text;mso-position-vertical:absolute;mso-position-vertical-relative:text;mso-width-percent:0;mso-height-percent:0;mso-width-relative:margin;mso-height-relative:margin;v-text-anchor:top" o:gfxdata="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" filled="f" stroked="f">
+              <v:shape id="Text Box 10" o:spid="_x0000_s1026" type="#_x0000_t202" style="position:absolute;left:0;text-align:left;margin-left:0;margin-top:651.9pt;width:195.6pt;height:58.8pt;z-index:251671552;visibility:visible;mso-wrap-style:square;mso-width-percent:0;mso-height-percent:0;mso-wrap-distance-left:9pt;mso-wrap-distance-top:0;mso-wrap-distance-right:9pt;mso-wrap-distance-bottom:0;mso-position-horizontal:absolute;mso-position-horizontal-relative:text;mso-position-vertical:absolute;mso-position-vertical-relative:text;mso-width-percent:0;mso-height-percent:0;mso-width-relative:margin;mso-height-relative:margin;v-text-anchor:top" o:gfxdata="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" filled="f" stroked="f">
                 <v:textbox>
                   <w:txbxContent>
                     <w:p>
@@ -295,7 +295,7 @@
           </mc:Choice>
           <mc:Fallback>
             <w:pict>
-              <v:shape w14:anchorId="586939A8" id="Text Box 9" o:spid="_x0000_s1027" type="#_x0000_t202" style="position:absolute;margin-left:-66pt;margin-top:616.8pt;width:156pt;height:58.8pt;z-index:251669504;visibility:visible;mso-wrap-style:square;mso-width-percent:0;mso-height-percent:0;mso-wrap-distance-left:9pt;mso-wrap-distance-top:0;mso-wrap-distance-right:9pt;mso-wrap-distance-bottom:0;mso-position-horizontal:absolute;mso-position-horizontal-relative:text;mso-position-vertical:absolute;mso-position-vertical-relative:text;mso-width-percent:0;mso-height-percent:0;mso-width-relative:margin;mso-height-relative:margin;v-text-anchor:top" o:gfxdata="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" filled="f" stroked="f">
+              <v:shape w14:anchorId="586939A8" id="Text Box 9" o:spid="_x0000_s1027" type="#_x0000_t202" style="position:absolute;left:0;text-align:left;margin-left:-66pt;margin-top:616.8pt;width:156pt;height:58.8pt;z-index:251669504;visibility:visible;mso-wrap-style:square;mso-width-percent:0;mso-height-percent:0;mso-wrap-distance-left:9pt;mso-wrap-distance-top:0;mso-wrap-distance-right:9pt;mso-wrap-distance-bottom:0;mso-position-horizontal:absolute;mso-position-horizontal-relative:text;mso-position-vertical:absolute;mso-position-vertical-relative:text;mso-width-percent:0;mso-height-percent:0;mso-width-relative:margin;mso-height-relative:margin;v-text-anchor:top" o:gfxdata="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" filled="f" stroked="f">
                 <v:textbox>
                   <w:txbxContent>
                     <w:p>
@@ -560,7 +560,7 @@
           </mc:Choice>
           <mc:Fallback>
             <w:pict>
-              <v:shape w14:anchorId="6B2E133B" id="Text Box 8" o:spid="_x0000_s1028" type="#_x0000_t202" style="position:absolute;margin-left:-45.6pt;margin-top:1in;width:627.6pt;height:66pt;z-index:251667456;visibility:visible;mso-wrap-style:none;mso-height-percent:0;mso-wrap-distance-left:9pt;mso-wrap-distance-top:0;mso-wrap-distance-right:9pt;mso-wrap-distance-bottom:0;mso-position-horizontal:absolute;mso-position-horizontal-relative:text;mso-position-vertical:absolute;mso-position-vertical-relative:text;mso-height-percent:0;mso-height-relative:margin;v-text-anchor:top" o:gfxdata="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" filled="f" stroked="f">
+              <v:shape w14:anchorId="6B2E133B" id="Text Box 8" o:spid="_x0000_s1028" type="#_x0000_t202" style="position:absolute;left:0;text-align:left;margin-left:-45.6pt;margin-top:1in;width:627.6pt;height:66pt;z-index:251667456;visibility:visible;mso-wrap-style:none;mso-height-percent:0;mso-wrap-distance-left:9pt;mso-wrap-distance-top:0;mso-wrap-distance-right:9pt;mso-wrap-distance-bottom:0;mso-position-horizontal:absolute;mso-position-horizontal-relative:text;mso-position-vertical:absolute;mso-position-vertical-relative:text;mso-height-percent:0;mso-height-relative:margin;v-text-anchor:top" o:gfxdata="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" filled="f" stroked="f">
                 <v:textbox>
                   <w:txbxContent>
                     <w:p>
@@ -835,7 +835,7 @@
           </mc:Choice>
           <mc:Fallback>
             <w:pict>
-              <v:shape w14:anchorId="4C524A2C" id="Text Box 5" o:spid="_x0000_s1029" type="#_x0000_t202" style="position:absolute;margin-left:32.2pt;margin-top:17.25pt;width:2in;height:2in;z-index:251665408;visibility:visible;mso-wrap-style:none;mso-wrap-distance-left:9pt;mso-wrap-distance-top:0;mso-wrap-distance-right:9pt;mso-wrap-distance-bottom:0;mso-position-horizontal:absolute;mso-position-horizontal-relative:text;mso-position-vertical:absolute;mso-position-vertical-relative:text;v-text-anchor:top" o:gfxdata="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" filled="f" stroked="f">
+              <v:shape w14:anchorId="4C524A2C" id="Text Box 5" o:spid="_x0000_s1029" type="#_x0000_t202" style="position:absolute;left:0;text-align:left;margin-left:32.2pt;margin-top:17.25pt;width:2in;height:2in;z-index:251665408;visibility:visible;mso-wrap-style:none;mso-wrap-distance-left:9pt;mso-wrap-distance-top:0;mso-wrap-distance-right:9pt;mso-wrap-distance-bottom:0;mso-position-horizontal:absolute;mso-position-horizontal-relative:text;mso-position-vertical:absolute;mso-position-vertical-relative:text;v-text-anchor:top" o:gfxdata="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" filled="f" stroked="f">
                 <v:textbox style="mso-fit-shape-to-text:t">
                   <w:txbxContent>
                     <w:sdt>
@@ -1089,7 +1089,7 @@
           </mc:Choice>
           <mc:Fallback>
             <w:pict>
-              <v:shape w14:anchorId="0D24B9B4" id="Text Box 4" o:spid="_x0000_s1030" type="#_x0000_t202" style="position:absolute;margin-left:-45.6pt;margin-top:-54.9pt;width:2in;height:2in;z-index:251663360;visibility:visible;mso-wrap-style:none;mso-wrap-distance-left:9pt;mso-wrap-distance-top:0;mso-wrap-distance-right:9pt;mso-wrap-distance-bottom:0;mso-position-horizontal:absolute;mso-position-horizontal-relative:text;mso-position-vertical:absolute;mso-position-vertical-relative:text;v-text-anchor:top" o:gfxdata="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" filled="f" stroked="f">
+              <v:shape w14:anchorId="0D24B9B4" id="Text Box 4" o:spid="_x0000_s1030" type="#_x0000_t202" style="position:absolute;left:0;text-align:left;margin-left:-45.6pt;margin-top:-54.9pt;width:2in;height:2in;z-index:251663360;visibility:visible;mso-wrap-style:none;mso-wrap-distance-left:9pt;mso-wrap-distance-top:0;mso-wrap-distance-right:9pt;mso-wrap-distance-bottom:0;mso-position-horizontal:absolute;mso-position-horizontal-relative:text;mso-position-vertical:absolute;mso-position-vertical-relative:text;v-text-anchor:top" o:gfxdata="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" filled="f" stroked="f">
                 <v:textbox style="mso-fit-shape-to-text:t">
                   <w:txbxContent>
                     <w:p>
@@ -1367,7 +1367,7 @@
           </mc:Choice>
           <mc:Fallback>
             <w:pict>
-              <v:shape w14:anchorId="269DF177" id="Text Box 1" o:spid="_x0000_s1031" type="#_x0000_t202" style="position:absolute;margin-left:0;margin-top:-48pt;width:2in;height:2in;z-index:251660288;visibility:visible;mso-wrap-style:none;mso-wrap-distance-left:9pt;mso-wrap-distance-top:0;mso-wrap-distance-right:9pt;mso-wrap-distance-bottom:0;mso-position-horizontal:absolute;mso-position-horizontal-relative:text;mso-position-vertical:absolute;mso-position-vertical-relative:text;v-text-anchor:top" o:gfxdata="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" filled="f" stroked="f">
+              <v:shape w14:anchorId="269DF177" id="Text Box 1" o:spid="_x0000_s1031" type="#_x0000_t202" style="position:absolute;left:0;text-align:left;margin-left:0;margin-top:-48pt;width:2in;height:2in;z-index:251660288;visibility:visible;mso-wrap-style:none;mso-wrap-distance-left:9pt;mso-wrap-distance-top:0;mso-wrap-distance-right:9pt;mso-wrap-distance-bottom:0;mso-position-horizontal:absolute;mso-position-horizontal-relative:text;mso-position-vertical:absolute;mso-position-vertical-relative:text;v-text-anchor:top" o:gfxdata="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" filled="f" stroked="f">
                 <v:textbox style="mso-fit-shape-to-text:t">
                   <w:txbxContent>
                     <w:p>
@@ -1715,8 +1715,7 @@
           </mc:Choice>
           <mc:Fallback>
             <w:pict>
-              <v:shape w14:anchorId="150018E5" id="Text Box 13" o:spid="_x0000_s1032" type="#_x0000_t202" style="position:absolute;margin-left:0;margin-top:487.85pt;width:2in;height:2in;z-index:251678720;visibility:visible;mso-wrap-style:none;mso-wrap-distance-left:9pt;mso-wrap-distance-top:0;mso-wrap-distance-right:9pt;mso-wrap-distance-bottom:0;mso-position-horizontal:center;mso-position-horizontal-relative:margin;mso-position-vertical:absolute;mso-position-vertical-relative:text;v-text-anchor:top" o:gfxdata="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" filled="f" stroked="f">
-                <v:fill o:detectmouseclick="t"/>
+              <v:shape w14:anchorId="150018E5" id="Text Box 13" o:spid="_x0000_s1032" type="#_x0000_t202" style="position:absolute;left:0;text-align:left;margin-left:0;margin-top:487.85pt;width:2in;height:2in;z-index:251678720;visibility:visible;mso-wrap-style:none;mso-wrap-distance-left:9pt;mso-wrap-distance-top:0;mso-wrap-distance-right:9pt;mso-wrap-distance-bottom:0;mso-position-horizontal:center;mso-position-horizontal-relative:margin;mso-position-vertical:absolute;mso-position-vertical-relative:text;v-text-anchor:top" o:gfxdata="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" filled="f" stroked="f">
                 <v:textbox style="mso-fit-shape-to-text:t">
                   <w:txbxContent>
                     <w:p>
@@ -1774,7 +1773,7 @@
                         <w:bidi/>
                         <w:jc w:val="center"/>
                         <w:rPr>
-                          <w:rFonts w:cs="Calibri" w:hint="cs"/>
+                          <w:rFonts w:cs="Calibri"/>
                           <w:color w:val="000000" w:themeColor="text1"/>
                           <w:sz w:val="44"/>
                           <w:szCs w:val="44"/>
@@ -2085,8 +2084,7 @@
           </mc:Choice>
           <mc:Fallback>
             <w:pict>
-              <v:shape w14:anchorId="2D5235F9" id="Text Box 7" o:spid="_x0000_s1033" type="#_x0000_t202" style="position:absolute;margin-left:108.95pt;margin-top:124.9pt;width:2in;height:2in;z-index:251676672;visibility:visible;mso-wrap-style:none;mso-wrap-distance-left:9pt;mso-wrap-distance-top:0;mso-wrap-distance-right:9pt;mso-wrap-distance-bottom:0;mso-position-horizontal:absolute;mso-position-horizontal-relative:margin;mso-position-vertical:absolute;mso-position-vertical-relative:text;v-text-anchor:top" o:gfxdata="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" filled="f" stroked="f">
-                <v:fill o:detectmouseclick="t"/>
+              <v:shape w14:anchorId="2D5235F9" id="Text Box 7" o:spid="_x0000_s1033" type="#_x0000_t202" style="position:absolute;left:0;text-align:left;margin-left:108.95pt;margin-top:124.9pt;width:2in;height:2in;z-index:251676672;visibility:visible;mso-wrap-style:none;mso-wrap-distance-left:9pt;mso-wrap-distance-top:0;mso-wrap-distance-right:9pt;mso-wrap-distance-bottom:0;mso-position-horizontal:absolute;mso-position-horizontal-relative:margin;mso-position-vertical:absolute;mso-position-vertical-relative:text;v-text-anchor:top" o:gfxdata="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" filled="f" stroked="f">
                 <v:textbox style="mso-fit-shape-to-text:t">
                   <w:txbxContent>
                     <w:p>
@@ -2238,7 +2236,7 @@
                         <w:bidi/>
                         <w:jc w:val="center"/>
                         <w:rPr>
-                          <w:rFonts w:cs="Calibri" w:hint="cs"/>
+                          <w:rFonts w:cs="Calibri"/>
                           <w:color w:val="000000" w:themeColor="text1"/>
                           <w:sz w:val="56"/>
                           <w:szCs w:val="56"/>
@@ -2447,8 +2445,7 @@
           </mc:Choice>
           <mc:Fallback>
             <w:pict>
-              <v:shape w14:anchorId="344CF094" id="Text Box 6" o:spid="_x0000_s1034" type="#_x0000_t202" style="position:absolute;margin-left:0;margin-top:0;width:2in;height:2in;z-index:251674624;visibility:visible;mso-wrap-style:none;mso-wrap-distance-left:9pt;mso-wrap-distance-top:0;mso-wrap-distance-right:9pt;mso-wrap-distance-bottom:0;mso-position-horizontal:center;mso-position-horizontal-relative:margin;mso-position-vertical:absolute;mso-position-vertical-relative:text;v-text-anchor:top" o:gfxdata="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" filled="f" stroked="f">
-                <v:fill o:detectmouseclick="t"/>
+              <v:shape w14:anchorId="344CF094" id="Text Box 6" o:spid="_x0000_s1034" type="#_x0000_t202" style="position:absolute;left:0;text-align:left;margin-left:0;margin-top:0;width:2in;height:2in;z-index:251674624;visibility:visible;mso-wrap-style:none;mso-wrap-distance-left:9pt;mso-wrap-distance-top:0;mso-wrap-distance-right:9pt;mso-wrap-distance-bottom:0;mso-position-horizontal:center;mso-position-horizontal-relative:margin;mso-position-vertical:absolute;mso-position-vertical-relative:text;v-text-anchor:top" o:gfxdata="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" filled="f" stroked="f">
                 <v:textbox style="mso-fit-shape-to-text:t">
                   <w:txbxContent>
                     <w:p>
@@ -2459,7 +2456,6 @@
                         <w:bidi/>
                         <w:jc w:val="center"/>
                         <w:rPr>
-                          <w:rFonts w:hint="cs"/>
                           <w:color w:val="000000" w:themeColor="text1"/>
                           <w:sz w:val="56"/>
                           <w:szCs w:val="56"/>
@@ -3690,7 +3686,6 @@
       <w:pPr>
         <w:bidi/>
         <w:rPr>
-          <w:rtl/>
           <w:lang w:bidi="fa-IR"/>
         </w:rPr>
       </w:pPr>
@@ -3845,6 +3840,3385 @@
           <w:lang w:bidi="fa-IR"/>
         </w:rPr>
         <w:t xml:space="preserve"> های مربوط به آن داده می‌باشد. </w:t>
+      </w:r>
+    </w:p>
+    <w:tbl>
+      <w:tblPr>
+        <w:tblStyle w:val="TableGrid"/>
+        <w:tblW w:w="0" w:type="auto"/>
+        <w:tblLook w:val="04A0" w:firstRow="1" w:lastRow="0" w:firstColumn="1" w:lastColumn="0" w:noHBand="0" w:noVBand="1"/>
+      </w:tblPr>
+      <w:tblGrid>
+        <w:gridCol w:w="1706"/>
+        <w:gridCol w:w="1548"/>
+        <w:gridCol w:w="1535"/>
+        <w:gridCol w:w="486"/>
+        <w:gridCol w:w="525"/>
+        <w:gridCol w:w="3550"/>
+      </w:tblGrid>
+      <w:tr>
+        <w:tc>
+          <w:tcPr>
+            <w:tcW w:w="1706" w:type="dxa"/>
+          </w:tcPr>
+          <w:p>
+            <w:pPr>
+              <w:rPr>
+                <w:lang w:bidi="fa-IR"/>
+              </w:rPr>
+            </w:pPr>
+            <w:r>
+              <w:rPr>
+                <w:lang w:bidi="fa-IR"/>
+              </w:rPr>
+              <w:t>Name</w:t>
+            </w:r>
+          </w:p>
+        </w:tc>
+        <w:tc>
+          <w:tcPr>
+            <w:tcW w:w="1548" w:type="dxa"/>
+          </w:tcPr>
+          <w:p>
+            <w:pPr>
+              <w:rPr>
+                <w:lang w:bidi="fa-IR"/>
+              </w:rPr>
+            </w:pPr>
+            <w:r>
+              <w:rPr>
+                <w:lang w:bidi="fa-IR"/>
+              </w:rPr>
+              <w:t>Type</w:t>
+            </w:r>
+          </w:p>
+        </w:tc>
+        <w:tc>
+          <w:tcPr>
+            <w:tcW w:w="1535" w:type="dxa"/>
+          </w:tcPr>
+          <w:p>
+            <w:pPr>
+              <w:rPr>
+                <w:lang w:bidi="fa-IR"/>
+              </w:rPr>
+            </w:pPr>
+            <w:r>
+              <w:rPr>
+                <w:lang w:bidi="fa-IR"/>
+              </w:rPr>
+              <w:t>Size(B)</w:t>
+            </w:r>
+          </w:p>
+        </w:tc>
+        <w:tc>
+          <w:tcPr>
+            <w:tcW w:w="486" w:type="dxa"/>
+          </w:tcPr>
+          <w:p>
+            <w:pPr>
+              <w:rPr>
+                <w:lang w:bidi="fa-IR"/>
+              </w:rPr>
+            </w:pPr>
+            <w:r>
+              <w:rPr>
+                <w:lang w:bidi="fa-IR"/>
+              </w:rPr>
+              <w:t>PK</w:t>
+            </w:r>
+          </w:p>
+        </w:tc>
+        <w:tc>
+          <w:tcPr>
+            <w:tcW w:w="525" w:type="dxa"/>
+          </w:tcPr>
+          <w:p>
+            <w:pPr>
+              <w:rPr>
+                <w:lang w:bidi="fa-IR"/>
+              </w:rPr>
+            </w:pPr>
+            <w:r>
+              <w:rPr>
+                <w:lang w:bidi="fa-IR"/>
+              </w:rPr>
+              <w:t>FK</w:t>
+            </w:r>
+          </w:p>
+        </w:tc>
+        <w:tc>
+          <w:tcPr>
+            <w:tcW w:w="3550" w:type="dxa"/>
+          </w:tcPr>
+          <w:p>
+            <w:pPr>
+              <w:rPr>
+                <w:lang w:bidi="fa-IR"/>
+              </w:rPr>
+            </w:pPr>
+            <w:r>
+              <w:rPr>
+                <w:lang w:bidi="fa-IR"/>
+              </w:rPr>
+              <w:t>DESC</w:t>
+            </w:r>
+          </w:p>
+        </w:tc>
+      </w:tr>
+      <w:tr>
+        <w:tc>
+          <w:tcPr>
+            <w:tcW w:w="1706" w:type="dxa"/>
+          </w:tcPr>
+          <w:p>
+            <w:pPr>
+              <w:rPr>
+                <w:lang w:bidi="fa-IR"/>
+              </w:rPr>
+            </w:pPr>
+            <w:r>
+              <w:rPr>
+                <w:lang w:bidi="fa-IR"/>
+              </w:rPr>
+              <w:t>Id</w:t>
+            </w:r>
+          </w:p>
+        </w:tc>
+        <w:tc>
+          <w:tcPr>
+            <w:tcW w:w="1548" w:type="dxa"/>
+          </w:tcPr>
+          <w:p>
+            <w:pPr>
+              <w:rPr>
+                <w:lang w:bidi="fa-IR"/>
+              </w:rPr>
+            </w:pPr>
+            <w:r>
+              <w:rPr>
+                <w:lang w:bidi="fa-IR"/>
+              </w:rPr>
+              <w:t>INTEGER</w:t>
+            </w:r>
+          </w:p>
+        </w:tc>
+        <w:tc>
+          <w:tcPr>
+            <w:tcW w:w="1535" w:type="dxa"/>
+          </w:tcPr>
+          <w:p>
+            <w:pPr>
+              <w:rPr>
+                <w:lang w:bidi="fa-IR"/>
+              </w:rPr>
+            </w:pPr>
+            <w:r>
+              <w:rPr>
+                <w:lang w:bidi="fa-IR"/>
+              </w:rPr>
+              <w:t>8</w:t>
+            </w:r>
+          </w:p>
+        </w:tc>
+        <w:tc>
+          <w:tcPr>
+            <w:tcW w:w="486" w:type="dxa"/>
+            <w:shd w:val="clear" w:color="auto" w:fill="A8D08D" w:themeFill="accent6" w:themeFillTint="99"/>
+          </w:tcPr>
+          <w:p>
+            <w:pPr>
+              <w:rPr>
+                <w:lang w:bidi="fa-IR"/>
+              </w:rPr>
+            </w:pPr>
+          </w:p>
+        </w:tc>
+        <w:tc>
+          <w:tcPr>
+            <w:tcW w:w="525" w:type="dxa"/>
+          </w:tcPr>
+          <w:p>
+            <w:pPr>
+              <w:rPr>
+                <w:lang w:bidi="fa-IR"/>
+              </w:rPr>
+            </w:pPr>
+          </w:p>
+        </w:tc>
+        <w:tc>
+          <w:tcPr>
+            <w:tcW w:w="3550" w:type="dxa"/>
+          </w:tcPr>
+          <w:p>
+            <w:pPr>
+              <w:rPr>
+                <w:lang w:bidi="fa-IR"/>
+              </w:rPr>
+            </w:pPr>
+            <w:r>
+              <w:rPr>
+                <w:rFonts w:hint="cs"/>
+                <w:rtl/>
+                <w:lang w:bidi="fa-IR"/>
+              </w:rPr>
+              <w:t xml:space="preserve">کلید اصلی برای مشخص کردن </w:t>
+            </w:r>
+            <w:r>
+              <w:rPr>
+                <w:rFonts w:hint="cs"/>
+                <w:rtl/>
+                <w:lang w:bidi="fa-IR"/>
+              </w:rPr>
+              <w:t xml:space="preserve">کاربر </w:t>
+            </w:r>
+            <w:r>
+              <w:rPr>
+                <w:rFonts w:hint="cs"/>
+                <w:rtl/>
+                <w:lang w:bidi="fa-IR"/>
+              </w:rPr>
+              <w:t>در جداول دیگر</w:t>
+            </w:r>
+          </w:p>
+        </w:tc>
+      </w:tr>
+      <w:tr>
+        <w:tc>
+          <w:tcPr>
+            <w:tcW w:w="1706" w:type="dxa"/>
+          </w:tcPr>
+          <w:p>
+            <w:pPr>
+              <w:rPr>
+                <w:lang w:bidi="fa-IR"/>
+              </w:rPr>
+            </w:pPr>
+            <w:r>
+              <w:rPr>
+                <w:lang w:bidi="fa-IR"/>
+              </w:rPr>
+              <w:t>Username</w:t>
+            </w:r>
+          </w:p>
+        </w:tc>
+        <w:tc>
+          <w:tcPr>
+            <w:tcW w:w="1548" w:type="dxa"/>
+          </w:tcPr>
+          <w:p>
+            <w:pPr>
+              <w:rPr>
+                <w:lang w:bidi="fa-IR"/>
+              </w:rPr>
+            </w:pPr>
+            <w:r>
+              <w:rPr>
+                <w:lang w:bidi="fa-IR"/>
+              </w:rPr>
+              <w:t>VARCHAR</w:t>
+            </w:r>
+          </w:p>
+        </w:tc>
+        <w:tc>
+          <w:tcPr>
+            <w:tcW w:w="1535" w:type="dxa"/>
+          </w:tcPr>
+          <w:p>
+            <w:pPr>
+              <w:rPr>
+                <w:lang w:bidi="fa-IR"/>
+              </w:rPr>
+            </w:pPr>
+            <w:r>
+              <w:rPr>
+                <w:lang w:bidi="fa-IR"/>
+              </w:rPr>
+              <w:t>DYNAMIC</w:t>
+            </w:r>
+          </w:p>
+        </w:tc>
+        <w:tc>
+          <w:tcPr>
+            <w:tcW w:w="486" w:type="dxa"/>
+            <w:shd w:val="clear" w:color="auto" w:fill="auto"/>
+          </w:tcPr>
+          <w:p>
+            <w:pPr>
+              <w:rPr>
+                <w:lang w:bidi="fa-IR"/>
+              </w:rPr>
+            </w:pPr>
+          </w:p>
+        </w:tc>
+        <w:tc>
+          <w:tcPr>
+            <w:tcW w:w="525" w:type="dxa"/>
+            <w:shd w:val="clear" w:color="auto" w:fill="auto"/>
+          </w:tcPr>
+          <w:p>
+            <w:pPr>
+              <w:rPr>
+                <w:lang w:bidi="fa-IR"/>
+              </w:rPr>
+            </w:pPr>
+          </w:p>
+        </w:tc>
+        <w:tc>
+          <w:tcPr>
+            <w:tcW w:w="3550" w:type="dxa"/>
+          </w:tcPr>
+          <w:p>
+            <w:pPr>
+              <w:rPr>
+                <w:rFonts w:hint="cs"/>
+                <w:rtl/>
+                <w:lang w:bidi="fa-IR"/>
+              </w:rPr>
+            </w:pPr>
+            <w:r>
+              <w:rPr>
+                <w:rFonts w:hint="cs"/>
+                <w:rtl/>
+                <w:lang w:bidi="fa-IR"/>
+              </w:rPr>
+              <w:t>یک فیلد متنی برای ذخیره‌ی نام کاربری</w:t>
+            </w:r>
+          </w:p>
+        </w:tc>
+      </w:tr>
+      <w:tr>
+        <w:tc>
+          <w:tcPr>
+            <w:tcW w:w="1706" w:type="dxa"/>
+          </w:tcPr>
+          <w:p>
+            <w:pPr>
+              <w:rPr>
+                <w:lang w:bidi="fa-IR"/>
+              </w:rPr>
+            </w:pPr>
+            <w:r>
+              <w:rPr>
+                <w:lang w:bidi="fa-IR"/>
+              </w:rPr>
+              <w:t>Password</w:t>
+            </w:r>
+          </w:p>
+        </w:tc>
+        <w:tc>
+          <w:tcPr>
+            <w:tcW w:w="1548" w:type="dxa"/>
+          </w:tcPr>
+          <w:p>
+            <w:pPr>
+              <w:rPr>
+                <w:lang w:bidi="fa-IR"/>
+              </w:rPr>
+            </w:pPr>
+            <w:r>
+              <w:rPr>
+                <w:lang w:bidi="fa-IR"/>
+              </w:rPr>
+              <w:t>NVARCHAR</w:t>
+            </w:r>
+          </w:p>
+        </w:tc>
+        <w:tc>
+          <w:tcPr>
+            <w:tcW w:w="1535" w:type="dxa"/>
+          </w:tcPr>
+          <w:p>
+            <w:pPr>
+              <w:rPr>
+                <w:lang w:bidi="fa-IR"/>
+              </w:rPr>
+            </w:pPr>
+            <w:r>
+              <w:rPr>
+                <w:lang w:bidi="fa-IR"/>
+              </w:rPr>
+              <w:t>DYNAMIC</w:t>
+            </w:r>
+          </w:p>
+        </w:tc>
+        <w:tc>
+          <w:tcPr>
+            <w:tcW w:w="486" w:type="dxa"/>
+            <w:shd w:val="clear" w:color="auto" w:fill="auto"/>
+          </w:tcPr>
+          <w:p>
+            <w:pPr>
+              <w:rPr>
+                <w:lang w:bidi="fa-IR"/>
+              </w:rPr>
+            </w:pPr>
+          </w:p>
+        </w:tc>
+        <w:tc>
+          <w:tcPr>
+            <w:tcW w:w="525" w:type="dxa"/>
+            <w:shd w:val="clear" w:color="auto" w:fill="auto"/>
+          </w:tcPr>
+          <w:p>
+            <w:pPr>
+              <w:rPr>
+                <w:lang w:bidi="fa-IR"/>
+              </w:rPr>
+            </w:pPr>
+          </w:p>
+        </w:tc>
+        <w:tc>
+          <w:tcPr>
+            <w:tcW w:w="3550" w:type="dxa"/>
+          </w:tcPr>
+          <w:p>
+            <w:pPr>
+              <w:rPr>
+                <w:rFonts w:hint="cs"/>
+                <w:rtl/>
+                <w:lang w:bidi="fa-IR"/>
+              </w:rPr>
+            </w:pPr>
+            <w:r>
+              <w:rPr>
+                <w:rFonts w:hint="cs"/>
+                <w:rtl/>
+                <w:lang w:bidi="fa-IR"/>
+              </w:rPr>
+              <w:t>یک فیلد متنی برای ذخیره پسورد که با استفاده از  جنگو رمزگزاری می‌شود</w:t>
+            </w:r>
+          </w:p>
+        </w:tc>
+      </w:tr>
+      <w:tr>
+        <w:tc>
+          <w:tcPr>
+            <w:tcW w:w="1706" w:type="dxa"/>
+          </w:tcPr>
+          <w:p>
+            <w:pPr>
+              <w:rPr>
+                <w:lang w:bidi="fa-IR"/>
+              </w:rPr>
+            </w:pPr>
+            <w:proofErr w:type="spellStart"/>
+            <w:r>
+              <w:rPr>
+                <w:lang w:bidi="fa-IR"/>
+              </w:rPr>
+              <w:t>profile_image</w:t>
+            </w:r>
+            <w:proofErr w:type="spellEnd"/>
+          </w:p>
+        </w:tc>
+        <w:tc>
+          <w:tcPr>
+            <w:tcW w:w="1548" w:type="dxa"/>
+          </w:tcPr>
+          <w:p>
+            <w:pPr>
+              <w:rPr>
+                <w:lang w:bidi="fa-IR"/>
+              </w:rPr>
+            </w:pPr>
+            <w:proofErr w:type="spellStart"/>
+            <w:r>
+              <w:rPr>
+                <w:lang w:bidi="fa-IR"/>
+              </w:rPr>
+              <w:t>Image_field</w:t>
+            </w:r>
+            <w:proofErr w:type="spellEnd"/>
+          </w:p>
+        </w:tc>
+        <w:tc>
+          <w:tcPr>
+            <w:tcW w:w="1535" w:type="dxa"/>
+          </w:tcPr>
+          <w:p>
+            <w:pPr>
+              <w:rPr>
+                <w:lang w:bidi="fa-IR"/>
+              </w:rPr>
+            </w:pPr>
+            <w:r>
+              <w:rPr>
+                <w:lang w:bidi="fa-IR"/>
+              </w:rPr>
+              <w:t>DYNAMIC</w:t>
+            </w:r>
+          </w:p>
+        </w:tc>
+        <w:tc>
+          <w:tcPr>
+            <w:tcW w:w="486" w:type="dxa"/>
+            <w:shd w:val="clear" w:color="auto" w:fill="auto"/>
+          </w:tcPr>
+          <w:p>
+            <w:pPr>
+              <w:rPr>
+                <w:lang w:bidi="fa-IR"/>
+              </w:rPr>
+            </w:pPr>
+          </w:p>
+        </w:tc>
+        <w:tc>
+          <w:tcPr>
+            <w:tcW w:w="525" w:type="dxa"/>
+            <w:shd w:val="clear" w:color="auto" w:fill="auto"/>
+          </w:tcPr>
+          <w:p>
+            <w:pPr>
+              <w:rPr>
+                <w:lang w:bidi="fa-IR"/>
+              </w:rPr>
+            </w:pPr>
+          </w:p>
+        </w:tc>
+        <w:tc>
+          <w:tcPr>
+            <w:tcW w:w="3550" w:type="dxa"/>
+          </w:tcPr>
+          <w:p>
+            <w:pPr>
+              <w:rPr>
+                <w:rFonts w:hint="cs"/>
+                <w:rtl/>
+                <w:lang w:bidi="fa-IR"/>
+              </w:rPr>
+            </w:pPr>
+            <w:r>
+              <w:rPr>
+                <w:rFonts w:hint="cs"/>
+                <w:rtl/>
+                <w:lang w:bidi="fa-IR"/>
+              </w:rPr>
+              <w:t>یک فیلد مخصوص جنگو برای ذخیره عکس در دیتابیس</w:t>
+            </w:r>
+          </w:p>
+        </w:tc>
+      </w:tr>
+      <w:tr>
+        <w:tc>
+          <w:tcPr>
+            <w:tcW w:w="1706" w:type="dxa"/>
+          </w:tcPr>
+          <w:p>
+            <w:pPr>
+              <w:rPr>
+                <w:lang w:bidi="fa-IR"/>
+              </w:rPr>
+            </w:pPr>
+            <w:proofErr w:type="spellStart"/>
+            <w:r>
+              <w:rPr>
+                <w:lang w:bidi="fa-IR"/>
+              </w:rPr>
+              <w:t>is_staff</w:t>
+            </w:r>
+            <w:proofErr w:type="spellEnd"/>
+          </w:p>
+        </w:tc>
+        <w:tc>
+          <w:tcPr>
+            <w:tcW w:w="1548" w:type="dxa"/>
+          </w:tcPr>
+          <w:p>
+            <w:pPr>
+              <w:rPr>
+                <w:rtl/>
+                <w:lang w:bidi="fa-IR"/>
+              </w:rPr>
+            </w:pPr>
+            <w:r>
+              <w:rPr>
+                <w:lang w:bidi="fa-IR"/>
+              </w:rPr>
+              <w:t xml:space="preserve">Boolean </w:t>
+            </w:r>
+          </w:p>
+        </w:tc>
+        <w:tc>
+          <w:tcPr>
+            <w:tcW w:w="1535" w:type="dxa"/>
+          </w:tcPr>
+          <w:p>
+            <w:pPr>
+              <w:rPr>
+                <w:lang w:bidi="fa-IR"/>
+              </w:rPr>
+            </w:pPr>
+            <w:r>
+              <w:rPr>
+                <w:lang w:bidi="fa-IR"/>
+              </w:rPr>
+              <w:t>1</w:t>
+            </w:r>
+          </w:p>
+        </w:tc>
+        <w:tc>
+          <w:tcPr>
+            <w:tcW w:w="486" w:type="dxa"/>
+            <w:shd w:val="clear" w:color="auto" w:fill="auto"/>
+          </w:tcPr>
+          <w:p>
+            <w:pPr>
+              <w:rPr>
+                <w:lang w:bidi="fa-IR"/>
+              </w:rPr>
+            </w:pPr>
+          </w:p>
+        </w:tc>
+        <w:tc>
+          <w:tcPr>
+            <w:tcW w:w="525" w:type="dxa"/>
+            <w:shd w:val="clear" w:color="auto" w:fill="auto"/>
+          </w:tcPr>
+          <w:p>
+            <w:pPr>
+              <w:rPr>
+                <w:lang w:bidi="fa-IR"/>
+              </w:rPr>
+            </w:pPr>
+          </w:p>
+        </w:tc>
+        <w:tc>
+          <w:tcPr>
+            <w:tcW w:w="3550" w:type="dxa"/>
+          </w:tcPr>
+          <w:p>
+            <w:pPr>
+              <w:rPr>
+                <w:rFonts w:hint="cs"/>
+                <w:rtl/>
+                <w:lang w:bidi="fa-IR"/>
+              </w:rPr>
+            </w:pPr>
+            <w:r>
+              <w:rPr>
+                <w:rFonts w:hint="cs"/>
+                <w:rtl/>
+                <w:lang w:bidi="fa-IR"/>
+              </w:rPr>
+              <w:t>یک فیلد برای تمایز ادمین و کاربر ساده</w:t>
+            </w:r>
+          </w:p>
+        </w:tc>
+      </w:tr>
+      <w:tr>
+        <w:tc>
+          <w:tcPr>
+            <w:tcW w:w="1706" w:type="dxa"/>
+          </w:tcPr>
+          <w:p>
+            <w:pPr>
+              <w:rPr>
+                <w:lang w:bidi="fa-IR"/>
+              </w:rPr>
+            </w:pPr>
+            <w:r>
+              <w:rPr>
+                <w:lang w:bidi="fa-IR"/>
+              </w:rPr>
+              <w:t>Email</w:t>
+            </w:r>
+          </w:p>
+        </w:tc>
+        <w:tc>
+          <w:tcPr>
+            <w:tcW w:w="1548" w:type="dxa"/>
+          </w:tcPr>
+          <w:p>
+            <w:pPr>
+              <w:rPr>
+                <w:lang w:bidi="fa-IR"/>
+              </w:rPr>
+            </w:pPr>
+            <w:proofErr w:type="spellStart"/>
+            <w:r>
+              <w:rPr>
+                <w:lang w:bidi="fa-IR"/>
+              </w:rPr>
+              <w:t>email_field</w:t>
+            </w:r>
+            <w:proofErr w:type="spellEnd"/>
+          </w:p>
+        </w:tc>
+        <w:tc>
+          <w:tcPr>
+            <w:tcW w:w="1535" w:type="dxa"/>
+          </w:tcPr>
+          <w:p>
+            <w:pPr>
+              <w:rPr>
+                <w:lang w:bidi="fa-IR"/>
+              </w:rPr>
+            </w:pPr>
+            <w:r>
+              <w:rPr>
+                <w:lang w:bidi="fa-IR"/>
+              </w:rPr>
+              <w:t>DYNAMIC</w:t>
+            </w:r>
+          </w:p>
+        </w:tc>
+        <w:tc>
+          <w:tcPr>
+            <w:tcW w:w="486" w:type="dxa"/>
+            <w:shd w:val="clear" w:color="auto" w:fill="auto"/>
+          </w:tcPr>
+          <w:p>
+            <w:pPr>
+              <w:rPr>
+                <w:lang w:bidi="fa-IR"/>
+              </w:rPr>
+            </w:pPr>
+          </w:p>
+        </w:tc>
+        <w:tc>
+          <w:tcPr>
+            <w:tcW w:w="525" w:type="dxa"/>
+            <w:shd w:val="clear" w:color="auto" w:fill="auto"/>
+          </w:tcPr>
+          <w:p>
+            <w:pPr>
+              <w:rPr>
+                <w:lang w:bidi="fa-IR"/>
+              </w:rPr>
+            </w:pPr>
+          </w:p>
+        </w:tc>
+        <w:tc>
+          <w:tcPr>
+            <w:tcW w:w="3550" w:type="dxa"/>
+          </w:tcPr>
+          <w:p>
+            <w:pPr>
+              <w:rPr>
+                <w:rFonts w:hint="cs"/>
+                <w:rtl/>
+                <w:lang w:bidi="fa-IR"/>
+              </w:rPr>
+            </w:pPr>
+            <w:r>
+              <w:rPr>
+                <w:rFonts w:hint="cs"/>
+                <w:rtl/>
+                <w:lang w:bidi="fa-IR"/>
+              </w:rPr>
+              <w:t>یک فیلد مخصوص جنگو برای ذخیره ایمیل در دیتابیس</w:t>
+            </w:r>
+          </w:p>
+        </w:tc>
+      </w:tr>
+    </w:tbl>
+    <w:p>
+      <w:pPr>
+        <w:bidi/>
+        <w:rPr>
+          <w:lang w:bidi="fa-IR"/>
+        </w:rPr>
+      </w:pPr>
+    </w:p>
+    <w:p>
+      <w:pPr>
+        <w:rPr>
+          <w:lang w:bidi="fa-IR"/>
+        </w:rPr>
+      </w:pPr>
+      <w:r>
+        <w:rPr>
+          <w:lang w:bidi="fa-IR"/>
+        </w:rPr>
+        <w:br w:type="page"/>
+      </w:r>
+    </w:p>
+    <w:p>
+      <w:pPr>
+        <w:pStyle w:val="Heading1"/>
+        <w:bidi/>
+        <w:rPr>
+          <w:lang w:bidi="fa-IR"/>
+        </w:rPr>
+      </w:pPr>
+      <w:r>
+        <w:rPr>
+          <w:lang w:bidi="fa-IR"/>
+        </w:rPr>
+        <w:lastRenderedPageBreak/>
+        <w:t>Messages &amp; Complaints</w:t>
+      </w:r>
+    </w:p>
+    <w:p>
+      <w:pPr>
+        <w:bidi/>
+        <w:rPr>
+          <w:rFonts w:hint="cs"/>
+          <w:rtl/>
+          <w:lang w:bidi="fa-IR"/>
+        </w:rPr>
+      </w:pPr>
+      <w:r>
+        <w:rPr>
+          <w:rFonts w:hint="cs"/>
+          <w:rtl/>
+          <w:lang w:bidi="fa-IR"/>
+        </w:rPr>
+        <w:t>یک جدول در پروژه که قرار است پیام‌های کاربران را ذخیره کند و طبیعتاً تنها ادمین است که می‌تواند به آن دسترسی داشته باشد. این جدول علاوه‌بر پیام‌ها کاربر مربوط به آن پیام را نیز ذخیره می‌کند تا ادمین بتواند به او پاسخ بدهد.</w:t>
+      </w:r>
+      <w:r>
+        <w:rPr>
+          <w:rFonts w:hint="cs"/>
+          <w:rtl/>
+          <w:lang w:bidi="fa-IR"/>
+        </w:rPr>
+        <w:t xml:space="preserve"> باید توجه داشت که رابطه‌ی پیام و کاربر یک به چند می‌باشد. یعنی </w:t>
+      </w:r>
+      <w:proofErr w:type="spellStart"/>
+      <w:r>
+        <w:rPr>
+          <w:lang w:bidi="fa-IR"/>
+        </w:rPr>
+        <w:t>User_ID</w:t>
+      </w:r>
+      <w:proofErr w:type="spellEnd"/>
+      <w:r>
+        <w:rPr>
+          <w:rFonts w:hint="cs"/>
+          <w:rtl/>
+          <w:lang w:bidi="fa-IR"/>
+        </w:rPr>
+        <w:t xml:space="preserve"> ها می‌توانند در این جدول</w:t>
+      </w:r>
+      <w:r>
+        <w:rPr>
+          <w:rFonts w:hint="cs"/>
+          <w:rtl/>
+          <w:lang w:bidi="fa-IR"/>
+        </w:rPr>
+        <w:t xml:space="preserve"> تکرار شوند ولی هر </w:t>
+      </w:r>
+      <w:proofErr w:type="spellStart"/>
+      <w:r>
+        <w:rPr>
+          <w:lang w:bidi="fa-IR"/>
+        </w:rPr>
+        <w:t>message_ID</w:t>
+      </w:r>
+      <w:proofErr w:type="spellEnd"/>
+      <w:r>
+        <w:rPr>
+          <w:rFonts w:hint="cs"/>
+          <w:rtl/>
+          <w:lang w:bidi="fa-IR"/>
+        </w:rPr>
+        <w:t xml:space="preserve"> یک </w:t>
+      </w:r>
+      <w:proofErr w:type="spellStart"/>
+      <w:r>
+        <w:rPr>
+          <w:lang w:bidi="fa-IR"/>
+        </w:rPr>
+        <w:t>user_ID</w:t>
+      </w:r>
+      <w:proofErr w:type="spellEnd"/>
+      <w:r>
+        <w:rPr>
+          <w:rFonts w:hint="cs"/>
+          <w:rtl/>
+          <w:lang w:bidi="fa-IR"/>
+        </w:rPr>
+        <w:t xml:space="preserve"> خواهد داشت.</w:t>
+      </w:r>
+      <w:r>
+        <w:rPr>
+          <w:rFonts w:hint="cs"/>
+          <w:rtl/>
+          <w:lang w:bidi="fa-IR"/>
+        </w:rPr>
+        <w:t xml:space="preserve"> </w:t>
+      </w:r>
+    </w:p>
+    <w:tbl>
+      <w:tblPr>
+        <w:tblStyle w:val="TableGrid"/>
+        <w:tblW w:w="0" w:type="auto"/>
+        <w:tblLook w:val="04A0" w:firstRow="1" w:lastRow="0" w:firstColumn="1" w:lastColumn="0" w:noHBand="0" w:noVBand="1"/>
+      </w:tblPr>
+      <w:tblGrid>
+        <w:gridCol w:w="1553"/>
+        <w:gridCol w:w="1907"/>
+        <w:gridCol w:w="1510"/>
+        <w:gridCol w:w="486"/>
+        <w:gridCol w:w="475"/>
+        <w:gridCol w:w="3419"/>
+      </w:tblGrid>
+      <w:tr>
+        <w:tc>
+          <w:tcPr>
+            <w:tcW w:w="1553" w:type="dxa"/>
+          </w:tcPr>
+          <w:p>
+            <w:pPr>
+              <w:rPr>
+                <w:rFonts w:hint="cs"/>
+                <w:lang w:bidi="fa-IR"/>
+              </w:rPr>
+            </w:pPr>
+            <w:r>
+              <w:rPr>
+                <w:lang w:bidi="fa-IR"/>
+              </w:rPr>
+              <w:t>Name</w:t>
+            </w:r>
+          </w:p>
+        </w:tc>
+        <w:tc>
+          <w:tcPr>
+            <w:tcW w:w="1907" w:type="dxa"/>
+          </w:tcPr>
+          <w:p>
+            <w:pPr>
+              <w:rPr>
+                <w:rFonts w:hint="cs"/>
+                <w:lang w:bidi="fa-IR"/>
+              </w:rPr>
+            </w:pPr>
+            <w:r>
+              <w:rPr>
+                <w:lang w:bidi="fa-IR"/>
+              </w:rPr>
+              <w:t>Type</w:t>
+            </w:r>
+          </w:p>
+        </w:tc>
+        <w:tc>
+          <w:tcPr>
+            <w:tcW w:w="1510" w:type="dxa"/>
+          </w:tcPr>
+          <w:p>
+            <w:pPr>
+              <w:rPr>
+                <w:rFonts w:hint="cs"/>
+                <w:lang w:bidi="fa-IR"/>
+              </w:rPr>
+            </w:pPr>
+            <w:r>
+              <w:rPr>
+                <w:lang w:bidi="fa-IR"/>
+              </w:rPr>
+              <w:t>Size(B)</w:t>
+            </w:r>
+          </w:p>
+        </w:tc>
+        <w:tc>
+          <w:tcPr>
+            <w:tcW w:w="486" w:type="dxa"/>
+          </w:tcPr>
+          <w:p>
+            <w:pPr>
+              <w:rPr>
+                <w:rFonts w:hint="cs"/>
+                <w:lang w:bidi="fa-IR"/>
+              </w:rPr>
+            </w:pPr>
+            <w:r>
+              <w:rPr>
+                <w:lang w:bidi="fa-IR"/>
+              </w:rPr>
+              <w:t>PK</w:t>
+            </w:r>
+          </w:p>
+        </w:tc>
+        <w:tc>
+          <w:tcPr>
+            <w:tcW w:w="475" w:type="dxa"/>
+          </w:tcPr>
+          <w:p>
+            <w:pPr>
+              <w:rPr>
+                <w:rFonts w:hint="cs"/>
+                <w:lang w:bidi="fa-IR"/>
+              </w:rPr>
+            </w:pPr>
+            <w:r>
+              <w:rPr>
+                <w:lang w:bidi="fa-IR"/>
+              </w:rPr>
+              <w:t>FK</w:t>
+            </w:r>
+          </w:p>
+        </w:tc>
+        <w:tc>
+          <w:tcPr>
+            <w:tcW w:w="3419" w:type="dxa"/>
+          </w:tcPr>
+          <w:p>
+            <w:pPr>
+              <w:rPr>
+                <w:rFonts w:hint="cs"/>
+                <w:lang w:bidi="fa-IR"/>
+              </w:rPr>
+            </w:pPr>
+            <w:r>
+              <w:rPr>
+                <w:lang w:bidi="fa-IR"/>
+              </w:rPr>
+              <w:t>DESC</w:t>
+            </w:r>
+          </w:p>
+        </w:tc>
+      </w:tr>
+      <w:tr>
+        <w:tc>
+          <w:tcPr>
+            <w:tcW w:w="1553" w:type="dxa"/>
+          </w:tcPr>
+          <w:p>
+            <w:pPr>
+              <w:rPr>
+                <w:lang w:bidi="fa-IR"/>
+              </w:rPr>
+            </w:pPr>
+            <w:proofErr w:type="spellStart"/>
+            <w:r>
+              <w:rPr>
+                <w:lang w:bidi="fa-IR"/>
+              </w:rPr>
+              <w:t>Message_ID</w:t>
+            </w:r>
+            <w:proofErr w:type="spellEnd"/>
+          </w:p>
+        </w:tc>
+        <w:tc>
+          <w:tcPr>
+            <w:tcW w:w="1907" w:type="dxa"/>
+          </w:tcPr>
+          <w:p>
+            <w:pPr>
+              <w:rPr>
+                <w:lang w:bidi="fa-IR"/>
+              </w:rPr>
+            </w:pPr>
+            <w:r>
+              <w:rPr>
+                <w:lang w:bidi="fa-IR"/>
+              </w:rPr>
+              <w:t>INTEGER</w:t>
+            </w:r>
+          </w:p>
+        </w:tc>
+        <w:tc>
+          <w:tcPr>
+            <w:tcW w:w="1510" w:type="dxa"/>
+          </w:tcPr>
+          <w:p>
+            <w:pPr>
+              <w:rPr>
+                <w:lang w:bidi="fa-IR"/>
+              </w:rPr>
+            </w:pPr>
+            <w:r>
+              <w:rPr>
+                <w:lang w:bidi="fa-IR"/>
+              </w:rPr>
+              <w:t>8</w:t>
+            </w:r>
+          </w:p>
+        </w:tc>
+        <w:tc>
+          <w:tcPr>
+            <w:tcW w:w="486" w:type="dxa"/>
+            <w:shd w:val="clear" w:color="auto" w:fill="A8D08D" w:themeFill="accent6" w:themeFillTint="99"/>
+          </w:tcPr>
+          <w:p>
+            <w:pPr>
+              <w:rPr>
+                <w:lang w:bidi="fa-IR"/>
+              </w:rPr>
+            </w:pPr>
+          </w:p>
+        </w:tc>
+        <w:tc>
+          <w:tcPr>
+            <w:tcW w:w="475" w:type="dxa"/>
+          </w:tcPr>
+          <w:p>
+            <w:pPr>
+              <w:rPr>
+                <w:lang w:bidi="fa-IR"/>
+              </w:rPr>
+            </w:pPr>
+          </w:p>
+        </w:tc>
+        <w:tc>
+          <w:tcPr>
+            <w:tcW w:w="3419" w:type="dxa"/>
+          </w:tcPr>
+          <w:p>
+            <w:pPr>
+              <w:rPr>
+                <w:rFonts w:hint="cs"/>
+                <w:rtl/>
+                <w:lang w:bidi="fa-IR"/>
+              </w:rPr>
+            </w:pPr>
+            <w:r>
+              <w:rPr>
+                <w:rFonts w:hint="cs"/>
+                <w:rtl/>
+                <w:lang w:bidi="fa-IR"/>
+              </w:rPr>
+              <w:t>کلید اصلی این موجودیت</w:t>
+            </w:r>
+          </w:p>
+        </w:tc>
+      </w:tr>
+      <w:tr>
+        <w:tc>
+          <w:tcPr>
+            <w:tcW w:w="1553" w:type="dxa"/>
+          </w:tcPr>
+          <w:p>
+            <w:pPr>
+              <w:rPr>
+                <w:lang w:bidi="fa-IR"/>
+              </w:rPr>
+            </w:pPr>
+            <w:proofErr w:type="spellStart"/>
+            <w:r>
+              <w:rPr>
+                <w:lang w:bidi="fa-IR"/>
+              </w:rPr>
+              <w:t>User_ID</w:t>
+            </w:r>
+            <w:proofErr w:type="spellEnd"/>
+          </w:p>
+        </w:tc>
+        <w:tc>
+          <w:tcPr>
+            <w:tcW w:w="1907" w:type="dxa"/>
+          </w:tcPr>
+          <w:p>
+            <w:pPr>
+              <w:rPr>
+                <w:lang w:bidi="fa-IR"/>
+              </w:rPr>
+            </w:pPr>
+            <w:r>
+              <w:rPr>
+                <w:lang w:bidi="fa-IR"/>
+              </w:rPr>
+              <w:t>INTEGER</w:t>
+            </w:r>
+          </w:p>
+        </w:tc>
+        <w:tc>
+          <w:tcPr>
+            <w:tcW w:w="1510" w:type="dxa"/>
+          </w:tcPr>
+          <w:p>
+            <w:pPr>
+              <w:rPr>
+                <w:lang w:bidi="fa-IR"/>
+              </w:rPr>
+            </w:pPr>
+            <w:r>
+              <w:rPr>
+                <w:lang w:bidi="fa-IR"/>
+              </w:rPr>
+              <w:t>8</w:t>
+            </w:r>
+          </w:p>
+        </w:tc>
+        <w:tc>
+          <w:tcPr>
+            <w:tcW w:w="486" w:type="dxa"/>
+            <w:shd w:val="clear" w:color="auto" w:fill="auto"/>
+          </w:tcPr>
+          <w:p>
+            <w:pPr>
+              <w:rPr>
+                <w:lang w:bidi="fa-IR"/>
+              </w:rPr>
+            </w:pPr>
+          </w:p>
+        </w:tc>
+        <w:tc>
+          <w:tcPr>
+            <w:tcW w:w="475" w:type="dxa"/>
+            <w:shd w:val="clear" w:color="auto" w:fill="A8D08D" w:themeFill="accent6" w:themeFillTint="99"/>
+          </w:tcPr>
+          <w:p>
+            <w:pPr>
+              <w:rPr>
+                <w:lang w:bidi="fa-IR"/>
+              </w:rPr>
+            </w:pPr>
+          </w:p>
+        </w:tc>
+        <w:tc>
+          <w:tcPr>
+            <w:tcW w:w="3419" w:type="dxa"/>
+          </w:tcPr>
+          <w:p>
+            <w:pPr>
+              <w:rPr>
+                <w:lang w:bidi="fa-IR"/>
+              </w:rPr>
+            </w:pPr>
+            <w:r>
+              <w:rPr>
+                <w:rFonts w:hint="cs"/>
+                <w:rtl/>
+                <w:lang w:bidi="fa-IR"/>
+              </w:rPr>
+              <w:t>کلید خارجی این جدول که مشخص می‌کند کدام کاربر این پیام را ثبت کرده است</w:t>
+            </w:r>
+          </w:p>
+        </w:tc>
+      </w:tr>
+      <w:tr>
+        <w:tc>
+          <w:tcPr>
+            <w:tcW w:w="1553" w:type="dxa"/>
+          </w:tcPr>
+          <w:p>
+            <w:pPr>
+              <w:rPr>
+                <w:lang w:bidi="fa-IR"/>
+              </w:rPr>
+            </w:pPr>
+            <w:r>
+              <w:rPr>
+                <w:lang w:bidi="fa-IR"/>
+              </w:rPr>
+              <w:t>Title</w:t>
+            </w:r>
+          </w:p>
+        </w:tc>
+        <w:tc>
+          <w:tcPr>
+            <w:tcW w:w="1907" w:type="dxa"/>
+          </w:tcPr>
+          <w:p>
+            <w:pPr>
+              <w:rPr>
+                <w:lang w:bidi="fa-IR"/>
+              </w:rPr>
+            </w:pPr>
+            <w:r>
+              <w:rPr>
+                <w:lang w:bidi="fa-IR"/>
+              </w:rPr>
+              <w:t>VARCHAR</w:t>
+            </w:r>
+          </w:p>
+        </w:tc>
+        <w:tc>
+          <w:tcPr>
+            <w:tcW w:w="1510" w:type="dxa"/>
+          </w:tcPr>
+          <w:p>
+            <w:pPr>
+              <w:rPr>
+                <w:lang w:bidi="fa-IR"/>
+              </w:rPr>
+            </w:pPr>
+            <w:r>
+              <w:rPr>
+                <w:lang w:bidi="fa-IR"/>
+              </w:rPr>
+              <w:t>DYNAMIC</w:t>
+            </w:r>
+          </w:p>
+        </w:tc>
+        <w:tc>
+          <w:tcPr>
+            <w:tcW w:w="486" w:type="dxa"/>
+            <w:shd w:val="clear" w:color="auto" w:fill="auto"/>
+          </w:tcPr>
+          <w:p>
+            <w:pPr>
+              <w:rPr>
+                <w:lang w:bidi="fa-IR"/>
+              </w:rPr>
+            </w:pPr>
+          </w:p>
+        </w:tc>
+        <w:tc>
+          <w:tcPr>
+            <w:tcW w:w="475" w:type="dxa"/>
+            <w:shd w:val="clear" w:color="auto" w:fill="auto"/>
+          </w:tcPr>
+          <w:p>
+            <w:pPr>
+              <w:rPr>
+                <w:lang w:bidi="fa-IR"/>
+              </w:rPr>
+            </w:pPr>
+          </w:p>
+        </w:tc>
+        <w:tc>
+          <w:tcPr>
+            <w:tcW w:w="3419" w:type="dxa"/>
+          </w:tcPr>
+          <w:p>
+            <w:pPr>
+              <w:rPr>
+                <w:lang w:bidi="fa-IR"/>
+              </w:rPr>
+            </w:pPr>
+            <w:r>
+              <w:rPr>
+                <w:rFonts w:hint="cs"/>
+                <w:rtl/>
+                <w:lang w:bidi="fa-IR"/>
+              </w:rPr>
+              <w:t>یک فیلد متنی است که قرار است موضوع پیام را ذخیره کند</w:t>
+            </w:r>
+          </w:p>
+        </w:tc>
+      </w:tr>
+      <w:tr>
+        <w:tc>
+          <w:tcPr>
+            <w:tcW w:w="1553" w:type="dxa"/>
+          </w:tcPr>
+          <w:p>
+            <w:pPr>
+              <w:rPr>
+                <w:lang w:bidi="fa-IR"/>
+              </w:rPr>
+            </w:pPr>
+            <w:r>
+              <w:rPr>
+                <w:lang w:bidi="fa-IR"/>
+              </w:rPr>
+              <w:t>Body</w:t>
+            </w:r>
+          </w:p>
+        </w:tc>
+        <w:tc>
+          <w:tcPr>
+            <w:tcW w:w="1907" w:type="dxa"/>
+          </w:tcPr>
+          <w:p>
+            <w:pPr>
+              <w:rPr>
+                <w:lang w:bidi="fa-IR"/>
+              </w:rPr>
+            </w:pPr>
+            <w:r>
+              <w:rPr>
+                <w:lang w:bidi="fa-IR"/>
+              </w:rPr>
+              <w:t>VARCHAR</w:t>
+            </w:r>
+          </w:p>
+        </w:tc>
+        <w:tc>
+          <w:tcPr>
+            <w:tcW w:w="1510" w:type="dxa"/>
+          </w:tcPr>
+          <w:p>
+            <w:pPr>
+              <w:rPr>
+                <w:lang w:bidi="fa-IR"/>
+              </w:rPr>
+            </w:pPr>
+            <w:r>
+              <w:rPr>
+                <w:lang w:bidi="fa-IR"/>
+              </w:rPr>
+              <w:t>DYNAMIC</w:t>
+            </w:r>
+          </w:p>
+        </w:tc>
+        <w:tc>
+          <w:tcPr>
+            <w:tcW w:w="486" w:type="dxa"/>
+            <w:shd w:val="clear" w:color="auto" w:fill="auto"/>
+          </w:tcPr>
+          <w:p>
+            <w:pPr>
+              <w:rPr>
+                <w:lang w:bidi="fa-IR"/>
+              </w:rPr>
+            </w:pPr>
+          </w:p>
+        </w:tc>
+        <w:tc>
+          <w:tcPr>
+            <w:tcW w:w="475" w:type="dxa"/>
+            <w:shd w:val="clear" w:color="auto" w:fill="auto"/>
+          </w:tcPr>
+          <w:p>
+            <w:pPr>
+              <w:rPr>
+                <w:lang w:bidi="fa-IR"/>
+              </w:rPr>
+            </w:pPr>
+          </w:p>
+        </w:tc>
+        <w:tc>
+          <w:tcPr>
+            <w:tcW w:w="3419" w:type="dxa"/>
+          </w:tcPr>
+          <w:p>
+            <w:pPr>
+              <w:rPr>
+                <w:lang w:bidi="fa-IR"/>
+              </w:rPr>
+            </w:pPr>
+            <w:r>
+              <w:rPr>
+                <w:rFonts w:hint="cs"/>
+                <w:rtl/>
+                <w:lang w:bidi="fa-IR"/>
+              </w:rPr>
+              <w:t>متن اصلی پیام را ذخیره می‌کند</w:t>
+            </w:r>
+          </w:p>
+        </w:tc>
+      </w:tr>
+      <w:tr>
+        <w:tc>
+          <w:tcPr>
+            <w:tcW w:w="1553" w:type="dxa"/>
+          </w:tcPr>
+          <w:p>
+            <w:pPr>
+              <w:rPr>
+                <w:lang w:bidi="fa-IR"/>
+              </w:rPr>
+            </w:pPr>
+            <w:proofErr w:type="spellStart"/>
+            <w:r>
+              <w:rPr>
+                <w:lang w:bidi="fa-IR"/>
+              </w:rPr>
+              <w:t>Created_at</w:t>
+            </w:r>
+            <w:proofErr w:type="spellEnd"/>
+          </w:p>
+        </w:tc>
+        <w:tc>
+          <w:tcPr>
+            <w:tcW w:w="1907" w:type="dxa"/>
+          </w:tcPr>
+          <w:p>
+            <w:pPr>
+              <w:rPr>
+                <w:lang w:bidi="fa-IR"/>
+              </w:rPr>
+            </w:pPr>
+            <w:r>
+              <w:rPr>
+                <w:lang w:bidi="fa-IR"/>
+              </w:rPr>
+              <w:t>DATETIMEFIELD</w:t>
+            </w:r>
+          </w:p>
+        </w:tc>
+        <w:tc>
+          <w:tcPr>
+            <w:tcW w:w="1510" w:type="dxa"/>
+          </w:tcPr>
+          <w:p>
+            <w:pPr>
+              <w:rPr>
+                <w:lang w:bidi="fa-IR"/>
+              </w:rPr>
+            </w:pPr>
+            <w:r>
+              <w:rPr>
+                <w:lang w:bidi="fa-IR"/>
+              </w:rPr>
+              <w:t>DYNAMIC</w:t>
+            </w:r>
+          </w:p>
+        </w:tc>
+        <w:tc>
+          <w:tcPr>
+            <w:tcW w:w="486" w:type="dxa"/>
+            <w:shd w:val="clear" w:color="auto" w:fill="auto"/>
+          </w:tcPr>
+          <w:p>
+            <w:pPr>
+              <w:rPr>
+                <w:lang w:bidi="fa-IR"/>
+              </w:rPr>
+            </w:pPr>
+          </w:p>
+        </w:tc>
+        <w:tc>
+          <w:tcPr>
+            <w:tcW w:w="475" w:type="dxa"/>
+            <w:shd w:val="clear" w:color="auto" w:fill="auto"/>
+          </w:tcPr>
+          <w:p>
+            <w:pPr>
+              <w:rPr>
+                <w:lang w:bidi="fa-IR"/>
+              </w:rPr>
+            </w:pPr>
+          </w:p>
+        </w:tc>
+        <w:tc>
+          <w:tcPr>
+            <w:tcW w:w="3419" w:type="dxa"/>
+          </w:tcPr>
+          <w:p>
+            <w:pPr>
+              <w:rPr>
+                <w:lang w:bidi="fa-IR"/>
+              </w:rPr>
+            </w:pPr>
+            <w:r>
+              <w:rPr>
+                <w:rFonts w:hint="cs"/>
+                <w:rtl/>
+                <w:lang w:bidi="fa-IR"/>
+              </w:rPr>
+              <w:t>یک فیلد مخصوص جنگو است که زمان ایجاد این شئ را ذخیره می‌کند</w:t>
+            </w:r>
+          </w:p>
+        </w:tc>
+      </w:tr>
+    </w:tbl>
+    <w:p>
+      <w:pPr>
+        <w:bidi/>
+        <w:rPr>
+          <w:rtl/>
+          <w:lang w:bidi="fa-IR"/>
+        </w:rPr>
+      </w:pPr>
+    </w:p>
+    <w:p>
+      <w:pPr>
+        <w:bidi/>
+        <w:rPr>
+          <w:lang w:bidi="fa-IR"/>
+        </w:rPr>
+      </w:pPr>
+      <w:r>
+        <w:rPr>
+          <w:lang w:bidi="fa-IR"/>
+        </w:rPr>
+        <w:t>To reads</w:t>
+      </w:r>
+    </w:p>
+    <w:p>
+      <w:pPr>
+        <w:bidi/>
+        <w:rPr>
+          <w:rtl/>
+          <w:lang w:bidi="fa-IR"/>
+        </w:rPr>
+      </w:pPr>
+      <w:r>
+        <w:rPr>
+          <w:rFonts w:hint="cs"/>
+          <w:rtl/>
+          <w:lang w:bidi="fa-IR"/>
+        </w:rPr>
+        <w:t xml:space="preserve">اولین موجودیت ضعیف این پروژه به این معنا که از خود </w:t>
+      </w:r>
+      <w:r>
+        <w:rPr>
+          <w:lang w:bidi="fa-IR"/>
+        </w:rPr>
+        <w:t>Primary Key</w:t>
+      </w:r>
+      <w:r>
+        <w:rPr>
+          <w:rFonts w:hint="cs"/>
+          <w:rtl/>
+          <w:lang w:bidi="fa-IR"/>
+        </w:rPr>
+        <w:t xml:space="preserve"> یا کلید اصلی ندارد و با توجه به </w:t>
+      </w:r>
+      <w:proofErr w:type="spellStart"/>
+      <w:r>
+        <w:rPr>
+          <w:lang w:bidi="fa-IR"/>
+        </w:rPr>
+        <w:t>user_ID</w:t>
+      </w:r>
+      <w:proofErr w:type="spellEnd"/>
+      <w:r>
+        <w:rPr>
+          <w:rFonts w:hint="cs"/>
+          <w:rtl/>
+          <w:lang w:bidi="fa-IR"/>
+        </w:rPr>
+        <w:t xml:space="preserve"> که </w:t>
+      </w:r>
+      <w:r>
+        <w:rPr>
+          <w:lang w:bidi="fa-IR"/>
+        </w:rPr>
+        <w:t>Foreign Key</w:t>
+      </w:r>
+      <w:r>
+        <w:rPr>
+          <w:rFonts w:hint="cs"/>
+          <w:rtl/>
+          <w:lang w:bidi="fa-IR"/>
+        </w:rPr>
+        <w:t xml:space="preserve"> یا کلید خارجی آن است بیان می‌شود. با این حال خود </w:t>
+      </w:r>
+      <w:r>
+        <w:rPr>
+          <w:lang w:bidi="fa-IR"/>
+        </w:rPr>
+        <w:t>Django</w:t>
+      </w:r>
+      <w:r>
+        <w:rPr>
+          <w:rFonts w:hint="cs"/>
+          <w:rtl/>
+          <w:lang w:bidi="fa-IR"/>
+        </w:rPr>
+        <w:t xml:space="preserve"> به خاطر راحتی کار برنامه‌نویس یک فیلد </w:t>
+      </w:r>
+      <w:r>
+        <w:rPr>
+          <w:lang w:bidi="fa-IR"/>
+        </w:rPr>
+        <w:t>ID</w:t>
+      </w:r>
+      <w:r>
+        <w:rPr>
+          <w:rFonts w:hint="cs"/>
+          <w:rtl/>
+          <w:lang w:bidi="fa-IR"/>
+        </w:rPr>
+        <w:t xml:space="preserve"> به آن اضافه می‌کند که ما آن را بیان نمی‌کنیم. </w:t>
+      </w:r>
+      <w:r>
+        <w:rPr>
+          <w:rFonts w:hint="cs"/>
+          <w:rtl/>
+          <w:lang w:bidi="fa-IR"/>
+        </w:rPr>
+        <w:t>درکل لیستی از کتبی است که کاربر قصد خواندن آن‌ها را دارد و می‌خواهد آن‌ها را ذخیره کند.</w:t>
+      </w:r>
+    </w:p>
+    <w:tbl>
+      <w:tblPr>
+        <w:tblStyle w:val="TableGrid"/>
+        <w:tblW w:w="0" w:type="auto"/>
+        <w:tblLook w:val="04A0" w:firstRow="1" w:lastRow="0" w:firstColumn="1" w:lastColumn="0" w:noHBand="0" w:noVBand="1"/>
+      </w:tblPr>
+      <w:tblGrid>
+        <w:gridCol w:w="1537"/>
+        <w:gridCol w:w="1907"/>
+        <w:gridCol w:w="1520"/>
+        <w:gridCol w:w="552"/>
+        <w:gridCol w:w="475"/>
+        <w:gridCol w:w="3359"/>
+      </w:tblGrid>
+      <w:tr>
+        <w:tc>
+          <w:tcPr>
+            <w:tcW w:w="1539" w:type="dxa"/>
+          </w:tcPr>
+          <w:p>
+            <w:pPr>
+              <w:rPr>
+                <w:lang w:bidi="fa-IR"/>
+              </w:rPr>
+            </w:pPr>
+            <w:r>
+              <w:rPr>
+                <w:lang w:bidi="fa-IR"/>
+              </w:rPr>
+              <w:lastRenderedPageBreak/>
+              <w:t>Name</w:t>
+            </w:r>
+          </w:p>
+        </w:tc>
+        <w:tc>
+          <w:tcPr>
+            <w:tcW w:w="1907" w:type="dxa"/>
+          </w:tcPr>
+          <w:p>
+            <w:pPr>
+              <w:rPr>
+                <w:rFonts w:hint="cs"/>
+                <w:lang w:bidi="fa-IR"/>
+              </w:rPr>
+            </w:pPr>
+            <w:r>
+              <w:rPr>
+                <w:lang w:bidi="fa-IR"/>
+              </w:rPr>
+              <w:t>Type</w:t>
+            </w:r>
+          </w:p>
+        </w:tc>
+        <w:tc>
+          <w:tcPr>
+            <w:tcW w:w="1525" w:type="dxa"/>
+          </w:tcPr>
+          <w:p>
+            <w:pPr>
+              <w:rPr>
+                <w:rFonts w:hint="cs"/>
+                <w:lang w:bidi="fa-IR"/>
+              </w:rPr>
+            </w:pPr>
+            <w:r>
+              <w:rPr>
+                <w:lang w:bidi="fa-IR"/>
+              </w:rPr>
+              <w:t>Size</w:t>
+            </w:r>
+          </w:p>
+        </w:tc>
+        <w:tc>
+          <w:tcPr>
+            <w:tcW w:w="553" w:type="dxa"/>
+          </w:tcPr>
+          <w:p>
+            <w:pPr>
+              <w:rPr>
+                <w:rFonts w:hint="cs"/>
+                <w:lang w:bidi="fa-IR"/>
+              </w:rPr>
+            </w:pPr>
+            <w:r>
+              <w:rPr>
+                <w:lang w:bidi="fa-IR"/>
+              </w:rPr>
+              <w:t>PK</w:t>
+            </w:r>
+          </w:p>
+        </w:tc>
+        <w:tc>
+          <w:tcPr>
+            <w:tcW w:w="425" w:type="dxa"/>
+          </w:tcPr>
+          <w:p>
+            <w:pPr>
+              <w:rPr>
+                <w:rFonts w:hint="cs"/>
+                <w:lang w:bidi="fa-IR"/>
+              </w:rPr>
+            </w:pPr>
+            <w:r>
+              <w:rPr>
+                <w:lang w:bidi="fa-IR"/>
+              </w:rPr>
+              <w:t>FK</w:t>
+            </w:r>
+          </w:p>
+        </w:tc>
+        <w:tc>
+          <w:tcPr>
+            <w:tcW w:w="3401" w:type="dxa"/>
+          </w:tcPr>
+          <w:p>
+            <w:pPr>
+              <w:rPr>
+                <w:rFonts w:hint="cs"/>
+                <w:lang w:bidi="fa-IR"/>
+              </w:rPr>
+            </w:pPr>
+            <w:r>
+              <w:rPr>
+                <w:lang w:bidi="fa-IR"/>
+              </w:rPr>
+              <w:t>DESC</w:t>
+            </w:r>
+          </w:p>
+        </w:tc>
+      </w:tr>
+      <w:tr>
+        <w:tc>
+          <w:tcPr>
+            <w:tcW w:w="1539" w:type="dxa"/>
+          </w:tcPr>
+          <w:p>
+            <w:pPr>
+              <w:rPr>
+                <w:lang w:bidi="fa-IR"/>
+              </w:rPr>
+            </w:pPr>
+            <w:proofErr w:type="spellStart"/>
+            <w:r>
+              <w:rPr>
+                <w:lang w:bidi="fa-IR"/>
+              </w:rPr>
+              <w:t>User_ID</w:t>
+            </w:r>
+            <w:proofErr w:type="spellEnd"/>
+          </w:p>
+        </w:tc>
+        <w:tc>
+          <w:tcPr>
+            <w:tcW w:w="1907" w:type="dxa"/>
+          </w:tcPr>
+          <w:p>
+            <w:pPr>
+              <w:rPr>
+                <w:lang w:bidi="fa-IR"/>
+              </w:rPr>
+            </w:pPr>
+            <w:r>
+              <w:rPr>
+                <w:lang w:bidi="fa-IR"/>
+              </w:rPr>
+              <w:t>INTEGER</w:t>
+            </w:r>
+          </w:p>
+        </w:tc>
+        <w:tc>
+          <w:tcPr>
+            <w:tcW w:w="1525" w:type="dxa"/>
+          </w:tcPr>
+          <w:p>
+            <w:pPr>
+              <w:rPr>
+                <w:lang w:bidi="fa-IR"/>
+              </w:rPr>
+            </w:pPr>
+            <w:r>
+              <w:rPr>
+                <w:lang w:bidi="fa-IR"/>
+              </w:rPr>
+              <w:t>8</w:t>
+            </w:r>
+          </w:p>
+        </w:tc>
+        <w:tc>
+          <w:tcPr>
+            <w:tcW w:w="553" w:type="dxa"/>
+          </w:tcPr>
+          <w:p>
+            <w:pPr>
+              <w:rPr>
+                <w:lang w:bidi="fa-IR"/>
+              </w:rPr>
+            </w:pPr>
+          </w:p>
+        </w:tc>
+        <w:tc>
+          <w:tcPr>
+            <w:tcW w:w="425" w:type="dxa"/>
+            <w:shd w:val="clear" w:color="auto" w:fill="C5E0B3" w:themeFill="accent6" w:themeFillTint="66"/>
+          </w:tcPr>
+          <w:p>
+            <w:pPr>
+              <w:rPr>
+                <w:lang w:bidi="fa-IR"/>
+              </w:rPr>
+            </w:pPr>
+          </w:p>
+        </w:tc>
+        <w:tc>
+          <w:tcPr>
+            <w:tcW w:w="3401" w:type="dxa"/>
+          </w:tcPr>
+          <w:p>
+            <w:pPr>
+              <w:rPr>
+                <w:lang w:bidi="fa-IR"/>
+              </w:rPr>
+            </w:pPr>
+            <w:r>
+              <w:rPr>
+                <w:rFonts w:hint="cs"/>
+                <w:rtl/>
+                <w:lang w:bidi="fa-IR"/>
+              </w:rPr>
+              <w:t>کلید خارجی این جدول که مشخص می‌کند کدام کاربر</w:t>
+            </w:r>
+            <w:r>
+              <w:rPr>
+                <w:rFonts w:hint="cs"/>
+                <w:rtl/>
+                <w:lang w:bidi="fa-IR"/>
+              </w:rPr>
+              <w:t xml:space="preserve"> این کتاب را ذخیره کرده</w:t>
+            </w:r>
+          </w:p>
+        </w:tc>
+      </w:tr>
+      <w:tr>
+        <w:tc>
+          <w:tcPr>
+            <w:tcW w:w="1539" w:type="dxa"/>
+          </w:tcPr>
+          <w:p>
+            <w:pPr>
+              <w:rPr>
+                <w:lang w:bidi="fa-IR"/>
+              </w:rPr>
+            </w:pPr>
+            <w:proofErr w:type="spellStart"/>
+            <w:r>
+              <w:rPr>
+                <w:lang w:bidi="fa-IR"/>
+              </w:rPr>
+              <w:t>Book_ID</w:t>
+            </w:r>
+            <w:proofErr w:type="spellEnd"/>
+          </w:p>
+        </w:tc>
+        <w:tc>
+          <w:tcPr>
+            <w:tcW w:w="1907" w:type="dxa"/>
+          </w:tcPr>
+          <w:p>
+            <w:pPr>
+              <w:rPr>
+                <w:lang w:bidi="fa-IR"/>
+              </w:rPr>
+            </w:pPr>
+            <w:r>
+              <w:rPr>
+                <w:lang w:bidi="fa-IR"/>
+              </w:rPr>
+              <w:t>INTEGER</w:t>
+            </w:r>
+          </w:p>
+        </w:tc>
+        <w:tc>
+          <w:tcPr>
+            <w:tcW w:w="1525" w:type="dxa"/>
+          </w:tcPr>
+          <w:p>
+            <w:pPr>
+              <w:rPr>
+                <w:lang w:bidi="fa-IR"/>
+              </w:rPr>
+            </w:pPr>
+            <w:r>
+              <w:rPr>
+                <w:lang w:bidi="fa-IR"/>
+              </w:rPr>
+              <w:t>8</w:t>
+            </w:r>
+          </w:p>
+        </w:tc>
+        <w:tc>
+          <w:tcPr>
+            <w:tcW w:w="553" w:type="dxa"/>
+          </w:tcPr>
+          <w:p>
+            <w:pPr>
+              <w:rPr>
+                <w:lang w:bidi="fa-IR"/>
+              </w:rPr>
+            </w:pPr>
+          </w:p>
+        </w:tc>
+        <w:tc>
+          <w:tcPr>
+            <w:tcW w:w="425" w:type="dxa"/>
+            <w:shd w:val="clear" w:color="auto" w:fill="C5E0B3" w:themeFill="accent6" w:themeFillTint="66"/>
+          </w:tcPr>
+          <w:p>
+            <w:pPr>
+              <w:rPr>
+                <w:lang w:bidi="fa-IR"/>
+              </w:rPr>
+            </w:pPr>
+          </w:p>
+        </w:tc>
+        <w:tc>
+          <w:tcPr>
+            <w:tcW w:w="3401" w:type="dxa"/>
+          </w:tcPr>
+          <w:p>
+            <w:pPr>
+              <w:rPr>
+                <w:lang w:bidi="fa-IR"/>
+              </w:rPr>
+            </w:pPr>
+            <w:r>
+              <w:rPr>
+                <w:rFonts w:hint="cs"/>
+                <w:rtl/>
+                <w:lang w:bidi="fa-IR"/>
+              </w:rPr>
+              <w:t xml:space="preserve">کلید خارجی این جدول که مشخص می‌کند </w:t>
+            </w:r>
+            <w:r>
+              <w:rPr>
+                <w:rFonts w:hint="cs"/>
+                <w:rtl/>
+                <w:lang w:bidi="fa-IR"/>
+              </w:rPr>
+              <w:t>کدام کتاب توسط کاربر در این لیست ذخیره شده.</w:t>
+            </w:r>
+          </w:p>
+        </w:tc>
+      </w:tr>
+      <w:tr>
+        <w:tc>
+          <w:tcPr>
+            <w:tcW w:w="1539" w:type="dxa"/>
+          </w:tcPr>
+          <w:p>
+            <w:pPr>
+              <w:rPr>
+                <w:lang w:bidi="fa-IR"/>
+              </w:rPr>
+            </w:pPr>
+            <w:proofErr w:type="spellStart"/>
+            <w:r>
+              <w:rPr>
+                <w:lang w:bidi="fa-IR"/>
+              </w:rPr>
+              <w:t>Created_at</w:t>
+            </w:r>
+            <w:proofErr w:type="spellEnd"/>
+          </w:p>
+        </w:tc>
+        <w:tc>
+          <w:tcPr>
+            <w:tcW w:w="1907" w:type="dxa"/>
+          </w:tcPr>
+          <w:p>
+            <w:pPr>
+              <w:rPr>
+                <w:lang w:bidi="fa-IR"/>
+              </w:rPr>
+            </w:pPr>
+            <w:r>
+              <w:rPr>
+                <w:lang w:bidi="fa-IR"/>
+              </w:rPr>
+              <w:t>DATETIMEFIELD</w:t>
+            </w:r>
+          </w:p>
+        </w:tc>
+        <w:tc>
+          <w:tcPr>
+            <w:tcW w:w="1525" w:type="dxa"/>
+          </w:tcPr>
+          <w:p>
+            <w:pPr>
+              <w:rPr>
+                <w:lang w:bidi="fa-IR"/>
+              </w:rPr>
+            </w:pPr>
+            <w:r>
+              <w:rPr>
+                <w:lang w:bidi="fa-IR"/>
+              </w:rPr>
+              <w:t>DYNAMIC</w:t>
+            </w:r>
+          </w:p>
+        </w:tc>
+        <w:tc>
+          <w:tcPr>
+            <w:tcW w:w="553" w:type="dxa"/>
+          </w:tcPr>
+          <w:p>
+            <w:pPr>
+              <w:rPr>
+                <w:lang w:bidi="fa-IR"/>
+              </w:rPr>
+            </w:pPr>
+          </w:p>
+        </w:tc>
+        <w:tc>
+          <w:tcPr>
+            <w:tcW w:w="425" w:type="dxa"/>
+            <w:shd w:val="clear" w:color="auto" w:fill="auto"/>
+          </w:tcPr>
+          <w:p>
+            <w:pPr>
+              <w:rPr>
+                <w:lang w:bidi="fa-IR"/>
+              </w:rPr>
+            </w:pPr>
+          </w:p>
+        </w:tc>
+        <w:tc>
+          <w:tcPr>
+            <w:tcW w:w="3401" w:type="dxa"/>
+            <w:shd w:val="clear" w:color="auto" w:fill="auto"/>
+          </w:tcPr>
+          <w:p>
+            <w:pPr>
+              <w:rPr>
+                <w:lang w:bidi="fa-IR"/>
+              </w:rPr>
+            </w:pPr>
+            <w:r>
+              <w:rPr>
+                <w:rFonts w:hint="cs"/>
+                <w:rtl/>
+                <w:lang w:bidi="fa-IR"/>
+              </w:rPr>
+              <w:t>یک فیلد مخصوص جنگو است که زمان ایجاد این شئ را ذخیره می‌کند</w:t>
+            </w:r>
+          </w:p>
+        </w:tc>
+      </w:tr>
+    </w:tbl>
+    <w:p>
+      <w:pPr>
+        <w:rPr>
+          <w:rtl/>
+          <w:lang w:bidi="fa-IR"/>
+        </w:rPr>
+      </w:pPr>
+    </w:p>
+    <w:p>
+      <w:pPr>
+        <w:rPr>
+          <w:rFonts w:asciiTheme="majorHAnsi" w:eastAsiaTheme="majorEastAsia" w:hAnsiTheme="majorHAnsi" w:cs="B Titr"/>
+          <w:sz w:val="32"/>
+          <w:szCs w:val="36"/>
+          <w:lang w:bidi="fa-IR"/>
+        </w:rPr>
+      </w:pPr>
+      <w:r>
+        <w:rPr>
+          <w:lang w:bidi="fa-IR"/>
+        </w:rPr>
+        <w:br w:type="page"/>
+      </w:r>
+    </w:p>
+    <w:p>
+      <w:pPr>
+        <w:pStyle w:val="Heading1"/>
+        <w:bidi/>
+        <w:rPr>
+          <w:lang w:bidi="fa-IR"/>
+        </w:rPr>
+      </w:pPr>
+      <w:r>
+        <w:rPr>
+          <w:lang w:bidi="fa-IR"/>
+        </w:rPr>
+        <w:lastRenderedPageBreak/>
+        <w:t>Favorites</w:t>
+      </w:r>
+    </w:p>
+    <w:p>
+      <w:pPr>
+        <w:bidi/>
+        <w:rPr>
+          <w:rtl/>
+          <w:lang w:bidi="fa-IR"/>
+        </w:rPr>
+      </w:pPr>
+      <w:r>
+        <w:rPr>
+          <w:rFonts w:hint="cs"/>
+          <w:rtl/>
+          <w:lang w:bidi="fa-IR"/>
+        </w:rPr>
+        <w:t xml:space="preserve">موجودیتی ضعیف است که باز با </w:t>
+      </w:r>
+      <w:proofErr w:type="spellStart"/>
+      <w:r>
+        <w:rPr>
+          <w:lang w:bidi="fa-IR"/>
+        </w:rPr>
+        <w:t>User_ID</w:t>
+      </w:r>
+      <w:proofErr w:type="spellEnd"/>
+      <w:r>
+        <w:rPr>
+          <w:rFonts w:hint="cs"/>
+          <w:rtl/>
+          <w:lang w:bidi="fa-IR"/>
+        </w:rPr>
+        <w:t xml:space="preserve"> بیان می‌شود و تفاوت آن با لیست بالا این است که کتب موجود در این لیست را کاربر خوانده و مورد پسندش بوده است.</w:t>
+      </w:r>
+    </w:p>
+    <w:tbl>
+      <w:tblPr>
+        <w:tblStyle w:val="TableGrid"/>
+        <w:tblW w:w="0" w:type="auto"/>
+        <w:tblLook w:val="04A0" w:firstRow="1" w:lastRow="0" w:firstColumn="1" w:lastColumn="0" w:noHBand="0" w:noVBand="1"/>
+      </w:tblPr>
+      <w:tblGrid>
+        <w:gridCol w:w="1537"/>
+        <w:gridCol w:w="1907"/>
+        <w:gridCol w:w="1520"/>
+        <w:gridCol w:w="552"/>
+        <w:gridCol w:w="475"/>
+        <w:gridCol w:w="3359"/>
+      </w:tblGrid>
+      <w:tr>
+        <w:tc>
+          <w:tcPr>
+            <w:tcW w:w="1539" w:type="dxa"/>
+          </w:tcPr>
+          <w:p>
+            <w:pPr>
+              <w:rPr>
+                <w:lang w:bidi="fa-IR"/>
+              </w:rPr>
+            </w:pPr>
+            <w:r>
+              <w:rPr>
+                <w:lang w:bidi="fa-IR"/>
+              </w:rPr>
+              <w:t>Name</w:t>
+            </w:r>
+          </w:p>
+        </w:tc>
+        <w:tc>
+          <w:tcPr>
+            <w:tcW w:w="1907" w:type="dxa"/>
+          </w:tcPr>
+          <w:p>
+            <w:pPr>
+              <w:rPr>
+                <w:rFonts w:hint="cs"/>
+                <w:lang w:bidi="fa-IR"/>
+              </w:rPr>
+            </w:pPr>
+            <w:r>
+              <w:rPr>
+                <w:lang w:bidi="fa-IR"/>
+              </w:rPr>
+              <w:t>Type</w:t>
+            </w:r>
+          </w:p>
+        </w:tc>
+        <w:tc>
+          <w:tcPr>
+            <w:tcW w:w="1525" w:type="dxa"/>
+          </w:tcPr>
+          <w:p>
+            <w:pPr>
+              <w:rPr>
+                <w:rFonts w:hint="cs"/>
+                <w:lang w:bidi="fa-IR"/>
+              </w:rPr>
+            </w:pPr>
+            <w:r>
+              <w:rPr>
+                <w:lang w:bidi="fa-IR"/>
+              </w:rPr>
+              <w:t>Size</w:t>
+            </w:r>
+          </w:p>
+        </w:tc>
+        <w:tc>
+          <w:tcPr>
+            <w:tcW w:w="553" w:type="dxa"/>
+          </w:tcPr>
+          <w:p>
+            <w:pPr>
+              <w:rPr>
+                <w:rFonts w:hint="cs"/>
+                <w:lang w:bidi="fa-IR"/>
+              </w:rPr>
+            </w:pPr>
+            <w:r>
+              <w:rPr>
+                <w:lang w:bidi="fa-IR"/>
+              </w:rPr>
+              <w:t>PK</w:t>
+            </w:r>
+          </w:p>
+        </w:tc>
+        <w:tc>
+          <w:tcPr>
+            <w:tcW w:w="425" w:type="dxa"/>
+          </w:tcPr>
+          <w:p>
+            <w:pPr>
+              <w:rPr>
+                <w:rFonts w:hint="cs"/>
+                <w:lang w:bidi="fa-IR"/>
+              </w:rPr>
+            </w:pPr>
+            <w:r>
+              <w:rPr>
+                <w:lang w:bidi="fa-IR"/>
+              </w:rPr>
+              <w:t>FK</w:t>
+            </w:r>
+          </w:p>
+        </w:tc>
+        <w:tc>
+          <w:tcPr>
+            <w:tcW w:w="3401" w:type="dxa"/>
+          </w:tcPr>
+          <w:p>
+            <w:pPr>
+              <w:rPr>
+                <w:rFonts w:hint="cs"/>
+                <w:lang w:bidi="fa-IR"/>
+              </w:rPr>
+            </w:pPr>
+            <w:r>
+              <w:rPr>
+                <w:lang w:bidi="fa-IR"/>
+              </w:rPr>
+              <w:t>DESC</w:t>
+            </w:r>
+          </w:p>
+        </w:tc>
+      </w:tr>
+      <w:tr>
+        <w:tc>
+          <w:tcPr>
+            <w:tcW w:w="1539" w:type="dxa"/>
+          </w:tcPr>
+          <w:p>
+            <w:pPr>
+              <w:rPr>
+                <w:lang w:bidi="fa-IR"/>
+              </w:rPr>
+            </w:pPr>
+            <w:proofErr w:type="spellStart"/>
+            <w:r>
+              <w:rPr>
+                <w:lang w:bidi="fa-IR"/>
+              </w:rPr>
+              <w:t>User_ID</w:t>
+            </w:r>
+            <w:proofErr w:type="spellEnd"/>
+          </w:p>
+        </w:tc>
+        <w:tc>
+          <w:tcPr>
+            <w:tcW w:w="1907" w:type="dxa"/>
+          </w:tcPr>
+          <w:p>
+            <w:pPr>
+              <w:rPr>
+                <w:lang w:bidi="fa-IR"/>
+              </w:rPr>
+            </w:pPr>
+            <w:r>
+              <w:rPr>
+                <w:lang w:bidi="fa-IR"/>
+              </w:rPr>
+              <w:t>INTEGER</w:t>
+            </w:r>
+          </w:p>
+        </w:tc>
+        <w:tc>
+          <w:tcPr>
+            <w:tcW w:w="1525" w:type="dxa"/>
+          </w:tcPr>
+          <w:p>
+            <w:pPr>
+              <w:rPr>
+                <w:lang w:bidi="fa-IR"/>
+              </w:rPr>
+            </w:pPr>
+            <w:r>
+              <w:rPr>
+                <w:lang w:bidi="fa-IR"/>
+              </w:rPr>
+              <w:t>8</w:t>
+            </w:r>
+          </w:p>
+        </w:tc>
+        <w:tc>
+          <w:tcPr>
+            <w:tcW w:w="553" w:type="dxa"/>
+          </w:tcPr>
+          <w:p>
+            <w:pPr>
+              <w:rPr>
+                <w:lang w:bidi="fa-IR"/>
+              </w:rPr>
+            </w:pPr>
+          </w:p>
+        </w:tc>
+        <w:tc>
+          <w:tcPr>
+            <w:tcW w:w="425" w:type="dxa"/>
+            <w:shd w:val="clear" w:color="auto" w:fill="C5E0B3" w:themeFill="accent6" w:themeFillTint="66"/>
+          </w:tcPr>
+          <w:p>
+            <w:pPr>
+              <w:rPr>
+                <w:lang w:bidi="fa-IR"/>
+              </w:rPr>
+            </w:pPr>
+          </w:p>
+        </w:tc>
+        <w:tc>
+          <w:tcPr>
+            <w:tcW w:w="3401" w:type="dxa"/>
+          </w:tcPr>
+          <w:p>
+            <w:pPr>
+              <w:rPr>
+                <w:lang w:bidi="fa-IR"/>
+              </w:rPr>
+            </w:pPr>
+            <w:r>
+              <w:rPr>
+                <w:rFonts w:hint="cs"/>
+                <w:rtl/>
+                <w:lang w:bidi="fa-IR"/>
+              </w:rPr>
+              <w:t>کلید خارجی این جدول که مشخص می‌کند کدام کاربر این کتاب را ذخیره کرده</w:t>
+            </w:r>
+          </w:p>
+        </w:tc>
+      </w:tr>
+      <w:tr>
+        <w:tc>
+          <w:tcPr>
+            <w:tcW w:w="1539" w:type="dxa"/>
+          </w:tcPr>
+          <w:p>
+            <w:pPr>
+              <w:rPr>
+                <w:lang w:bidi="fa-IR"/>
+              </w:rPr>
+            </w:pPr>
+            <w:proofErr w:type="spellStart"/>
+            <w:r>
+              <w:rPr>
+                <w:lang w:bidi="fa-IR"/>
+              </w:rPr>
+              <w:t>Book_ID</w:t>
+            </w:r>
+            <w:proofErr w:type="spellEnd"/>
+          </w:p>
+        </w:tc>
+        <w:tc>
+          <w:tcPr>
+            <w:tcW w:w="1907" w:type="dxa"/>
+          </w:tcPr>
+          <w:p>
+            <w:pPr>
+              <w:rPr>
+                <w:lang w:bidi="fa-IR"/>
+              </w:rPr>
+            </w:pPr>
+            <w:r>
+              <w:rPr>
+                <w:lang w:bidi="fa-IR"/>
+              </w:rPr>
+              <w:t>INTEGER</w:t>
+            </w:r>
+          </w:p>
+        </w:tc>
+        <w:tc>
+          <w:tcPr>
+            <w:tcW w:w="1525" w:type="dxa"/>
+          </w:tcPr>
+          <w:p>
+            <w:pPr>
+              <w:rPr>
+                <w:lang w:bidi="fa-IR"/>
+              </w:rPr>
+            </w:pPr>
+            <w:r>
+              <w:rPr>
+                <w:lang w:bidi="fa-IR"/>
+              </w:rPr>
+              <w:t>8</w:t>
+            </w:r>
+          </w:p>
+        </w:tc>
+        <w:tc>
+          <w:tcPr>
+            <w:tcW w:w="553" w:type="dxa"/>
+          </w:tcPr>
+          <w:p>
+            <w:pPr>
+              <w:rPr>
+                <w:lang w:bidi="fa-IR"/>
+              </w:rPr>
+            </w:pPr>
+          </w:p>
+        </w:tc>
+        <w:tc>
+          <w:tcPr>
+            <w:tcW w:w="425" w:type="dxa"/>
+            <w:shd w:val="clear" w:color="auto" w:fill="C5E0B3" w:themeFill="accent6" w:themeFillTint="66"/>
+          </w:tcPr>
+          <w:p>
+            <w:pPr>
+              <w:rPr>
+                <w:lang w:bidi="fa-IR"/>
+              </w:rPr>
+            </w:pPr>
+          </w:p>
+        </w:tc>
+        <w:tc>
+          <w:tcPr>
+            <w:tcW w:w="3401" w:type="dxa"/>
+          </w:tcPr>
+          <w:p>
+            <w:pPr>
+              <w:rPr>
+                <w:lang w:bidi="fa-IR"/>
+              </w:rPr>
+            </w:pPr>
+            <w:r>
+              <w:rPr>
+                <w:rFonts w:hint="cs"/>
+                <w:rtl/>
+                <w:lang w:bidi="fa-IR"/>
+              </w:rPr>
+              <w:t>کلید خارجی این جدول که مشخص می‌کند کدام کتاب توسط کاربر در این لیست ذخیره شده.</w:t>
+            </w:r>
+          </w:p>
+        </w:tc>
+      </w:tr>
+      <w:tr>
+        <w:tc>
+          <w:tcPr>
+            <w:tcW w:w="1539" w:type="dxa"/>
+          </w:tcPr>
+          <w:p>
+            <w:pPr>
+              <w:rPr>
+                <w:lang w:bidi="fa-IR"/>
+              </w:rPr>
+            </w:pPr>
+            <w:proofErr w:type="spellStart"/>
+            <w:r>
+              <w:rPr>
+                <w:lang w:bidi="fa-IR"/>
+              </w:rPr>
+              <w:t>Created_at</w:t>
+            </w:r>
+            <w:proofErr w:type="spellEnd"/>
+          </w:p>
+        </w:tc>
+        <w:tc>
+          <w:tcPr>
+            <w:tcW w:w="1907" w:type="dxa"/>
+          </w:tcPr>
+          <w:p>
+            <w:pPr>
+              <w:rPr>
+                <w:lang w:bidi="fa-IR"/>
+              </w:rPr>
+            </w:pPr>
+            <w:r>
+              <w:rPr>
+                <w:lang w:bidi="fa-IR"/>
+              </w:rPr>
+              <w:t>DATETIMEFIELD</w:t>
+            </w:r>
+          </w:p>
+        </w:tc>
+        <w:tc>
+          <w:tcPr>
+            <w:tcW w:w="1525" w:type="dxa"/>
+          </w:tcPr>
+          <w:p>
+            <w:pPr>
+              <w:rPr>
+                <w:lang w:bidi="fa-IR"/>
+              </w:rPr>
+            </w:pPr>
+            <w:r>
+              <w:rPr>
+                <w:lang w:bidi="fa-IR"/>
+              </w:rPr>
+              <w:t>DYNAMIC</w:t>
+            </w:r>
+          </w:p>
+        </w:tc>
+        <w:tc>
+          <w:tcPr>
+            <w:tcW w:w="553" w:type="dxa"/>
+          </w:tcPr>
+          <w:p>
+            <w:pPr>
+              <w:rPr>
+                <w:lang w:bidi="fa-IR"/>
+              </w:rPr>
+            </w:pPr>
+          </w:p>
+        </w:tc>
+        <w:tc>
+          <w:tcPr>
+            <w:tcW w:w="425" w:type="dxa"/>
+            <w:shd w:val="clear" w:color="auto" w:fill="auto"/>
+          </w:tcPr>
+          <w:p>
+            <w:pPr>
+              <w:rPr>
+                <w:lang w:bidi="fa-IR"/>
+              </w:rPr>
+            </w:pPr>
+          </w:p>
+        </w:tc>
+        <w:tc>
+          <w:tcPr>
+            <w:tcW w:w="3401" w:type="dxa"/>
+            <w:shd w:val="clear" w:color="auto" w:fill="auto"/>
+          </w:tcPr>
+          <w:p>
+            <w:pPr>
+              <w:rPr>
+                <w:lang w:bidi="fa-IR"/>
+              </w:rPr>
+            </w:pPr>
+            <w:r>
+              <w:rPr>
+                <w:rFonts w:hint="cs"/>
+                <w:rtl/>
+                <w:lang w:bidi="fa-IR"/>
+              </w:rPr>
+              <w:t>یک فیلد مخصوص جنگو است که زمان ایجاد این شئ را ذخیره می‌کند</w:t>
+            </w:r>
+          </w:p>
+        </w:tc>
+      </w:tr>
+    </w:tbl>
+    <w:p>
+      <w:pPr>
+        <w:bidi/>
+        <w:rPr>
+          <w:rtl/>
+          <w:lang w:bidi="fa-IR"/>
+        </w:rPr>
+      </w:pPr>
+    </w:p>
+    <w:p>
+      <w:pPr>
+        <w:pStyle w:val="Heading1"/>
+        <w:bidi/>
+        <w:rPr>
+          <w:rtl/>
+          <w:lang w:bidi="fa-IR"/>
+        </w:rPr>
+      </w:pPr>
+      <w:r>
+        <w:rPr>
+          <w:rFonts w:hint="cs"/>
+          <w:rtl/>
+          <w:lang w:bidi="fa-IR"/>
+        </w:rPr>
+        <w:t xml:space="preserve">ارتباط </w:t>
+      </w:r>
+      <w:r>
+        <w:rPr>
+          <w:lang w:bidi="fa-IR"/>
+        </w:rPr>
+        <w:t xml:space="preserve"> </w:t>
+      </w:r>
+      <w:r>
+        <w:t>user</w:t>
+      </w:r>
+      <w:r>
+        <w:rPr>
+          <w:rFonts w:hint="cs"/>
+          <w:rtl/>
+        </w:rPr>
+        <w:t>موجودیت‌ها</w:t>
+      </w:r>
+    </w:p>
+    <w:p>
+      <w:pPr>
+        <w:pStyle w:val="Heading2"/>
+        <w:bidi/>
+        <w:rPr>
+          <w:lang w:bidi="fa-IR"/>
+        </w:rPr>
+      </w:pPr>
+      <w:r>
+        <w:rPr>
+          <w:rFonts w:hint="cs"/>
+          <w:rtl/>
+          <w:lang w:bidi="fa-IR"/>
+        </w:rPr>
+        <w:t xml:space="preserve">ارتباط </w:t>
+      </w:r>
+      <w:r>
+        <w:rPr>
+          <w:lang w:bidi="fa-IR"/>
+        </w:rPr>
+        <w:t>user</w:t>
+      </w:r>
+      <w:r>
+        <w:rPr>
+          <w:rFonts w:hint="cs"/>
+          <w:rtl/>
+          <w:lang w:bidi="fa-IR"/>
+        </w:rPr>
+        <w:t xml:space="preserve"> با </w:t>
+      </w:r>
+      <w:r>
+        <w:rPr>
+          <w:lang w:bidi="fa-IR"/>
+        </w:rPr>
+        <w:t>book</w:t>
+      </w:r>
+    </w:p>
+    <w:p>
+      <w:pPr>
+        <w:bidi/>
+        <w:rPr>
+          <w:rtl/>
+          <w:lang w:bidi="fa-IR"/>
+        </w:rPr>
+      </w:pPr>
+      <w:r>
+        <w:rPr>
+          <w:rFonts w:hint="cs"/>
+          <w:rtl/>
+          <w:lang w:bidi="fa-IR"/>
+        </w:rPr>
+        <w:t xml:space="preserve">در این پروژه </w:t>
+      </w:r>
+      <w:r>
+        <w:rPr>
+          <w:lang w:bidi="fa-IR"/>
+        </w:rPr>
+        <w:t>user</w:t>
+      </w:r>
+      <w:r>
+        <w:rPr>
+          <w:rFonts w:hint="cs"/>
+          <w:rtl/>
+          <w:lang w:bidi="fa-IR"/>
+        </w:rPr>
+        <w:t xml:space="preserve"> می‌تواند کتاب‌ها را ببیند و تعدادی از آن‌ها را در لیست </w:t>
+      </w:r>
+      <w:proofErr w:type="spellStart"/>
+      <w:r>
+        <w:rPr>
+          <w:lang w:bidi="fa-IR"/>
+        </w:rPr>
+        <w:t>toReads</w:t>
+      </w:r>
+      <w:proofErr w:type="spellEnd"/>
+      <w:r>
+        <w:rPr>
+          <w:rFonts w:hint="cs"/>
+          <w:rtl/>
+          <w:lang w:bidi="fa-IR"/>
+        </w:rPr>
+        <w:t xml:space="preserve"> و </w:t>
+      </w:r>
+      <w:r>
+        <w:rPr>
+          <w:lang w:bidi="fa-IR"/>
+        </w:rPr>
+        <w:t>favorites</w:t>
+      </w:r>
+      <w:r>
+        <w:rPr>
+          <w:rFonts w:hint="cs"/>
+          <w:rtl/>
+          <w:lang w:bidi="fa-IR"/>
+        </w:rPr>
+        <w:t xml:space="preserve"> خود قرار دهد. حال اگر </w:t>
+      </w:r>
+      <w:r>
+        <w:rPr>
+          <w:lang w:bidi="fa-IR"/>
+        </w:rPr>
+        <w:t>user</w:t>
+      </w:r>
+      <w:r>
+        <w:rPr>
+          <w:rFonts w:hint="cs"/>
+          <w:rtl/>
+          <w:lang w:bidi="fa-IR"/>
+        </w:rPr>
+        <w:t xml:space="preserve"> ادمین باشد، می‌تواند علاوه‌بر این، کتاب اضافه کند، به‌روزرسانی کند و حذف کند.</w:t>
+      </w:r>
+    </w:p>
+    <w:p>
+      <w:pPr>
+        <w:pStyle w:val="Heading2"/>
+        <w:bidi/>
+        <w:rPr>
+          <w:lang w:bidi="fa-IR"/>
+        </w:rPr>
+      </w:pPr>
+      <w:r>
+        <w:rPr>
+          <w:rFonts w:hint="cs"/>
+          <w:rtl/>
+          <w:lang w:bidi="fa-IR"/>
+        </w:rPr>
+        <w:t xml:space="preserve">ارتباط </w:t>
+      </w:r>
+      <w:r>
+        <w:rPr>
+          <w:lang w:bidi="fa-IR"/>
+        </w:rPr>
+        <w:t>user</w:t>
+      </w:r>
+      <w:r>
+        <w:rPr>
+          <w:rFonts w:hint="cs"/>
+          <w:rtl/>
+          <w:lang w:bidi="fa-IR"/>
+        </w:rPr>
+        <w:t xml:space="preserve"> با </w:t>
+      </w:r>
+      <w:proofErr w:type="spellStart"/>
+      <w:r>
+        <w:rPr>
+          <w:lang w:bidi="fa-IR"/>
+        </w:rPr>
+        <w:t>toReads</w:t>
+      </w:r>
+      <w:proofErr w:type="spellEnd"/>
+    </w:p>
+    <w:p>
+      <w:pPr>
+        <w:bidi/>
+        <w:rPr>
+          <w:rtl/>
+          <w:lang w:bidi="fa-IR"/>
+        </w:rPr>
+      </w:pPr>
+      <w:r>
+        <w:rPr>
+          <w:rFonts w:hint="cs"/>
+          <w:rtl/>
+          <w:lang w:bidi="fa-IR"/>
+        </w:rPr>
+        <w:t xml:space="preserve">هر کاربر می‌تواند چند فیلد در جدول </w:t>
+      </w:r>
+      <w:proofErr w:type="spellStart"/>
+      <w:r>
+        <w:rPr>
+          <w:lang w:bidi="fa-IR"/>
+        </w:rPr>
+        <w:t>toReads</w:t>
+      </w:r>
+      <w:proofErr w:type="spellEnd"/>
+      <w:r>
+        <w:rPr>
+          <w:rFonts w:hint="cs"/>
+          <w:rtl/>
+          <w:lang w:bidi="fa-IR"/>
+        </w:rPr>
+        <w:t xml:space="preserve"> را به خود اختصاص دهد که </w:t>
+      </w:r>
+      <w:r>
+        <w:rPr>
+          <w:rFonts w:hint="cs"/>
+          <w:rtl/>
+          <w:lang w:bidi="fa-IR"/>
+        </w:rPr>
+        <w:t xml:space="preserve">یک </w:t>
+      </w:r>
+      <w:proofErr w:type="spellStart"/>
+      <w:r>
+        <w:rPr>
+          <w:lang w:bidi="fa-IR"/>
+        </w:rPr>
+        <w:t>book_Id</w:t>
+      </w:r>
+      <w:proofErr w:type="spellEnd"/>
+      <w:r>
+        <w:rPr>
+          <w:rFonts w:hint="cs"/>
+          <w:rtl/>
+          <w:lang w:bidi="fa-IR"/>
+        </w:rPr>
+        <w:t xml:space="preserve"> نیز دارد و نشان می‌دهد کدام کتاب را در این لیست قرار داده است</w:t>
+      </w:r>
+    </w:p>
+    <w:p>
+      <w:pPr>
+        <w:pStyle w:val="Heading2"/>
+        <w:bidi/>
+        <w:rPr>
+          <w:lang w:bidi="fa-IR"/>
+        </w:rPr>
+      </w:pPr>
+      <w:r>
+        <w:rPr>
+          <w:rFonts w:hint="cs"/>
+          <w:rtl/>
+          <w:lang w:bidi="fa-IR"/>
+        </w:rPr>
+        <w:lastRenderedPageBreak/>
+        <w:t xml:space="preserve">ارتباط </w:t>
+      </w:r>
+      <w:r>
+        <w:rPr>
+          <w:lang w:bidi="fa-IR"/>
+        </w:rPr>
+        <w:t>user</w:t>
+      </w:r>
+      <w:r>
+        <w:rPr>
+          <w:rFonts w:hint="cs"/>
+          <w:rtl/>
+          <w:lang w:bidi="fa-IR"/>
+        </w:rPr>
+        <w:t xml:space="preserve"> با </w:t>
+      </w:r>
+      <w:r>
+        <w:rPr>
+          <w:rFonts w:hint="cs"/>
+          <w:rtl/>
+          <w:lang w:bidi="fa-IR"/>
+        </w:rPr>
+        <w:t xml:space="preserve"> </w:t>
+      </w:r>
+      <w:r>
+        <w:rPr>
+          <w:lang w:bidi="fa-IR"/>
+        </w:rPr>
+        <w:t>favorites</w:t>
+      </w:r>
+    </w:p>
+    <w:p>
+      <w:pPr>
+        <w:bidi/>
+        <w:rPr>
+          <w:rtl/>
+          <w:lang w:bidi="fa-IR"/>
+        </w:rPr>
+      </w:pPr>
+      <w:r>
+        <w:rPr>
+          <w:rFonts w:hint="cs"/>
+          <w:rtl/>
+          <w:lang w:bidi="fa-IR"/>
+        </w:rPr>
+        <w:t xml:space="preserve">هر کاربر می‌تواند چند فیلد در جدول </w:t>
+      </w:r>
+      <w:r>
+        <w:rPr>
+          <w:lang w:bidi="fa-IR"/>
+        </w:rPr>
+        <w:t>favorites</w:t>
+      </w:r>
+      <w:r>
+        <w:rPr>
+          <w:rFonts w:hint="cs"/>
+          <w:rtl/>
+          <w:lang w:bidi="fa-IR"/>
+        </w:rPr>
+        <w:t xml:space="preserve"> را به خود اختصاص دهد که یک </w:t>
+      </w:r>
+      <w:proofErr w:type="spellStart"/>
+      <w:r>
+        <w:rPr>
+          <w:lang w:bidi="fa-IR"/>
+        </w:rPr>
+        <w:t>book_Id</w:t>
+      </w:r>
+      <w:proofErr w:type="spellEnd"/>
+      <w:r>
+        <w:rPr>
+          <w:rFonts w:hint="cs"/>
+          <w:rtl/>
+          <w:lang w:bidi="fa-IR"/>
+        </w:rPr>
+        <w:t xml:space="preserve"> نیز دارد و نشان می‌دهد کدام کتاب را در این لیست قرار داده است</w:t>
+      </w:r>
+      <w:r>
+        <w:rPr>
+          <w:rFonts w:hint="cs"/>
+          <w:rtl/>
+          <w:lang w:bidi="fa-IR"/>
+        </w:rPr>
+        <w:t>.</w:t>
+      </w:r>
+    </w:p>
+    <w:p>
+      <w:pPr>
+        <w:pStyle w:val="Heading2"/>
+        <w:bidi/>
+        <w:rPr>
+          <w:rtl/>
+          <w:lang w:bidi="fa-IR"/>
+        </w:rPr>
+      </w:pPr>
+      <w:r>
+        <w:rPr>
+          <w:rFonts w:hint="cs"/>
+          <w:rtl/>
+          <w:lang w:bidi="fa-IR"/>
+        </w:rPr>
+        <w:t xml:space="preserve">ارتباط </w:t>
+      </w:r>
+      <w:r>
+        <w:rPr>
+          <w:lang w:bidi="fa-IR"/>
+        </w:rPr>
+        <w:t xml:space="preserve">user </w:t>
+      </w:r>
+      <w:r>
+        <w:rPr>
+          <w:rFonts w:hint="cs"/>
+          <w:rtl/>
+          <w:lang w:bidi="fa-IR"/>
+        </w:rPr>
+        <w:t xml:space="preserve"> با </w:t>
+      </w:r>
+      <w:r>
+        <w:rPr>
+          <w:lang w:bidi="fa-IR"/>
+        </w:rPr>
+        <w:t xml:space="preserve"> messages</w:t>
+      </w:r>
+    </w:p>
+    <w:p>
+      <w:pPr>
+        <w:bidi/>
+        <w:rPr>
+          <w:lang w:bidi="fa-IR"/>
+        </w:rPr>
+      </w:pPr>
+      <w:r>
+        <w:rPr>
+          <w:rFonts w:hint="cs"/>
+          <w:rtl/>
+          <w:lang w:bidi="fa-IR"/>
+        </w:rPr>
+        <w:t xml:space="preserve">در این مورد ما باید به دو دسته </w:t>
+      </w:r>
+      <w:r>
+        <w:rPr>
+          <w:lang w:bidi="fa-IR"/>
+        </w:rPr>
+        <w:t>user</w:t>
+      </w:r>
+      <w:r>
+        <w:rPr>
+          <w:rFonts w:hint="cs"/>
+          <w:rtl/>
+          <w:lang w:bidi="fa-IR"/>
+        </w:rPr>
+        <w:t xml:space="preserve"> هارا تقسیم کنیم. یک کاربران عادی هستند که می‌توانند پیام بفرستند و با </w:t>
+      </w:r>
+      <w:proofErr w:type="spellStart"/>
+      <w:r>
+        <w:rPr>
+          <w:lang w:bidi="fa-IR"/>
+        </w:rPr>
+        <w:t>user_id</w:t>
+      </w:r>
+      <w:proofErr w:type="spellEnd"/>
+      <w:r>
+        <w:rPr>
+          <w:rFonts w:hint="cs"/>
+          <w:rtl/>
+          <w:lang w:bidi="fa-IR"/>
+        </w:rPr>
+        <w:t xml:space="preserve"> خود در </w:t>
+      </w:r>
+      <w:r>
+        <w:rPr>
+          <w:lang w:bidi="fa-IR"/>
+        </w:rPr>
+        <w:t>system</w:t>
+      </w:r>
+      <w:r>
+        <w:rPr>
+          <w:rFonts w:hint="cs"/>
+          <w:rtl/>
+          <w:lang w:bidi="fa-IR"/>
+        </w:rPr>
+        <w:t xml:space="preserve"> ثبت بکنند. </w:t>
+      </w:r>
+      <w:r>
+        <w:rPr>
+          <w:rFonts w:hint="cs"/>
+          <w:rtl/>
+          <w:lang w:bidi="fa-IR"/>
+        </w:rPr>
+        <w:t xml:space="preserve">و دوم کاربران ادمین هستند که می‌توانند این پیام‌ها را مشاهده کنند و به آن‌ها پاسخ دهند. </w:t>
+      </w:r>
+    </w:p>
+    <w:p>
+      <w:pPr>
+        <w:bidi/>
+        <w:rPr>
+          <w:rtl/>
+          <w:lang w:bidi="fa-IR"/>
+        </w:rPr>
+      </w:pPr>
+      <w:r>
+        <w:rPr>
+          <w:rFonts w:hint="cs"/>
+          <w:rtl/>
+          <w:lang w:bidi="fa-IR"/>
+        </w:rPr>
+        <w:t xml:space="preserve">یک نکته قابل توجه این است که این </w:t>
+      </w:r>
+      <w:r>
+        <w:rPr>
+          <w:lang w:bidi="fa-IR"/>
+        </w:rPr>
+        <w:t>document</w:t>
+      </w:r>
+      <w:r>
+        <w:rPr>
+          <w:rFonts w:hint="cs"/>
+          <w:rtl/>
+          <w:lang w:bidi="fa-IR"/>
+        </w:rPr>
+        <w:t xml:space="preserve"> تا پیاده‌سازی کامل پروژه همواره تغییر خواهد کرد و ممکن است چیزی به آن اضافه یا از آن کم شود. با این وجود کلیت موضوع پروژه بدون تغییر باقی خواهد ماند.</w:t>
+      </w:r>
+    </w:p>
+    <w:p>
+      <w:pPr>
+        <w:bidi/>
+        <w:rPr>
+          <w:rFonts w:hint="cs"/>
+          <w:rtl/>
+          <w:lang w:bidi="fa-IR"/>
+        </w:rPr>
+      </w:pPr>
+      <w:r>
+        <w:rPr>
+          <w:noProof/>
+        </w:rPr>
+        <mc:AlternateContent>
+          <mc:Choice Requires="wps">
+            <w:drawing>
+              <wp:anchor distT="0" distB="0" distL="114300" distR="114300" simplePos="0" relativeHeight="251680768" behindDoc="0" locked="0" layoutInCell="1" allowOverlap="1" wp14:anchorId="1D65EF08" wp14:editId="0653E1A3">
+                <wp:simplePos x="0" y="0"/>
+                <wp:positionH relativeFrom="margin">
+                  <wp:align>center</wp:align>
+                </wp:positionH>
+                <wp:positionV relativeFrom="paragraph">
+                  <wp:posOffset>1589314</wp:posOffset>
+                </wp:positionV>
+                <wp:extent cx="1828800" cy="2035629"/>
+                <wp:effectExtent l="0" t="0" r="0" b="3175"/>
+                <wp:wrapNone/>
+                <wp:docPr id="14" name="Text Box 14"/>
+                <wp:cNvGraphicFramePr/>
+                <a:graphic xmlns:a="http://schemas.openxmlformats.org/drawingml/2006/main">
+                  <a:graphicData uri="http://schemas.microsoft.com/office/word/2010/wordprocessingShape">
+                    <wps:wsp>
+                      <wps:cNvSpPr txBox="1"/>
+                      <wps:spPr>
+                        <a:xfrm>
+                          <a:off x="0" y="0"/>
+                          <a:ext cx="1828800" cy="2035629"/>
+                        </a:xfrm>
+                        <a:prstGeom prst="rect">
+                          <a:avLst/>
+                        </a:prstGeom>
+                        <a:noFill/>
+                        <a:ln>
+                          <a:noFill/>
+                        </a:ln>
+                      </wps:spPr>
+                      <wps:txbx>
+                        <w:txbxContent>
+                          <w:p>
+                            <w:pPr>
+                              <w:bidi/>
+                              <w:jc w:val="center"/>
+                              <w:rPr>
+                                <w:color w:val="808080" w:themeColor="background1" w:themeShade="80"/>
+                                <w:sz w:val="96"/>
+                                <w:szCs w:val="96"/>
+                                <w:rtl/>
+                                <w:lang w:bidi="fa-IR"/>
+                                <w14:shadow w14:blurRad="38100" w14:dist="19050" w14:dir="2700000" w14:sx="100000" w14:sy="100000" w14:kx="0" w14:ky="0" w14:algn="tl">
+                                  <w14:schemeClr w14:val="dk1">
+                                    <w14:alpha w14:val="60000"/>
+                                  </w14:schemeClr>
+                                </w14:shadow>
+                                <w14:textOutline w14:w="0" w14:cap="flat" w14:cmpd="sng" w14:algn="ctr">
+                                  <w14:noFill/>
+                                  <w14:prstDash w14:val="solid"/>
+                                  <w14:round/>
+                                </w14:textOutline>
+                              </w:rPr>
+                            </w:pPr>
+                            <w:r>
+                              <w:rPr>
+                                <w:rFonts w:hint="cs"/>
+                                <w:color w:val="808080" w:themeColor="background1" w:themeShade="80"/>
+                                <w:sz w:val="96"/>
+                                <w:szCs w:val="96"/>
+                                <w:rtl/>
+                                <w:lang w:bidi="fa-IR"/>
+                                <w14:shadow w14:blurRad="38100" w14:dist="19050" w14:dir="2700000" w14:sx="100000" w14:sy="100000" w14:kx="0" w14:ky="0" w14:algn="tl">
+                                  <w14:schemeClr w14:val="dk1">
+                                    <w14:alpha w14:val="60000"/>
+                                  </w14:schemeClr>
+                                </w14:shadow>
+                                <w14:textOutline w14:w="0" w14:cap="flat" w14:cmpd="sng" w14:algn="ctr">
+                                  <w14:noFill/>
+                                  <w14:prstDash w14:val="solid"/>
+                                  <w14:round/>
+                                </w14:textOutline>
+                              </w:rPr>
+                              <w:t>پایان</w:t>
+                            </w:r>
+                          </w:p>
+                          <w:p>
+                            <w:pPr>
+                              <w:bidi/>
+                              <w:jc w:val="center"/>
+                              <w:rPr>
+                                <w:color w:val="808080" w:themeColor="background1" w:themeShade="80"/>
+                                <w:sz w:val="96"/>
+                                <w:szCs w:val="96"/>
+                                <w:lang w:bidi="fa-IR"/>
+                                <w14:shadow w14:blurRad="38100" w14:dist="19050" w14:dir="2700000" w14:sx="100000" w14:sy="100000" w14:kx="0" w14:ky="0" w14:algn="tl">
+                                  <w14:schemeClr w14:val="dk1">
+                                    <w14:alpha w14:val="60000"/>
+                                  </w14:schemeClr>
+                                </w14:shadow>
+                                <w14:textOutline w14:w="0" w14:cap="flat" w14:cmpd="sng" w14:algn="ctr">
+                                  <w14:noFill/>
+                                  <w14:prstDash w14:val="solid"/>
+                                  <w14:round/>
+                                </w14:textOutline>
+                              </w:rPr>
+                            </w:pPr>
+                            <w:r>
+                              <w:rPr>
+                                <w:rFonts w:hint="cs"/>
+                                <w:color w:val="808080" w:themeColor="background1" w:themeShade="80"/>
+                                <w:sz w:val="96"/>
+                                <w:szCs w:val="96"/>
+                                <w:rtl/>
+                                <w:lang w:bidi="fa-IR"/>
+                                <w14:shadow w14:blurRad="38100" w14:dist="19050" w14:dir="2700000" w14:sx="100000" w14:sy="100000" w14:kx="0" w14:ky="0" w14:algn="tl">
+                                  <w14:schemeClr w14:val="dk1">
+                                    <w14:alpha w14:val="60000"/>
+                                  </w14:schemeClr>
+                                </w14:shadow>
+                                <w14:textOutline w14:w="0" w14:cap="flat" w14:cmpd="sng" w14:algn="ctr">
+                                  <w14:noFill/>
+                                  <w14:prstDash w14:val="solid"/>
+                                  <w14:round/>
+                                </w14:textOutline>
+                              </w:rPr>
+                              <w:t>*</w:t>
+                            </w:r>
+                          </w:p>
+                        </w:txbxContent>
+                      </wps:txbx>
+                      <wps:bodyPr rot="0" spcFirstLastPara="0" vertOverflow="overflow" horzOverflow="overflow" vert="horz" wrap="square" lIns="91440" tIns="45720" rIns="91440" bIns="45720" numCol="1" spcCol="0" rtlCol="0" fromWordArt="0" anchor="t" anchorCtr="0" forceAA="0" compatLnSpc="1">
+                        <a:prstTxWarp prst="textNoShape">
+                          <a:avLst/>
+                        </a:prstTxWarp>
+                        <a:noAutofit/>
+                      </wps:bodyPr>
+                    </wps:wsp>
+                  </a:graphicData>
+                </a:graphic>
+                <wp14:sizeRelV relativeFrom="margin">
+                  <wp14:pctHeight>0</wp14:pctHeight>
+                </wp14:sizeRelV>
+              </wp:anchor>
+            </w:drawing>
+          </mc:Choice>
+          <mc:Fallback>
+            <w:pict>
+              <v:shape w14:anchorId="1D65EF08" id="Text Box 14" o:spid="_x0000_s1035" type="#_x0000_t202" style="position:absolute;left:0;text-align:left;margin-left:0;margin-top:125.15pt;width:2in;height:160.3pt;z-index:251680768;visibility:visible;mso-wrap-style:square;mso-height-percent:0;mso-wrap-distance-left:9pt;mso-wrap-distance-top:0;mso-wrap-distance-right:9pt;mso-wrap-distance-bottom:0;mso-position-horizontal:center;mso-position-horizontal-relative:margin;mso-position-vertical:absolute;mso-position-vertical-relative:text;mso-height-percent:0;mso-height-relative:margin;v-text-anchor:top" o:gfxdata="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" filled="f" stroked="f">
+                <v:fill o:detectmouseclick="t"/>
+                <v:textbox>
+                  <w:txbxContent>
+                    <w:p>
+                      <w:pPr>
+                        <w:bidi/>
+                        <w:jc w:val="center"/>
+                        <w:rPr>
+                          <w:color w:val="808080" w:themeColor="background1" w:themeShade="80"/>
+                          <w:sz w:val="96"/>
+                          <w:szCs w:val="96"/>
+                          <w:rtl/>
+                          <w:lang w:bidi="fa-IR"/>
+                          <w14:shadow w14:blurRad="38100" w14:dist="19050" w14:dir="2700000" w14:sx="100000" w14:sy="100000" w14:kx="0" w14:ky="0" w14:algn="tl">
+                            <w14:schemeClr w14:val="dk1">
+                              <w14:alpha w14:val="60000"/>
+                            </w14:schemeClr>
+                          </w14:shadow>
+                          <w14:textOutline w14:w="0" w14:cap="flat" w14:cmpd="sng" w14:algn="ctr">
+                            <w14:noFill/>
+                            <w14:prstDash w14:val="solid"/>
+                            <w14:round/>
+                          </w14:textOutline>
+                        </w:rPr>
+                      </w:pPr>
+                      <w:r>
+                        <w:rPr>
+                          <w:rFonts w:hint="cs"/>
+                          <w:color w:val="808080" w:themeColor="background1" w:themeShade="80"/>
+                          <w:sz w:val="96"/>
+                          <w:szCs w:val="96"/>
+                          <w:rtl/>
+                          <w:lang w:bidi="fa-IR"/>
+                          <w14:shadow w14:blurRad="38100" w14:dist="19050" w14:dir="2700000" w14:sx="100000" w14:sy="100000" w14:kx="0" w14:ky="0" w14:algn="tl">
+                            <w14:schemeClr w14:val="dk1">
+                              <w14:alpha w14:val="60000"/>
+                            </w14:schemeClr>
+                          </w14:shadow>
+                          <w14:textOutline w14:w="0" w14:cap="flat" w14:cmpd="sng" w14:algn="ctr">
+                            <w14:noFill/>
+                            <w14:prstDash w14:val="solid"/>
+                            <w14:round/>
+                          </w14:textOutline>
+                        </w:rPr>
+                        <w:t>پایان</w:t>
+                      </w:r>
+                    </w:p>
+                    <w:p>
+                      <w:pPr>
+                        <w:bidi/>
+                        <w:jc w:val="center"/>
+                        <w:rPr>
+                          <w:color w:val="808080" w:themeColor="background1" w:themeShade="80"/>
+                          <w:sz w:val="96"/>
+                          <w:szCs w:val="96"/>
+                          <w:lang w:bidi="fa-IR"/>
+                          <w14:shadow w14:blurRad="38100" w14:dist="19050" w14:dir="2700000" w14:sx="100000" w14:sy="100000" w14:kx="0" w14:ky="0" w14:algn="tl">
+                            <w14:schemeClr w14:val="dk1">
+                              <w14:alpha w14:val="60000"/>
+                            </w14:schemeClr>
+                          </w14:shadow>
+                          <w14:textOutline w14:w="0" w14:cap="flat" w14:cmpd="sng" w14:algn="ctr">
+                            <w14:noFill/>
+                            <w14:prstDash w14:val="solid"/>
+                            <w14:round/>
+                          </w14:textOutline>
+                        </w:rPr>
+                      </w:pPr>
+                      <w:r>
+                        <w:rPr>
+                          <w:rFonts w:hint="cs"/>
+                          <w:color w:val="808080" w:themeColor="background1" w:themeShade="80"/>
+                          <w:sz w:val="96"/>
+                          <w:szCs w:val="96"/>
+                          <w:rtl/>
+                          <w:lang w:bidi="fa-IR"/>
+                          <w14:shadow w14:blurRad="38100" w14:dist="19050" w14:dir="2700000" w14:sx="100000" w14:sy="100000" w14:kx="0" w14:ky="0" w14:algn="tl">
+                            <w14:schemeClr w14:val="dk1">
+                              <w14:alpha w14:val="60000"/>
+                            </w14:schemeClr>
+                          </w14:shadow>
+                          <w14:textOutline w14:w="0" w14:cap="flat" w14:cmpd="sng" w14:algn="ctr">
+                            <w14:noFill/>
+                            <w14:prstDash w14:val="solid"/>
+                            <w14:round/>
+                          </w14:textOutline>
+                        </w:rPr>
+                        <w:t>*</w:t>
+                      </w:r>
+                    </w:p>
+                  </w:txbxContent>
+                </v:textbox>
+                <w10:wrap anchorx="margin"/>
+              </v:shape>
+            </w:pict>
+          </mc:Fallback>
+        </mc:AlternateContent>
       </w:r>
     </w:p>
     <w:sectPr>
@@ -4048,7 +7422,7 @@
                   <v:stroke joinstyle="miter"/>
                   <v:path gradientshapeok="t" o:connecttype="rect"/>
                 </v:shapetype>
-                <v:shape id="Text Box 12" o:spid="_x0000_s1035" type="#_x0000_t202" style="position:absolute;left:0;text-align:left;margin-left:-12pt;margin-top:-10.8pt;width:2in;height:51.6pt;z-index:251659264;visibility:visible;mso-wrap-style:square;mso-height-percent:0;mso-wrap-distance-left:9pt;mso-wrap-distance-top:0;mso-wrap-distance-right:9pt;mso-wrap-distance-bottom:0;mso-position-horizontal:absolute;mso-position-horizontal-relative:text;mso-position-vertical:absolute;mso-position-vertical-relative:text;mso-height-percent:0;mso-height-relative:margin;v-text-anchor:top" o:gfxdata="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" filled="f" stroked="f">
+                <v:shape id="Text Box 12" o:spid="_x0000_s1036" type="#_x0000_t202" style="position:absolute;left:0;text-align:left;margin-left:-12pt;margin-top:-10.8pt;width:2in;height:51.6pt;z-index:251659264;visibility:visible;mso-wrap-style:square;mso-height-percent:0;mso-wrap-distance-left:9pt;mso-wrap-distance-top:0;mso-wrap-distance-right:9pt;mso-wrap-distance-bottom:0;mso-position-horizontal:absolute;mso-position-horizontal-relative:text;mso-position-vertical:absolute;mso-position-vertical-relative:text;mso-height-percent:0;mso-height-relative:margin;v-text-anchor:top" o:gfxdata="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" filled="f" stroked="f">
                   <v:textbox>
                     <w:txbxContent>
                       <w:p>
@@ -4115,6 +7489,8 @@
             <w:b/>
             <w:bCs/>
             <w:noProof/>
+            <w:rtl/>
+            <w:lang w:bidi="fa-IR"/>
           </w:rPr>
           <w:t>2</w:t>
         </w:r>
@@ -4535,7 +7911,10 @@
   <w:style w:type="paragraph" w:default="1" w:styleId="Normal">
     <w:name w:val="Normal"/>
     <w:qFormat/>
-    <w:rsid w:val="00110CBE"/>
+    <w:rsid w:val="00F66850"/>
+    <w:pPr>
+      <w:jc w:val="both"/>
+    </w:pPr>
     <w:rPr>
       <w:rFonts w:ascii="Kozuka Gothic Pr6N L" w:hAnsi="Kozuka Gothic Pr6N L" w:cs="B Nazanin"/>
       <w:sz w:val="24"/>
@@ -4549,7 +7928,7 @@
     <w:link w:val="Heading1Char"/>
     <w:uiPriority w:val="9"/>
     <w:qFormat/>
-    <w:rsid w:val="007D1E06"/>
+    <w:rsid w:val="00F66850"/>
     <w:pPr>
       <w:keepNext/>
       <w:keepLines/>
@@ -4558,8 +7937,32 @@
     </w:pPr>
     <w:rPr>
       <w:rFonts w:asciiTheme="majorHAnsi" w:eastAsiaTheme="majorEastAsia" w:hAnsiTheme="majorHAnsi" w:cs="B Titr"/>
-      <w:sz w:val="32"/>
+      <w:b/>
+      <w:sz w:val="36"/>
       <w:szCs w:val="36"/>
+    </w:rPr>
+  </w:style>
+  <w:style w:type="paragraph" w:styleId="Heading2">
+    <w:name w:val="heading 2"/>
+    <w:basedOn w:val="Normal"/>
+    <w:next w:val="Normal"/>
+    <w:link w:val="Heading2Char"/>
+    <w:uiPriority w:val="9"/>
+    <w:unhideWhenUsed/>
+    <w:qFormat/>
+    <w:rsid w:val="00B54BE2"/>
+    <w:pPr>
+      <w:keepNext/>
+      <w:keepLines/>
+      <w:spacing w:before="40" w:after="0"/>
+      <w:outlineLvl w:val="1"/>
+    </w:pPr>
+    <w:rPr>
+      <w:rFonts w:asciiTheme="majorHAnsi" w:eastAsiaTheme="majorEastAsia" w:hAnsiTheme="majorHAnsi" w:cstheme="majorBidi"/>
+      <w:b/>
+      <w:bCs/>
+      <w:sz w:val="28"/>
+      <w:szCs w:val="28"/>
     </w:rPr>
   </w:style>
   <w:style w:type="character" w:default="1" w:styleId="DefaultParagraphFont">
@@ -4658,10 +8061,11 @@
     <w:basedOn w:val="DefaultParagraphFont"/>
     <w:link w:val="Heading1"/>
     <w:uiPriority w:val="9"/>
-    <w:rsid w:val="007D1E06"/>
+    <w:rsid w:val="00F66850"/>
     <w:rPr>
       <w:rFonts w:asciiTheme="majorHAnsi" w:eastAsiaTheme="majorEastAsia" w:hAnsiTheme="majorHAnsi" w:cs="B Titr"/>
-      <w:sz w:val="32"/>
+      <w:b/>
+      <w:sz w:val="36"/>
       <w:szCs w:val="36"/>
     </w:rPr>
   </w:style>
@@ -4683,6 +8087,20 @@
         <w:insideV w:val="single" w:sz="4" w:space="0" w:color="auto"/>
       </w:tblBorders>
     </w:tblPr>
+  </w:style>
+  <w:style w:type="character" w:customStyle="1" w:styleId="Heading2Char">
+    <w:name w:val="Heading 2 Char"/>
+    <w:basedOn w:val="DefaultParagraphFont"/>
+    <w:link w:val="Heading2"/>
+    <w:uiPriority w:val="9"/>
+    <w:rsid w:val="00B54BE2"/>
+    <w:rPr>
+      <w:rFonts w:asciiTheme="majorHAnsi" w:eastAsiaTheme="majorEastAsia" w:hAnsiTheme="majorHAnsi" w:cstheme="majorBidi"/>
+      <w:b/>
+      <w:bCs/>
+      <w:sz w:val="28"/>
+      <w:szCs w:val="28"/>
+    </w:rPr>
   </w:style>
 </w:styles>
 </file>
@@ -4815,6 +8233,7 @@
   </w:compat>
   <w:rsids>
     <w:rsidRoot w:val="009C4340"/>
+    <w:rsid w:val="0008636D"/>
     <w:rsid w:val="00485F41"/>
     <w:rsid w:val="004C6D1B"/>
     <w:rsid w:val="009C4340"/>

</xml_diff>

<commit_message>
Version 1.0.11 Data Dictionary Modified.
</commit_message>
<xml_diff>
--- a/Project Details/Data Dictionary/Data Dictionaruy.docx
+++ b/Project Details/Data Dictionary/Data Dictionaruy.docx
@@ -2543,244 +2543,1164 @@
         </mc:AlternateContent>
       </w:r>
     </w:p>
+    <w:sdt>
+      <w:sdtPr>
+        <w:rPr>
+          <w:rtl/>
+        </w:rPr>
+        <w:id w:val="-779721830"/>
+        <w:docPartObj>
+          <w:docPartGallery w:val="Table of Contents"/>
+          <w:docPartUnique/>
+        </w:docPartObj>
+      </w:sdtPr>
+      <w:sdtEndPr>
+        <w:rPr>
+          <w:rFonts w:ascii="Kozuka Gothic Pr6N L" w:eastAsiaTheme="minorHAnsi" w:hAnsi="Kozuka Gothic Pr6N L" w:cs="B Nazanin"/>
+          <w:b/>
+          <w:bCs/>
+          <w:noProof/>
+          <w:color w:val="auto"/>
+          <w:sz w:val="24"/>
+        </w:rPr>
+      </w:sdtEndPr>
+      <w:sdtContent>
+        <w:p>
+          <w:pPr>
+            <w:pStyle w:val="TOCHeading"/>
+            <w:bidi/>
+            <w:rPr>
+              <w:rFonts w:hint="cs"/>
+              <w:rtl/>
+              <w:lang w:bidi="fa-IR"/>
+            </w:rPr>
+          </w:pPr>
+          <w:r>
+            <w:rPr>
+              <w:rFonts w:hint="cs"/>
+              <w:rtl/>
+              <w:lang w:bidi="fa-IR"/>
+            </w:rPr>
+            <w:t xml:space="preserve">فهرست </w:t>
+          </w:r>
+        </w:p>
+        <w:p>
+          <w:pPr>
+            <w:pStyle w:val="TOC1"/>
+            <w:tabs>
+              <w:tab w:val="right" w:leader="dot" w:pos="9350"/>
+            </w:tabs>
+            <w:bidi/>
+            <w:rPr>
+              <w:noProof/>
+            </w:rPr>
+          </w:pPr>
+          <w:r>
+            <w:fldChar w:fldCharType="begin"/>
+          </w:r>
+          <w:r>
+            <w:instrText xml:space="preserve"> TOC \o "1-3" \h \z \u </w:instrText>
+          </w:r>
+          <w:r>
+            <w:fldChar w:fldCharType="separate"/>
+          </w:r>
+          <w:hyperlink w:anchor="_Toc86176037" w:history="1">
+            <w:r>
+              <w:rPr>
+                <w:rStyle w:val="Hyperlink"/>
+                <w:noProof/>
+                <w:rtl/>
+                <w:lang w:bidi="fa-IR"/>
+              </w:rPr>
+              <w:t>مقدمه</w:t>
+            </w:r>
+            <w:r>
+              <w:rPr>
+                <w:noProof/>
+                <w:webHidden/>
+              </w:rPr>
+              <w:tab/>
+            </w:r>
+            <w:r>
+              <w:rPr>
+                <w:noProof/>
+                <w:webHidden/>
+              </w:rPr>
+              <w:fldChar w:fldCharType="begin"/>
+            </w:r>
+            <w:r>
+              <w:rPr>
+                <w:noProof/>
+                <w:webHidden/>
+              </w:rPr>
+              <w:instrText xml:space="preserve"> PAGEREF _Toc86176037 \h </w:instrText>
+            </w:r>
+            <w:r>
+              <w:rPr>
+                <w:noProof/>
+                <w:webHidden/>
+              </w:rPr>
+            </w:r>
+            <w:r>
+              <w:rPr>
+                <w:noProof/>
+                <w:webHidden/>
+              </w:rPr>
+              <w:fldChar w:fldCharType="separate"/>
+            </w:r>
+            <w:r>
+              <w:rPr>
+                <w:noProof/>
+                <w:webHidden/>
+                <w:rtl/>
+              </w:rPr>
+              <w:t>1</w:t>
+            </w:r>
+            <w:r>
+              <w:rPr>
+                <w:noProof/>
+                <w:webHidden/>
+              </w:rPr>
+              <w:fldChar w:fldCharType="end"/>
+            </w:r>
+          </w:hyperlink>
+        </w:p>
+        <w:p>
+          <w:pPr>
+            <w:pStyle w:val="TOC1"/>
+            <w:tabs>
+              <w:tab w:val="right" w:leader="dot" w:pos="9350"/>
+            </w:tabs>
+            <w:bidi/>
+            <w:rPr>
+              <w:noProof/>
+            </w:rPr>
+          </w:pPr>
+          <w:hyperlink w:anchor="_Toc86176038" w:history="1">
+            <w:r>
+              <w:rPr>
+                <w:rStyle w:val="Hyperlink"/>
+                <w:noProof/>
+                <w:lang w:bidi="fa-IR"/>
+              </w:rPr>
+              <w:t>Book</w:t>
+            </w:r>
+            <w:r>
+              <w:rPr>
+                <w:noProof/>
+                <w:webHidden/>
+              </w:rPr>
+              <w:tab/>
+            </w:r>
+            <w:r>
+              <w:rPr>
+                <w:noProof/>
+                <w:webHidden/>
+              </w:rPr>
+              <w:fldChar w:fldCharType="begin"/>
+            </w:r>
+            <w:r>
+              <w:rPr>
+                <w:noProof/>
+                <w:webHidden/>
+              </w:rPr>
+              <w:instrText xml:space="preserve"> PAGEREF _Toc86176038 \h </w:instrText>
+            </w:r>
+            <w:r>
+              <w:rPr>
+                <w:noProof/>
+                <w:webHidden/>
+              </w:rPr>
+            </w:r>
+            <w:r>
+              <w:rPr>
+                <w:noProof/>
+                <w:webHidden/>
+              </w:rPr>
+              <w:fldChar w:fldCharType="separate"/>
+            </w:r>
+            <w:r>
+              <w:rPr>
+                <w:noProof/>
+                <w:webHidden/>
+                <w:rtl/>
+              </w:rPr>
+              <w:t>2</w:t>
+            </w:r>
+            <w:r>
+              <w:rPr>
+                <w:noProof/>
+                <w:webHidden/>
+              </w:rPr>
+              <w:fldChar w:fldCharType="end"/>
+            </w:r>
+          </w:hyperlink>
+        </w:p>
+        <w:p>
+          <w:pPr>
+            <w:pStyle w:val="TOC1"/>
+            <w:tabs>
+              <w:tab w:val="right" w:leader="dot" w:pos="9350"/>
+            </w:tabs>
+            <w:bidi/>
+            <w:rPr>
+              <w:noProof/>
+            </w:rPr>
+          </w:pPr>
+          <w:hyperlink w:anchor="_Toc86176039" w:history="1">
+            <w:r>
+              <w:rPr>
+                <w:rStyle w:val="Hyperlink"/>
+                <w:noProof/>
+                <w:lang w:bidi="fa-IR"/>
+              </w:rPr>
+              <w:t>User</w:t>
+            </w:r>
+            <w:r>
+              <w:rPr>
+                <w:noProof/>
+                <w:webHidden/>
+              </w:rPr>
+              <w:tab/>
+            </w:r>
+            <w:r>
+              <w:rPr>
+                <w:noProof/>
+                <w:webHidden/>
+              </w:rPr>
+              <w:fldChar w:fldCharType="begin"/>
+            </w:r>
+            <w:r>
+              <w:rPr>
+                <w:noProof/>
+                <w:webHidden/>
+              </w:rPr>
+              <w:instrText xml:space="preserve"> PAGEREF _Toc86176039 \h </w:instrText>
+            </w:r>
+            <w:r>
+              <w:rPr>
+                <w:noProof/>
+                <w:webHidden/>
+              </w:rPr>
+            </w:r>
+            <w:r>
+              <w:rPr>
+                <w:noProof/>
+                <w:webHidden/>
+              </w:rPr>
+              <w:fldChar w:fldCharType="separate"/>
+            </w:r>
+            <w:r>
+              <w:rPr>
+                <w:noProof/>
+                <w:webHidden/>
+                <w:rtl/>
+              </w:rPr>
+              <w:t>3</w:t>
+            </w:r>
+            <w:r>
+              <w:rPr>
+                <w:noProof/>
+                <w:webHidden/>
+              </w:rPr>
+              <w:fldChar w:fldCharType="end"/>
+            </w:r>
+          </w:hyperlink>
+        </w:p>
+        <w:p>
+          <w:pPr>
+            <w:pStyle w:val="TOC1"/>
+            <w:tabs>
+              <w:tab w:val="right" w:leader="dot" w:pos="9350"/>
+            </w:tabs>
+            <w:bidi/>
+            <w:rPr>
+              <w:noProof/>
+            </w:rPr>
+          </w:pPr>
+          <w:hyperlink w:anchor="_Toc86176040" w:history="1">
+            <w:r>
+              <w:rPr>
+                <w:rStyle w:val="Hyperlink"/>
+                <w:noProof/>
+                <w:lang w:bidi="fa-IR"/>
+              </w:rPr>
+              <w:t>Messages &amp; Complaints</w:t>
+            </w:r>
+            <w:r>
+              <w:rPr>
+                <w:noProof/>
+                <w:webHidden/>
+              </w:rPr>
+              <w:tab/>
+            </w:r>
+            <w:r>
+              <w:rPr>
+                <w:noProof/>
+                <w:webHidden/>
+              </w:rPr>
+              <w:fldChar w:fldCharType="begin"/>
+            </w:r>
+            <w:r>
+              <w:rPr>
+                <w:noProof/>
+                <w:webHidden/>
+              </w:rPr>
+              <w:instrText xml:space="preserve"> PAGEREF _Toc86176040 \h </w:instrText>
+            </w:r>
+            <w:r>
+              <w:rPr>
+                <w:noProof/>
+                <w:webHidden/>
+              </w:rPr>
+            </w:r>
+            <w:r>
+              <w:rPr>
+                <w:noProof/>
+                <w:webHidden/>
+              </w:rPr>
+              <w:fldChar w:fldCharType="separate"/>
+            </w:r>
+            <w:r>
+              <w:rPr>
+                <w:noProof/>
+                <w:webHidden/>
+                <w:rtl/>
+              </w:rPr>
+              <w:t>4</w:t>
+            </w:r>
+            <w:r>
+              <w:rPr>
+                <w:noProof/>
+                <w:webHidden/>
+              </w:rPr>
+              <w:fldChar w:fldCharType="end"/>
+            </w:r>
+          </w:hyperlink>
+        </w:p>
+        <w:p>
+          <w:pPr>
+            <w:pStyle w:val="TOC1"/>
+            <w:tabs>
+              <w:tab w:val="right" w:leader="dot" w:pos="9350"/>
+            </w:tabs>
+            <w:bidi/>
+            <w:rPr>
+              <w:noProof/>
+            </w:rPr>
+          </w:pPr>
+          <w:hyperlink w:anchor="_Toc86176041" w:history="1">
+            <w:r>
+              <w:rPr>
+                <w:rStyle w:val="Hyperlink"/>
+                <w:noProof/>
+                <w:lang w:bidi="fa-IR"/>
+              </w:rPr>
+              <w:t>Favorites</w:t>
+            </w:r>
+            <w:r>
+              <w:rPr>
+                <w:noProof/>
+                <w:webHidden/>
+              </w:rPr>
+              <w:tab/>
+            </w:r>
+            <w:r>
+              <w:rPr>
+                <w:noProof/>
+                <w:webHidden/>
+              </w:rPr>
+              <w:fldChar w:fldCharType="begin"/>
+            </w:r>
+            <w:r>
+              <w:rPr>
+                <w:noProof/>
+                <w:webHidden/>
+              </w:rPr>
+              <w:instrText xml:space="preserve"> PAGEREF _Toc86176041 \h </w:instrText>
+            </w:r>
+            <w:r>
+              <w:rPr>
+                <w:noProof/>
+                <w:webHidden/>
+              </w:rPr>
+            </w:r>
+            <w:r>
+              <w:rPr>
+                <w:noProof/>
+                <w:webHidden/>
+              </w:rPr>
+              <w:fldChar w:fldCharType="separate"/>
+            </w:r>
+            <w:r>
+              <w:rPr>
+                <w:noProof/>
+                <w:webHidden/>
+                <w:rtl/>
+              </w:rPr>
+              <w:t>6</w:t>
+            </w:r>
+            <w:r>
+              <w:rPr>
+                <w:noProof/>
+                <w:webHidden/>
+              </w:rPr>
+              <w:fldChar w:fldCharType="end"/>
+            </w:r>
+          </w:hyperlink>
+        </w:p>
+        <w:p>
+          <w:pPr>
+            <w:pStyle w:val="TOC1"/>
+            <w:tabs>
+              <w:tab w:val="right" w:leader="dot" w:pos="9350"/>
+            </w:tabs>
+            <w:bidi/>
+            <w:rPr>
+              <w:noProof/>
+            </w:rPr>
+          </w:pPr>
+          <w:hyperlink w:anchor="_Toc86176042" w:history="1">
+            <w:r>
+              <w:rPr>
+                <w:rStyle w:val="Hyperlink"/>
+                <w:noProof/>
+                <w:rtl/>
+                <w:lang w:bidi="fa-IR"/>
+              </w:rPr>
+              <w:t xml:space="preserve">ارتباط </w:t>
+            </w:r>
+            <w:r>
+              <w:rPr>
+                <w:rStyle w:val="Hyperlink"/>
+                <w:noProof/>
+                <w:lang w:bidi="fa-IR"/>
+              </w:rPr>
+              <w:t xml:space="preserve"> </w:t>
+            </w:r>
+            <w:r>
+              <w:rPr>
+                <w:rStyle w:val="Hyperlink"/>
+                <w:noProof/>
+              </w:rPr>
+              <w:t>user</w:t>
+            </w:r>
+            <w:r>
+              <w:rPr>
+                <w:rStyle w:val="Hyperlink"/>
+                <w:noProof/>
+                <w:rtl/>
+              </w:rPr>
+              <w:t>موجودیت‌ها</w:t>
+            </w:r>
+            <w:r>
+              <w:rPr>
+                <w:noProof/>
+                <w:webHidden/>
+              </w:rPr>
+              <w:tab/>
+            </w:r>
+            <w:r>
+              <w:rPr>
+                <w:noProof/>
+                <w:webHidden/>
+              </w:rPr>
+              <w:fldChar w:fldCharType="begin"/>
+            </w:r>
+            <w:r>
+              <w:rPr>
+                <w:noProof/>
+                <w:webHidden/>
+              </w:rPr>
+              <w:instrText xml:space="preserve"> PAGEREF _Toc86176042 \h </w:instrText>
+            </w:r>
+            <w:r>
+              <w:rPr>
+                <w:noProof/>
+                <w:webHidden/>
+              </w:rPr>
+            </w:r>
+            <w:r>
+              <w:rPr>
+                <w:noProof/>
+                <w:webHidden/>
+              </w:rPr>
+              <w:fldChar w:fldCharType="separate"/>
+            </w:r>
+            <w:r>
+              <w:rPr>
+                <w:noProof/>
+                <w:webHidden/>
+                <w:rtl/>
+              </w:rPr>
+              <w:t>6</w:t>
+            </w:r>
+            <w:r>
+              <w:rPr>
+                <w:noProof/>
+                <w:webHidden/>
+              </w:rPr>
+              <w:fldChar w:fldCharType="end"/>
+            </w:r>
+          </w:hyperlink>
+        </w:p>
+        <w:p>
+          <w:pPr>
+            <w:pStyle w:val="TOC2"/>
+            <w:tabs>
+              <w:tab w:val="right" w:leader="dot" w:pos="9350"/>
+            </w:tabs>
+            <w:bidi/>
+            <w:rPr>
+              <w:noProof/>
+            </w:rPr>
+          </w:pPr>
+          <w:hyperlink w:anchor="_Toc86176043" w:history="1">
+            <w:r>
+              <w:rPr>
+                <w:rStyle w:val="Hyperlink"/>
+                <w:noProof/>
+                <w:rtl/>
+                <w:lang w:bidi="fa-IR"/>
+              </w:rPr>
+              <w:t xml:space="preserve">ارتباط </w:t>
+            </w:r>
+            <w:r>
+              <w:rPr>
+                <w:rStyle w:val="Hyperlink"/>
+                <w:noProof/>
+                <w:lang w:bidi="fa-IR"/>
+              </w:rPr>
+              <w:t>user</w:t>
+            </w:r>
+            <w:r>
+              <w:rPr>
+                <w:rStyle w:val="Hyperlink"/>
+                <w:noProof/>
+                <w:rtl/>
+                <w:lang w:bidi="fa-IR"/>
+              </w:rPr>
+              <w:t xml:space="preserve"> با </w:t>
+            </w:r>
+            <w:r>
+              <w:rPr>
+                <w:rStyle w:val="Hyperlink"/>
+                <w:noProof/>
+                <w:lang w:bidi="fa-IR"/>
+              </w:rPr>
+              <w:t>book</w:t>
+            </w:r>
+            <w:r>
+              <w:rPr>
+                <w:noProof/>
+                <w:webHidden/>
+              </w:rPr>
+              <w:tab/>
+            </w:r>
+            <w:r>
+              <w:rPr>
+                <w:noProof/>
+                <w:webHidden/>
+              </w:rPr>
+              <w:fldChar w:fldCharType="begin"/>
+            </w:r>
+            <w:r>
+              <w:rPr>
+                <w:noProof/>
+                <w:webHidden/>
+              </w:rPr>
+              <w:instrText xml:space="preserve"> PAGEREF _Toc86176043 \h </w:instrText>
+            </w:r>
+            <w:r>
+              <w:rPr>
+                <w:noProof/>
+                <w:webHidden/>
+              </w:rPr>
+            </w:r>
+            <w:r>
+              <w:rPr>
+                <w:noProof/>
+                <w:webHidden/>
+              </w:rPr>
+              <w:fldChar w:fldCharType="separate"/>
+            </w:r>
+            <w:r>
+              <w:rPr>
+                <w:noProof/>
+                <w:webHidden/>
+                <w:rtl/>
+              </w:rPr>
+              <w:t>6</w:t>
+            </w:r>
+            <w:r>
+              <w:rPr>
+                <w:noProof/>
+                <w:webHidden/>
+              </w:rPr>
+              <w:fldChar w:fldCharType="end"/>
+            </w:r>
+          </w:hyperlink>
+        </w:p>
+        <w:p>
+          <w:pPr>
+            <w:pStyle w:val="TOC2"/>
+            <w:tabs>
+              <w:tab w:val="right" w:leader="dot" w:pos="9350"/>
+            </w:tabs>
+            <w:bidi/>
+            <w:rPr>
+              <w:noProof/>
+            </w:rPr>
+          </w:pPr>
+          <w:hyperlink w:anchor="_Toc86176044" w:history="1">
+            <w:r>
+              <w:rPr>
+                <w:rStyle w:val="Hyperlink"/>
+                <w:noProof/>
+                <w:rtl/>
+                <w:lang w:bidi="fa-IR"/>
+              </w:rPr>
+              <w:t xml:space="preserve">ارتباط </w:t>
+            </w:r>
+            <w:r>
+              <w:rPr>
+                <w:rStyle w:val="Hyperlink"/>
+                <w:noProof/>
+                <w:lang w:bidi="fa-IR"/>
+              </w:rPr>
+              <w:t>user</w:t>
+            </w:r>
+            <w:r>
+              <w:rPr>
+                <w:rStyle w:val="Hyperlink"/>
+                <w:noProof/>
+                <w:rtl/>
+                <w:lang w:bidi="fa-IR"/>
+              </w:rPr>
+              <w:t xml:space="preserve"> با </w:t>
+            </w:r>
+            <w:r>
+              <w:rPr>
+                <w:rStyle w:val="Hyperlink"/>
+                <w:noProof/>
+                <w:lang w:bidi="fa-IR"/>
+              </w:rPr>
+              <w:t>toReads</w:t>
+            </w:r>
+            <w:r>
+              <w:rPr>
+                <w:noProof/>
+                <w:webHidden/>
+              </w:rPr>
+              <w:tab/>
+            </w:r>
+            <w:r>
+              <w:rPr>
+                <w:noProof/>
+                <w:webHidden/>
+              </w:rPr>
+              <w:fldChar w:fldCharType="begin"/>
+            </w:r>
+            <w:r>
+              <w:rPr>
+                <w:noProof/>
+                <w:webHidden/>
+              </w:rPr>
+              <w:instrText xml:space="preserve"> PAGEREF _Toc86176044 \h </w:instrText>
+            </w:r>
+            <w:r>
+              <w:rPr>
+                <w:noProof/>
+                <w:webHidden/>
+              </w:rPr>
+            </w:r>
+            <w:r>
+              <w:rPr>
+                <w:noProof/>
+                <w:webHidden/>
+              </w:rPr>
+              <w:fldChar w:fldCharType="separate"/>
+            </w:r>
+            <w:r>
+              <w:rPr>
+                <w:noProof/>
+                <w:webHidden/>
+                <w:rtl/>
+              </w:rPr>
+              <w:t>6</w:t>
+            </w:r>
+            <w:r>
+              <w:rPr>
+                <w:noProof/>
+                <w:webHidden/>
+              </w:rPr>
+              <w:fldChar w:fldCharType="end"/>
+            </w:r>
+          </w:hyperlink>
+        </w:p>
+        <w:p>
+          <w:pPr>
+            <w:pStyle w:val="TOC2"/>
+            <w:tabs>
+              <w:tab w:val="right" w:leader="dot" w:pos="9350"/>
+            </w:tabs>
+            <w:bidi/>
+            <w:rPr>
+              <w:noProof/>
+            </w:rPr>
+          </w:pPr>
+          <w:hyperlink w:anchor="_Toc86176045" w:history="1">
+            <w:r>
+              <w:rPr>
+                <w:rStyle w:val="Hyperlink"/>
+                <w:noProof/>
+                <w:rtl/>
+                <w:lang w:bidi="fa-IR"/>
+              </w:rPr>
+              <w:t xml:space="preserve">ارتباط </w:t>
+            </w:r>
+            <w:r>
+              <w:rPr>
+                <w:rStyle w:val="Hyperlink"/>
+                <w:noProof/>
+                <w:lang w:bidi="fa-IR"/>
+              </w:rPr>
+              <w:t>user</w:t>
+            </w:r>
+            <w:r>
+              <w:rPr>
+                <w:rStyle w:val="Hyperlink"/>
+                <w:noProof/>
+                <w:rtl/>
+                <w:lang w:bidi="fa-IR"/>
+              </w:rPr>
+              <w:t xml:space="preserve"> با  </w:t>
+            </w:r>
+            <w:r>
+              <w:rPr>
+                <w:rStyle w:val="Hyperlink"/>
+                <w:noProof/>
+                <w:lang w:bidi="fa-IR"/>
+              </w:rPr>
+              <w:t>favorites</w:t>
+            </w:r>
+            <w:r>
+              <w:rPr>
+                <w:noProof/>
+                <w:webHidden/>
+              </w:rPr>
+              <w:tab/>
+            </w:r>
+            <w:r>
+              <w:rPr>
+                <w:noProof/>
+                <w:webHidden/>
+              </w:rPr>
+              <w:fldChar w:fldCharType="begin"/>
+            </w:r>
+            <w:r>
+              <w:rPr>
+                <w:noProof/>
+                <w:webHidden/>
+              </w:rPr>
+              <w:instrText xml:space="preserve"> PAGEREF _Toc86176045 \h </w:instrText>
+            </w:r>
+            <w:r>
+              <w:rPr>
+                <w:noProof/>
+                <w:webHidden/>
+              </w:rPr>
+            </w:r>
+            <w:r>
+              <w:rPr>
+                <w:noProof/>
+                <w:webHidden/>
+              </w:rPr>
+              <w:fldChar w:fldCharType="separate"/>
+            </w:r>
+            <w:r>
+              <w:rPr>
+                <w:noProof/>
+                <w:webHidden/>
+                <w:rtl/>
+              </w:rPr>
+              <w:t>7</w:t>
+            </w:r>
+            <w:r>
+              <w:rPr>
+                <w:noProof/>
+                <w:webHidden/>
+              </w:rPr>
+              <w:fldChar w:fldCharType="end"/>
+            </w:r>
+          </w:hyperlink>
+        </w:p>
+        <w:p>
+          <w:pPr>
+            <w:pStyle w:val="TOC2"/>
+            <w:tabs>
+              <w:tab w:val="right" w:leader="dot" w:pos="9350"/>
+            </w:tabs>
+            <w:bidi/>
+            <w:rPr>
+              <w:noProof/>
+            </w:rPr>
+          </w:pPr>
+          <w:hyperlink w:anchor="_Toc86176046" w:history="1">
+            <w:r>
+              <w:rPr>
+                <w:rStyle w:val="Hyperlink"/>
+                <w:noProof/>
+                <w:rtl/>
+                <w:lang w:bidi="fa-IR"/>
+              </w:rPr>
+              <w:t xml:space="preserve">ارتباط </w:t>
+            </w:r>
+            <w:r>
+              <w:rPr>
+                <w:rStyle w:val="Hyperlink"/>
+                <w:noProof/>
+                <w:lang w:bidi="fa-IR"/>
+              </w:rPr>
+              <w:t xml:space="preserve">user </w:t>
+            </w:r>
+            <w:r>
+              <w:rPr>
+                <w:rStyle w:val="Hyperlink"/>
+                <w:noProof/>
+                <w:rtl/>
+                <w:lang w:bidi="fa-IR"/>
+              </w:rPr>
+              <w:t xml:space="preserve"> با </w:t>
+            </w:r>
+            <w:r>
+              <w:rPr>
+                <w:rStyle w:val="Hyperlink"/>
+                <w:noProof/>
+                <w:lang w:bidi="fa-IR"/>
+              </w:rPr>
+              <w:t xml:space="preserve"> messages</w:t>
+            </w:r>
+            <w:r>
+              <w:rPr>
+                <w:noProof/>
+                <w:webHidden/>
+              </w:rPr>
+              <w:tab/>
+            </w:r>
+            <w:r>
+              <w:rPr>
+                <w:noProof/>
+                <w:webHidden/>
+              </w:rPr>
+              <w:fldChar w:fldCharType="begin"/>
+            </w:r>
+            <w:r>
+              <w:rPr>
+                <w:noProof/>
+                <w:webHidden/>
+              </w:rPr>
+              <w:instrText xml:space="preserve"> PAGEREF _Toc86176046 \h </w:instrText>
+            </w:r>
+            <w:r>
+              <w:rPr>
+                <w:noProof/>
+                <w:webHidden/>
+              </w:rPr>
+            </w:r>
+            <w:r>
+              <w:rPr>
+                <w:noProof/>
+                <w:webHidden/>
+              </w:rPr>
+              <w:fldChar w:fldCharType="separate"/>
+            </w:r>
+            <w:r>
+              <w:rPr>
+                <w:noProof/>
+                <w:webHidden/>
+                <w:rtl/>
+              </w:rPr>
+              <w:t>7</w:t>
+            </w:r>
+            <w:r>
+              <w:rPr>
+                <w:noProof/>
+                <w:webHidden/>
+              </w:rPr>
+              <w:fldChar w:fldCharType="end"/>
+            </w:r>
+          </w:hyperlink>
+        </w:p>
+        <w:p>
+          <w:pPr>
+            <w:bidi/>
+          </w:pPr>
+          <w:r>
+            <w:rPr>
+              <w:b/>
+              <w:bCs/>
+              <w:noProof/>
+            </w:rPr>
+            <w:fldChar w:fldCharType="end"/>
+          </w:r>
+        </w:p>
+      </w:sdtContent>
+    </w:sdt>
     <w:p>
       <w:pPr>
-        <w:pStyle w:val="Heading1"/>
-        <w:bidi/>
-        <w:rPr>
-          <w:rtl/>
-          <w:lang w:bidi="fa-IR"/>
-        </w:rPr>
+        <w:tabs>
+          <w:tab w:val="left" w:pos="6960"/>
+        </w:tabs>
+        <w:sectPr>
+          <w:pgSz w:w="12240" w:h="15840"/>
+          <w:pgMar w:top="1440" w:right="1440" w:bottom="1440" w:left="1440" w:header="720" w:footer="720" w:gutter="0"/>
+          <w:cols w:space="720"/>
+          <w:docGrid w:linePitch="360"/>
+        </w:sectPr>
       </w:pPr>
-      <w:r>
-        <w:rPr>
-          <w:rFonts w:hint="cs"/>
-          <w:rtl/>
-          <w:lang w:bidi="fa-IR"/>
-        </w:rPr>
-        <w:lastRenderedPageBreak/>
-        <w:t>مقدمه</w:t>
-      </w:r>
-    </w:p>
-    <w:p>
-      <w:pPr>
-        <w:bidi/>
-        <w:rPr>
-          <w:rtl/>
-          <w:lang w:bidi="fa-IR"/>
-        </w:rPr>
-      </w:pPr>
-      <w:r>
-        <w:rPr>
-          <w:rFonts w:hint="cs"/>
-          <w:rtl/>
-          <w:lang w:bidi="fa-IR"/>
-        </w:rPr>
-        <w:t xml:space="preserve">پروژه‌ی </w:t>
-      </w:r>
-      <w:proofErr w:type="spellStart"/>
-      <w:r>
-        <w:rPr>
-          <w:lang w:bidi="fa-IR"/>
-        </w:rPr>
-        <w:t>SemUni</w:t>
-      </w:r>
-      <w:proofErr w:type="spellEnd"/>
-      <w:r>
-        <w:rPr>
-          <w:lang w:bidi="fa-IR"/>
-        </w:rPr>
-        <w:t xml:space="preserve"> Book Club</w:t>
-      </w:r>
-      <w:r>
-        <w:rPr>
-          <w:rFonts w:hint="cs"/>
-          <w:rtl/>
-          <w:lang w:bidi="fa-IR"/>
-        </w:rPr>
-        <w:t xml:space="preserve"> یک وب‌اپلیکیشن برای رویت و جستجوی کتاب‌های معروف، نویسنده‌های آن، امتیاز جهانی آن و </w:t>
-      </w:r>
-      <w:r>
-        <w:rPr>
-          <w:lang w:bidi="fa-IR"/>
-        </w:rPr>
-        <w:t>ISBN13</w:t>
-      </w:r>
-      <w:r>
-        <w:rPr>
-          <w:rFonts w:hint="cs"/>
-          <w:rtl/>
-          <w:lang w:bidi="fa-IR"/>
-        </w:rPr>
-        <w:t xml:space="preserve"> آن‌ها می‌‌باشد.</w:t>
-      </w:r>
-      <w:r>
-        <w:rPr>
-          <w:rFonts w:hint="cs"/>
-          <w:rtl/>
-          <w:lang w:bidi="fa-IR"/>
-        </w:rPr>
-        <w:t xml:space="preserve"> همچنین کاربران می‌توانند لیستی از کتاب‌های مورد علاقه و کتاب‌هایی که قصد خواندن آن‌ها را دارند نیز ایجاد کنند و به مطالعه خود نظم ببخشند.</w:t>
-      </w:r>
-    </w:p>
-    <w:p>
-      <w:pPr>
-        <w:bidi/>
-        <w:rPr>
-          <w:rtl/>
-          <w:lang w:bidi="fa-IR"/>
-        </w:rPr>
-      </w:pPr>
-      <w:r>
-        <w:rPr>
-          <w:rFonts w:hint="cs"/>
-          <w:rtl/>
-          <w:lang w:bidi="fa-IR"/>
-        </w:rPr>
-        <w:t xml:space="preserve">این برنامه تحت وب و بر پایه‌ی فرانت اند </w:t>
-      </w:r>
-      <w:proofErr w:type="spellStart"/>
-      <w:r>
-        <w:rPr>
-          <w:lang w:bidi="fa-IR"/>
-        </w:rPr>
-        <w:t>VueJs</w:t>
-      </w:r>
-      <w:proofErr w:type="spellEnd"/>
-      <w:r>
-        <w:rPr>
-          <w:rFonts w:hint="cs"/>
-          <w:rtl/>
-          <w:lang w:bidi="fa-IR"/>
-        </w:rPr>
-        <w:t xml:space="preserve"> </w:t>
-      </w:r>
-      <w:r>
-        <w:rPr>
-          <w:rFonts w:hint="cs"/>
-          <w:rtl/>
-          <w:lang w:bidi="fa-IR"/>
-        </w:rPr>
-        <w:t xml:space="preserve"> که یک </w:t>
-      </w:r>
-      <w:r>
-        <w:rPr>
-          <w:lang w:bidi="fa-IR"/>
-        </w:rPr>
-        <w:t>framework</w:t>
-      </w:r>
-      <w:r>
-        <w:rPr>
-          <w:rFonts w:hint="cs"/>
-          <w:rtl/>
-          <w:lang w:bidi="fa-IR"/>
-        </w:rPr>
-        <w:t xml:space="preserve"> جاوااسکریپ می‌باشد </w:t>
-      </w:r>
-      <w:r>
-        <w:rPr>
-          <w:rFonts w:hint="cs"/>
-          <w:rtl/>
-          <w:lang w:bidi="fa-IR"/>
-        </w:rPr>
-        <w:t xml:space="preserve">و بک اند </w:t>
-      </w:r>
-      <w:r>
-        <w:rPr>
-          <w:lang w:bidi="fa-IR"/>
-        </w:rPr>
-        <w:t>Django</w:t>
-      </w:r>
-      <w:r>
-        <w:rPr>
-          <w:rFonts w:hint="cs"/>
-          <w:rtl/>
-          <w:lang w:bidi="fa-IR"/>
-        </w:rPr>
-        <w:t xml:space="preserve"> و </w:t>
-      </w:r>
-      <w:r>
-        <w:rPr>
-          <w:lang w:bidi="fa-IR"/>
-        </w:rPr>
-        <w:t>Django REST framework</w:t>
-      </w:r>
-      <w:r>
-        <w:rPr>
-          <w:rFonts w:hint="cs"/>
-          <w:rtl/>
-          <w:lang w:bidi="fa-IR"/>
-        </w:rPr>
-        <w:t xml:space="preserve"> که بر پایه‌ی زبان </w:t>
-      </w:r>
-      <w:r>
-        <w:rPr>
-          <w:lang w:bidi="fa-IR"/>
-        </w:rPr>
-        <w:t>python</w:t>
-      </w:r>
-      <w:r>
-        <w:rPr>
-          <w:rFonts w:hint="cs"/>
-          <w:rtl/>
-          <w:lang w:bidi="fa-IR"/>
-        </w:rPr>
-        <w:t xml:space="preserve"> می‌باشند</w:t>
-      </w:r>
-      <w:r>
-        <w:rPr>
-          <w:rFonts w:hint="cs"/>
-          <w:rtl/>
-          <w:lang w:bidi="fa-IR"/>
-        </w:rPr>
-        <w:t xml:space="preserve"> و همچنین </w:t>
-      </w:r>
-      <w:r>
-        <w:rPr>
-          <w:lang w:bidi="fa-IR"/>
-        </w:rPr>
-        <w:t>Sqlite3</w:t>
-      </w:r>
-      <w:r>
-        <w:rPr>
-          <w:rFonts w:hint="cs"/>
-          <w:rtl/>
-          <w:lang w:bidi="fa-IR"/>
-        </w:rPr>
-        <w:t xml:space="preserve"> است، که به عنوان پایگاه داده‌ی برنامه از آن استفاده شده است. در این متن ما به توضیح تمامی عناصر داده‌ای مرتبط با برنامه می‌پردازیم</w:t>
-      </w:r>
-      <w:r>
-        <w:rPr>
-          <w:rFonts w:hint="cs"/>
-          <w:rtl/>
-          <w:lang w:bidi="fa-IR"/>
-        </w:rPr>
-        <w:t>. لازم به ذکر است لینک تمامی نمودارهای مربوط به این پروژه به پیوست همین سند آمده است.</w:t>
-      </w:r>
-    </w:p>
-    <w:p>
-      <w:pPr>
-        <w:rPr>
-          <w:rtl/>
-          <w:lang w:bidi="fa-IR"/>
-        </w:rPr>
-      </w:pPr>
-      <w:r>
-        <w:rPr>
-          <w:rtl/>
-          <w:lang w:bidi="fa-IR"/>
-        </w:rPr>
-        <w:br w:type="page"/>
-      </w:r>
     </w:p>
     <w:p>
       <w:pPr>
         <w:pStyle w:val="Heading1"/>
         <w:bidi/>
         <w:rPr>
+          <w:rtl/>
           <w:lang w:bidi="fa-IR"/>
         </w:rPr>
       </w:pPr>
+      <w:bookmarkStart w:id="0" w:name="_Toc86176037"/>
+      <w:r>
+        <w:rPr>
+          <w:rFonts w:hint="cs"/>
+          <w:rtl/>
+          <w:lang w:bidi="fa-IR"/>
+        </w:rPr>
+        <w:lastRenderedPageBreak/>
+        <w:t>مقدمه</w:t>
+      </w:r>
+      <w:bookmarkEnd w:id="0"/>
+    </w:p>
+    <w:p>
+      <w:pPr>
+        <w:bidi/>
+        <w:rPr>
+          <w:rtl/>
+          <w:lang w:bidi="fa-IR"/>
+        </w:rPr>
+      </w:pPr>
+      <w:r>
+        <w:rPr>
+          <w:rFonts w:hint="cs"/>
+          <w:rtl/>
+          <w:lang w:bidi="fa-IR"/>
+        </w:rPr>
+        <w:t xml:space="preserve">پروژه‌ی </w:t>
+      </w:r>
+      <w:proofErr w:type="spellStart"/>
+      <w:r>
+        <w:rPr>
+          <w:lang w:bidi="fa-IR"/>
+        </w:rPr>
+        <w:t>SemUni</w:t>
+      </w:r>
+      <w:proofErr w:type="spellEnd"/>
+      <w:r>
+        <w:rPr>
+          <w:lang w:bidi="fa-IR"/>
+        </w:rPr>
+        <w:t xml:space="preserve"> Book Club</w:t>
+      </w:r>
+      <w:r>
+        <w:rPr>
+          <w:rFonts w:hint="cs"/>
+          <w:rtl/>
+          <w:lang w:bidi="fa-IR"/>
+        </w:rPr>
+        <w:t xml:space="preserve"> یک وب‌اپلیکیشن برای رویت و جستجوی کتاب‌های معروف، نویسنده‌های آن، امتیاز جهانی آن و </w:t>
+      </w:r>
+      <w:r>
+        <w:rPr>
+          <w:lang w:bidi="fa-IR"/>
+        </w:rPr>
+        <w:t>ISBN13</w:t>
+      </w:r>
+      <w:r>
+        <w:rPr>
+          <w:rFonts w:hint="cs"/>
+          <w:rtl/>
+          <w:lang w:bidi="fa-IR"/>
+        </w:rPr>
+        <w:t xml:space="preserve"> آن‌ها می‌‌باشد.</w:t>
+      </w:r>
+      <w:r>
+        <w:rPr>
+          <w:rFonts w:hint="cs"/>
+          <w:rtl/>
+          <w:lang w:bidi="fa-IR"/>
+        </w:rPr>
+        <w:t xml:space="preserve"> همچنین کاربران می‌توانند لیستی از کتاب‌های مورد علاقه و کتاب‌هایی که قصد خواندن آن‌ها را دارند نیز ایجاد کنند و به مطالعه خود نظم ببخشند.</w:t>
+      </w:r>
+    </w:p>
+    <w:p>
+      <w:pPr>
+        <w:bidi/>
+        <w:rPr>
+          <w:rtl/>
+          <w:lang w:bidi="fa-IR"/>
+        </w:rPr>
+      </w:pPr>
+      <w:r>
+        <w:rPr>
+          <w:rFonts w:hint="cs"/>
+          <w:rtl/>
+          <w:lang w:bidi="fa-IR"/>
+        </w:rPr>
+        <w:t xml:space="preserve">این برنامه تحت وب و بر پایه‌ی فرانت اند </w:t>
+      </w:r>
+      <w:proofErr w:type="spellStart"/>
+      <w:r>
+        <w:rPr>
+          <w:lang w:bidi="fa-IR"/>
+        </w:rPr>
+        <w:t>VueJs</w:t>
+      </w:r>
+      <w:proofErr w:type="spellEnd"/>
+      <w:r>
+        <w:rPr>
+          <w:rFonts w:hint="cs"/>
+          <w:rtl/>
+          <w:lang w:bidi="fa-IR"/>
+        </w:rPr>
+        <w:t xml:space="preserve"> </w:t>
+      </w:r>
+      <w:r>
+        <w:rPr>
+          <w:rFonts w:hint="cs"/>
+          <w:rtl/>
+          <w:lang w:bidi="fa-IR"/>
+        </w:rPr>
+        <w:t xml:space="preserve"> که یک </w:t>
+      </w:r>
+      <w:r>
+        <w:rPr>
+          <w:lang w:bidi="fa-IR"/>
+        </w:rPr>
+        <w:t>framework</w:t>
+      </w:r>
+      <w:r>
+        <w:rPr>
+          <w:rFonts w:hint="cs"/>
+          <w:rtl/>
+          <w:lang w:bidi="fa-IR"/>
+        </w:rPr>
+        <w:t xml:space="preserve"> جاوااسکریپ می‌باشد </w:t>
+      </w:r>
+      <w:r>
+        <w:rPr>
+          <w:rFonts w:hint="cs"/>
+          <w:rtl/>
+          <w:lang w:bidi="fa-IR"/>
+        </w:rPr>
+        <w:t xml:space="preserve">و بک اند </w:t>
+      </w:r>
+      <w:r>
+        <w:rPr>
+          <w:lang w:bidi="fa-IR"/>
+        </w:rPr>
+        <w:t>Django</w:t>
+      </w:r>
+      <w:r>
+        <w:rPr>
+          <w:rFonts w:hint="cs"/>
+          <w:rtl/>
+          <w:lang w:bidi="fa-IR"/>
+        </w:rPr>
+        <w:t xml:space="preserve"> و </w:t>
+      </w:r>
+      <w:r>
+        <w:rPr>
+          <w:lang w:bidi="fa-IR"/>
+        </w:rPr>
+        <w:t>Django REST framework</w:t>
+      </w:r>
+      <w:r>
+        <w:rPr>
+          <w:rFonts w:hint="cs"/>
+          <w:rtl/>
+          <w:lang w:bidi="fa-IR"/>
+        </w:rPr>
+        <w:t xml:space="preserve"> که بر پایه‌ی زبان </w:t>
+      </w:r>
+      <w:r>
+        <w:rPr>
+          <w:lang w:bidi="fa-IR"/>
+        </w:rPr>
+        <w:t>python</w:t>
+      </w:r>
+      <w:r>
+        <w:rPr>
+          <w:rFonts w:hint="cs"/>
+          <w:rtl/>
+          <w:lang w:bidi="fa-IR"/>
+        </w:rPr>
+        <w:t xml:space="preserve"> می‌باشند</w:t>
+      </w:r>
+      <w:r>
+        <w:rPr>
+          <w:rFonts w:hint="cs"/>
+          <w:rtl/>
+          <w:lang w:bidi="fa-IR"/>
+        </w:rPr>
+        <w:t xml:space="preserve"> و همچنین </w:t>
+      </w:r>
+      <w:r>
+        <w:rPr>
+          <w:lang w:bidi="fa-IR"/>
+        </w:rPr>
+        <w:t>Sqlite3</w:t>
+      </w:r>
+      <w:r>
+        <w:rPr>
+          <w:rFonts w:hint="cs"/>
+          <w:rtl/>
+          <w:lang w:bidi="fa-IR"/>
+        </w:rPr>
+        <w:t xml:space="preserve"> است، که به عنوان پایگاه داده‌ی برنامه از آن استفاده شده است. در این متن ما به توضیح تمامی عناصر داده‌ای مرتبط با برنامه می‌پردازیم</w:t>
+      </w:r>
+      <w:r>
+        <w:rPr>
+          <w:rFonts w:hint="cs"/>
+          <w:rtl/>
+          <w:lang w:bidi="fa-IR"/>
+        </w:rPr>
+        <w:t>. لازم به ذکر است لینک تمامی نمودارهای مربوط به این پروژه به پیوست همین سند آمده است.</w:t>
+      </w:r>
+    </w:p>
+    <w:p>
+      <w:pPr>
+        <w:rPr>
+          <w:rtl/>
+          <w:lang w:bidi="fa-IR"/>
+        </w:rPr>
+      </w:pPr>
+      <w:r>
+        <w:rPr>
+          <w:rtl/>
+          <w:lang w:bidi="fa-IR"/>
+        </w:rPr>
+        <w:br w:type="page"/>
+      </w:r>
+    </w:p>
+    <w:p>
+      <w:pPr>
+        <w:pStyle w:val="Heading1"/>
+        <w:bidi/>
+        <w:rPr>
+          <w:lang w:bidi="fa-IR"/>
+        </w:rPr>
+      </w:pPr>
+      <w:bookmarkStart w:id="1" w:name="_Toc86176038"/>
       <w:r>
         <w:rPr>
           <w:lang w:bidi="fa-IR"/>
@@ -2788,6 +3708,7 @@
         <w:lastRenderedPageBreak/>
         <w:t>Book</w:t>
       </w:r>
+      <w:bookmarkEnd w:id="1"/>
     </w:p>
     <w:p>
       <w:pPr>
@@ -3674,6 +4595,7 @@
           <w:lang w:bidi="fa-IR"/>
         </w:rPr>
       </w:pPr>
+      <w:bookmarkStart w:id="2" w:name="_Toc86176039"/>
       <w:r>
         <w:rPr>
           <w:lang w:bidi="fa-IR"/>
@@ -3681,6 +4603,7 @@
         <w:lastRenderedPageBreak/>
         <w:t>User</w:t>
       </w:r>
+      <w:bookmarkEnd w:id="2"/>
     </w:p>
     <w:p>
       <w:pPr>
@@ -4062,23 +4985,213 @@
                 <w:rtl/>
                 <w:lang w:bidi="fa-IR"/>
               </w:rPr>
-              <w:t xml:space="preserve">کلید اصلی برای مشخص کردن </w:t>
-            </w:r>
+              <w:t>کلید اصلی برای مشخص کردن کاربر در جداول دیگر</w:t>
+            </w:r>
+          </w:p>
+        </w:tc>
+      </w:tr>
+      <w:tr>
+        <w:tc>
+          <w:tcPr>
+            <w:tcW w:w="1706" w:type="dxa"/>
+          </w:tcPr>
+          <w:p>
+            <w:pPr>
+              <w:rPr>
+                <w:lang w:bidi="fa-IR"/>
+              </w:rPr>
+            </w:pPr>
+            <w:r>
+              <w:rPr>
+                <w:lang w:bidi="fa-IR"/>
+              </w:rPr>
+              <w:t>Username</w:t>
+            </w:r>
+          </w:p>
+        </w:tc>
+        <w:tc>
+          <w:tcPr>
+            <w:tcW w:w="1548" w:type="dxa"/>
+          </w:tcPr>
+          <w:p>
+            <w:pPr>
+              <w:rPr>
+                <w:lang w:bidi="fa-IR"/>
+              </w:rPr>
+            </w:pPr>
+            <w:r>
+              <w:rPr>
+                <w:lang w:bidi="fa-IR"/>
+              </w:rPr>
+              <w:t>VARCHAR</w:t>
+            </w:r>
+          </w:p>
+        </w:tc>
+        <w:tc>
+          <w:tcPr>
+            <w:tcW w:w="1535" w:type="dxa"/>
+          </w:tcPr>
+          <w:p>
+            <w:pPr>
+              <w:rPr>
+                <w:lang w:bidi="fa-IR"/>
+              </w:rPr>
+            </w:pPr>
+            <w:r>
+              <w:rPr>
+                <w:lang w:bidi="fa-IR"/>
+              </w:rPr>
+              <w:t>DYNAMIC</w:t>
+            </w:r>
+          </w:p>
+        </w:tc>
+        <w:tc>
+          <w:tcPr>
+            <w:tcW w:w="486" w:type="dxa"/>
+            <w:shd w:val="clear" w:color="auto" w:fill="auto"/>
+          </w:tcPr>
+          <w:p>
+            <w:pPr>
+              <w:rPr>
+                <w:lang w:bidi="fa-IR"/>
+              </w:rPr>
+            </w:pPr>
+          </w:p>
+        </w:tc>
+        <w:tc>
+          <w:tcPr>
+            <w:tcW w:w="525" w:type="dxa"/>
+            <w:shd w:val="clear" w:color="auto" w:fill="auto"/>
+          </w:tcPr>
+          <w:p>
+            <w:pPr>
+              <w:rPr>
+                <w:lang w:bidi="fa-IR"/>
+              </w:rPr>
+            </w:pPr>
+          </w:p>
+        </w:tc>
+        <w:tc>
+          <w:tcPr>
+            <w:tcW w:w="3550" w:type="dxa"/>
+          </w:tcPr>
+          <w:p>
+            <w:pPr>
+              <w:rPr>
+                <w:rtl/>
+                <w:lang w:bidi="fa-IR"/>
+              </w:rPr>
+            </w:pPr>
             <w:r>
               <w:rPr>
                 <w:rFonts w:hint="cs"/>
                 <w:rtl/>
                 <w:lang w:bidi="fa-IR"/>
               </w:rPr>
-              <w:t xml:space="preserve">کاربر </w:t>
-            </w:r>
+              <w:t>یک فیلد متنی برای ذخیره‌ی نام کاربری</w:t>
+            </w:r>
+          </w:p>
+        </w:tc>
+      </w:tr>
+      <w:tr>
+        <w:tc>
+          <w:tcPr>
+            <w:tcW w:w="1706" w:type="dxa"/>
+          </w:tcPr>
+          <w:p>
+            <w:pPr>
+              <w:rPr>
+                <w:lang w:bidi="fa-IR"/>
+              </w:rPr>
+            </w:pPr>
+            <w:r>
+              <w:rPr>
+                <w:lang w:bidi="fa-IR"/>
+              </w:rPr>
+              <w:t>Password</w:t>
+            </w:r>
+          </w:p>
+        </w:tc>
+        <w:tc>
+          <w:tcPr>
+            <w:tcW w:w="1548" w:type="dxa"/>
+          </w:tcPr>
+          <w:p>
+            <w:pPr>
+              <w:rPr>
+                <w:lang w:bidi="fa-IR"/>
+              </w:rPr>
+            </w:pPr>
+            <w:r>
+              <w:rPr>
+                <w:lang w:bidi="fa-IR"/>
+              </w:rPr>
+              <w:t>NVARCHAR</w:t>
+            </w:r>
+          </w:p>
+        </w:tc>
+        <w:tc>
+          <w:tcPr>
+            <w:tcW w:w="1535" w:type="dxa"/>
+          </w:tcPr>
+          <w:p>
+            <w:pPr>
+              <w:rPr>
+                <w:lang w:bidi="fa-IR"/>
+              </w:rPr>
+            </w:pPr>
+            <w:r>
+              <w:rPr>
+                <w:lang w:bidi="fa-IR"/>
+              </w:rPr>
+              <w:t>DYNAMIC</w:t>
+            </w:r>
+          </w:p>
+        </w:tc>
+        <w:tc>
+          <w:tcPr>
+            <w:tcW w:w="486" w:type="dxa"/>
+            <w:shd w:val="clear" w:color="auto" w:fill="auto"/>
+          </w:tcPr>
+          <w:p>
+            <w:pPr>
+              <w:rPr>
+                <w:lang w:bidi="fa-IR"/>
+              </w:rPr>
+            </w:pPr>
+          </w:p>
+        </w:tc>
+        <w:tc>
+          <w:tcPr>
+            <w:tcW w:w="525" w:type="dxa"/>
+            <w:shd w:val="clear" w:color="auto" w:fill="auto"/>
+          </w:tcPr>
+          <w:p>
+            <w:pPr>
+              <w:rPr>
+                <w:lang w:bidi="fa-IR"/>
+              </w:rPr>
+            </w:pPr>
+          </w:p>
+        </w:tc>
+        <w:tc>
+          <w:tcPr>
+            <w:tcW w:w="3550" w:type="dxa"/>
+          </w:tcPr>
+          <w:p>
+            <w:pPr>
+              <w:rPr>
+                <w:rtl/>
+                <w:lang w:bidi="fa-IR"/>
+              </w:rPr>
+            </w:pPr>
             <w:r>
               <w:rPr>
                 <w:rFonts w:hint="cs"/>
                 <w:rtl/>
                 <w:lang w:bidi="fa-IR"/>
               </w:rPr>
-              <w:t>در جداول دیگر</w:t>
+              <w:t>یک فیلد متنی برای ذخیره پسورد که با استفاده از  جنگو رمزگزاری می‌شود</w:t>
             </w:r>
           </w:p>
         </w:tc>
@@ -4094,12 +5207,14 @@
                 <w:lang w:bidi="fa-IR"/>
               </w:rPr>
             </w:pPr>
-            <w:r>
-              <w:rPr>
-                <w:lang w:bidi="fa-IR"/>
-              </w:rPr>
-              <w:t>Username</w:t>
-            </w:r>
+            <w:proofErr w:type="spellStart"/>
+            <w:r>
+              <w:rPr>
+                <w:lang w:bidi="fa-IR"/>
+              </w:rPr>
+              <w:t>profile_image</w:t>
+            </w:r>
+            <w:proofErr w:type="spellEnd"/>
           </w:p>
         </w:tc>
         <w:tc>
@@ -4112,12 +5227,14 @@
                 <w:lang w:bidi="fa-IR"/>
               </w:rPr>
             </w:pPr>
-            <w:r>
-              <w:rPr>
-                <w:lang w:bidi="fa-IR"/>
-              </w:rPr>
-              <w:t>VARCHAR</w:t>
-            </w:r>
+            <w:proofErr w:type="spellStart"/>
+            <w:r>
+              <w:rPr>
+                <w:lang w:bidi="fa-IR"/>
+              </w:rPr>
+              <w:t>Image_field</w:t>
+            </w:r>
+            <w:proofErr w:type="spellEnd"/>
           </w:p>
         </w:tc>
         <w:tc>
@@ -4171,10 +5288,115 @@
           <w:p>
             <w:pPr>
               <w:rPr>
+                <w:rtl/>
+                <w:lang w:bidi="fa-IR"/>
+              </w:rPr>
+            </w:pPr>
+            <w:r>
+              <w:rPr>
                 <w:rFonts w:hint="cs"/>
                 <w:rtl/>
                 <w:lang w:bidi="fa-IR"/>
               </w:rPr>
+              <w:t>یک فیلد مخصوص جنگو برای ذخیره عکس در دیتابیس</w:t>
+            </w:r>
+          </w:p>
+        </w:tc>
+      </w:tr>
+      <w:tr>
+        <w:tc>
+          <w:tcPr>
+            <w:tcW w:w="1706" w:type="dxa"/>
+          </w:tcPr>
+          <w:p>
+            <w:pPr>
+              <w:rPr>
+                <w:lang w:bidi="fa-IR"/>
+              </w:rPr>
+            </w:pPr>
+            <w:proofErr w:type="spellStart"/>
+            <w:r>
+              <w:rPr>
+                <w:lang w:bidi="fa-IR"/>
+              </w:rPr>
+              <w:t>is_staff</w:t>
+            </w:r>
+            <w:proofErr w:type="spellEnd"/>
+          </w:p>
+        </w:tc>
+        <w:tc>
+          <w:tcPr>
+            <w:tcW w:w="1548" w:type="dxa"/>
+          </w:tcPr>
+          <w:p>
+            <w:pPr>
+              <w:rPr>
+                <w:rtl/>
+                <w:lang w:bidi="fa-IR"/>
+              </w:rPr>
+            </w:pPr>
+            <w:r>
+              <w:rPr>
+                <w:lang w:bidi="fa-IR"/>
+              </w:rPr>
+              <w:t xml:space="preserve">Boolean </w:t>
+            </w:r>
+          </w:p>
+        </w:tc>
+        <w:tc>
+          <w:tcPr>
+            <w:tcW w:w="1535" w:type="dxa"/>
+          </w:tcPr>
+          <w:p>
+            <w:pPr>
+              <w:rPr>
+                <w:lang w:bidi="fa-IR"/>
+              </w:rPr>
+            </w:pPr>
+            <w:r>
+              <w:rPr>
+                <w:lang w:bidi="fa-IR"/>
+              </w:rPr>
+              <w:t>1</w:t>
+            </w:r>
+          </w:p>
+        </w:tc>
+        <w:tc>
+          <w:tcPr>
+            <w:tcW w:w="486" w:type="dxa"/>
+            <w:shd w:val="clear" w:color="auto" w:fill="auto"/>
+          </w:tcPr>
+          <w:p>
+            <w:pPr>
+              <w:rPr>
+                <w:lang w:bidi="fa-IR"/>
+              </w:rPr>
+            </w:pPr>
+          </w:p>
+        </w:tc>
+        <w:tc>
+          <w:tcPr>
+            <w:tcW w:w="525" w:type="dxa"/>
+            <w:shd w:val="clear" w:color="auto" w:fill="auto"/>
+          </w:tcPr>
+          <w:p>
+            <w:pPr>
+              <w:rPr>
+                <w:lang w:bidi="fa-IR"/>
+              </w:rPr>
+            </w:pPr>
+          </w:p>
+        </w:tc>
+        <w:tc>
+          <w:tcPr>
+            <w:tcW w:w="3550" w:type="dxa"/>
+          </w:tcPr>
+          <w:p>
+            <w:pPr>
+              <w:rPr>
+                <w:rtl/>
+                <w:lang w:bidi="fa-IR"/>
+              </w:rPr>
             </w:pPr>
             <w:r>
               <w:rPr>
@@ -4182,7 +5404,7 @@
                 <w:rtl/>
                 <w:lang w:bidi="fa-IR"/>
               </w:rPr>
-              <w:t>یک فیلد متنی برای ذخیره‌ی نام کاربری</w:t>
+              <w:t>یک فیلد برای تمایز ادمین و کاربر ساده</w:t>
             </w:r>
           </w:p>
         </w:tc>
@@ -4202,7 +5424,7 @@
               <w:rPr>
                 <w:lang w:bidi="fa-IR"/>
               </w:rPr>
-              <w:t>Password</w:t>
+              <w:t>Email</w:t>
             </w:r>
           </w:p>
         </w:tc>
@@ -4216,12 +5438,14 @@
                 <w:lang w:bidi="fa-IR"/>
               </w:rPr>
             </w:pPr>
-            <w:r>
-              <w:rPr>
-                <w:lang w:bidi="fa-IR"/>
-              </w:rPr>
-              <w:t>NVARCHAR</w:t>
-            </w:r>
+            <w:proofErr w:type="spellStart"/>
+            <w:r>
+              <w:rPr>
+                <w:lang w:bidi="fa-IR"/>
+              </w:rPr>
+              <w:t>email_field</w:t>
+            </w:r>
+            <w:proofErr w:type="spellEnd"/>
           </w:p>
         </w:tc>
         <w:tc>
@@ -4275,328 +5499,6 @@
           <w:p>
             <w:pPr>
               <w:rPr>
-                <w:rFonts w:hint="cs"/>
-                <w:rtl/>
-                <w:lang w:bidi="fa-IR"/>
-              </w:rPr>
-            </w:pPr>
-            <w:r>
-              <w:rPr>
-                <w:rFonts w:hint="cs"/>
-                <w:rtl/>
-                <w:lang w:bidi="fa-IR"/>
-              </w:rPr>
-              <w:t>یک فیلد متنی برای ذخیره پسورد که با استفاده از  جنگو رمزگزاری می‌شود</w:t>
-            </w:r>
-          </w:p>
-        </w:tc>
-      </w:tr>
-      <w:tr>
-        <w:tc>
-          <w:tcPr>
-            <w:tcW w:w="1706" w:type="dxa"/>
-          </w:tcPr>
-          <w:p>
-            <w:pPr>
-              <w:rPr>
-                <w:lang w:bidi="fa-IR"/>
-              </w:rPr>
-            </w:pPr>
-            <w:proofErr w:type="spellStart"/>
-            <w:r>
-              <w:rPr>
-                <w:lang w:bidi="fa-IR"/>
-              </w:rPr>
-              <w:t>profile_image</w:t>
-            </w:r>
-            <w:proofErr w:type="spellEnd"/>
-          </w:p>
-        </w:tc>
-        <w:tc>
-          <w:tcPr>
-            <w:tcW w:w="1548" w:type="dxa"/>
-          </w:tcPr>
-          <w:p>
-            <w:pPr>
-              <w:rPr>
-                <w:lang w:bidi="fa-IR"/>
-              </w:rPr>
-            </w:pPr>
-            <w:proofErr w:type="spellStart"/>
-            <w:r>
-              <w:rPr>
-                <w:lang w:bidi="fa-IR"/>
-              </w:rPr>
-              <w:t>Image_field</w:t>
-            </w:r>
-            <w:proofErr w:type="spellEnd"/>
-          </w:p>
-        </w:tc>
-        <w:tc>
-          <w:tcPr>
-            <w:tcW w:w="1535" w:type="dxa"/>
-          </w:tcPr>
-          <w:p>
-            <w:pPr>
-              <w:rPr>
-                <w:lang w:bidi="fa-IR"/>
-              </w:rPr>
-            </w:pPr>
-            <w:r>
-              <w:rPr>
-                <w:lang w:bidi="fa-IR"/>
-              </w:rPr>
-              <w:t>DYNAMIC</w:t>
-            </w:r>
-          </w:p>
-        </w:tc>
-        <w:tc>
-          <w:tcPr>
-            <w:tcW w:w="486" w:type="dxa"/>
-            <w:shd w:val="clear" w:color="auto" w:fill="auto"/>
-          </w:tcPr>
-          <w:p>
-            <w:pPr>
-              <w:rPr>
-                <w:lang w:bidi="fa-IR"/>
-              </w:rPr>
-            </w:pPr>
-          </w:p>
-        </w:tc>
-        <w:tc>
-          <w:tcPr>
-            <w:tcW w:w="525" w:type="dxa"/>
-            <w:shd w:val="clear" w:color="auto" w:fill="auto"/>
-          </w:tcPr>
-          <w:p>
-            <w:pPr>
-              <w:rPr>
-                <w:lang w:bidi="fa-IR"/>
-              </w:rPr>
-            </w:pPr>
-          </w:p>
-        </w:tc>
-        <w:tc>
-          <w:tcPr>
-            <w:tcW w:w="3550" w:type="dxa"/>
-          </w:tcPr>
-          <w:p>
-            <w:pPr>
-              <w:rPr>
-                <w:rFonts w:hint="cs"/>
-                <w:rtl/>
-                <w:lang w:bidi="fa-IR"/>
-              </w:rPr>
-            </w:pPr>
-            <w:r>
-              <w:rPr>
-                <w:rFonts w:hint="cs"/>
-                <w:rtl/>
-                <w:lang w:bidi="fa-IR"/>
-              </w:rPr>
-              <w:t>یک فیلد مخصوص جنگو برای ذخیره عکس در دیتابیس</w:t>
-            </w:r>
-          </w:p>
-        </w:tc>
-      </w:tr>
-      <w:tr>
-        <w:tc>
-          <w:tcPr>
-            <w:tcW w:w="1706" w:type="dxa"/>
-          </w:tcPr>
-          <w:p>
-            <w:pPr>
-              <w:rPr>
-                <w:lang w:bidi="fa-IR"/>
-              </w:rPr>
-            </w:pPr>
-            <w:proofErr w:type="spellStart"/>
-            <w:r>
-              <w:rPr>
-                <w:lang w:bidi="fa-IR"/>
-              </w:rPr>
-              <w:t>is_staff</w:t>
-            </w:r>
-            <w:proofErr w:type="spellEnd"/>
-          </w:p>
-        </w:tc>
-        <w:tc>
-          <w:tcPr>
-            <w:tcW w:w="1548" w:type="dxa"/>
-          </w:tcPr>
-          <w:p>
-            <w:pPr>
-              <w:rPr>
-                <w:rtl/>
-                <w:lang w:bidi="fa-IR"/>
-              </w:rPr>
-            </w:pPr>
-            <w:r>
-              <w:rPr>
-                <w:lang w:bidi="fa-IR"/>
-              </w:rPr>
-              <w:t xml:space="preserve">Boolean </w:t>
-            </w:r>
-          </w:p>
-        </w:tc>
-        <w:tc>
-          <w:tcPr>
-            <w:tcW w:w="1535" w:type="dxa"/>
-          </w:tcPr>
-          <w:p>
-            <w:pPr>
-              <w:rPr>
-                <w:lang w:bidi="fa-IR"/>
-              </w:rPr>
-            </w:pPr>
-            <w:r>
-              <w:rPr>
-                <w:lang w:bidi="fa-IR"/>
-              </w:rPr>
-              <w:t>1</w:t>
-            </w:r>
-          </w:p>
-        </w:tc>
-        <w:tc>
-          <w:tcPr>
-            <w:tcW w:w="486" w:type="dxa"/>
-            <w:shd w:val="clear" w:color="auto" w:fill="auto"/>
-          </w:tcPr>
-          <w:p>
-            <w:pPr>
-              <w:rPr>
-                <w:lang w:bidi="fa-IR"/>
-              </w:rPr>
-            </w:pPr>
-          </w:p>
-        </w:tc>
-        <w:tc>
-          <w:tcPr>
-            <w:tcW w:w="525" w:type="dxa"/>
-            <w:shd w:val="clear" w:color="auto" w:fill="auto"/>
-          </w:tcPr>
-          <w:p>
-            <w:pPr>
-              <w:rPr>
-                <w:lang w:bidi="fa-IR"/>
-              </w:rPr>
-            </w:pPr>
-          </w:p>
-        </w:tc>
-        <w:tc>
-          <w:tcPr>
-            <w:tcW w:w="3550" w:type="dxa"/>
-          </w:tcPr>
-          <w:p>
-            <w:pPr>
-              <w:rPr>
-                <w:rFonts w:hint="cs"/>
-                <w:rtl/>
-                <w:lang w:bidi="fa-IR"/>
-              </w:rPr>
-            </w:pPr>
-            <w:r>
-              <w:rPr>
-                <w:rFonts w:hint="cs"/>
-                <w:rtl/>
-                <w:lang w:bidi="fa-IR"/>
-              </w:rPr>
-              <w:t>یک فیلد برای تمایز ادمین و کاربر ساده</w:t>
-            </w:r>
-          </w:p>
-        </w:tc>
-      </w:tr>
-      <w:tr>
-        <w:tc>
-          <w:tcPr>
-            <w:tcW w:w="1706" w:type="dxa"/>
-          </w:tcPr>
-          <w:p>
-            <w:pPr>
-              <w:rPr>
-                <w:lang w:bidi="fa-IR"/>
-              </w:rPr>
-            </w:pPr>
-            <w:r>
-              <w:rPr>
-                <w:lang w:bidi="fa-IR"/>
-              </w:rPr>
-              <w:t>Email</w:t>
-            </w:r>
-          </w:p>
-        </w:tc>
-        <w:tc>
-          <w:tcPr>
-            <w:tcW w:w="1548" w:type="dxa"/>
-          </w:tcPr>
-          <w:p>
-            <w:pPr>
-              <w:rPr>
-                <w:lang w:bidi="fa-IR"/>
-              </w:rPr>
-            </w:pPr>
-            <w:proofErr w:type="spellStart"/>
-            <w:r>
-              <w:rPr>
-                <w:lang w:bidi="fa-IR"/>
-              </w:rPr>
-              <w:t>email_field</w:t>
-            </w:r>
-            <w:proofErr w:type="spellEnd"/>
-          </w:p>
-        </w:tc>
-        <w:tc>
-          <w:tcPr>
-            <w:tcW w:w="1535" w:type="dxa"/>
-          </w:tcPr>
-          <w:p>
-            <w:pPr>
-              <w:rPr>
-                <w:lang w:bidi="fa-IR"/>
-              </w:rPr>
-            </w:pPr>
-            <w:r>
-              <w:rPr>
-                <w:lang w:bidi="fa-IR"/>
-              </w:rPr>
-              <w:t>DYNAMIC</w:t>
-            </w:r>
-          </w:p>
-        </w:tc>
-        <w:tc>
-          <w:tcPr>
-            <w:tcW w:w="486" w:type="dxa"/>
-            <w:shd w:val="clear" w:color="auto" w:fill="auto"/>
-          </w:tcPr>
-          <w:p>
-            <w:pPr>
-              <w:rPr>
-                <w:lang w:bidi="fa-IR"/>
-              </w:rPr>
-            </w:pPr>
-          </w:p>
-        </w:tc>
-        <w:tc>
-          <w:tcPr>
-            <w:tcW w:w="525" w:type="dxa"/>
-            <w:shd w:val="clear" w:color="auto" w:fill="auto"/>
-          </w:tcPr>
-          <w:p>
-            <w:pPr>
-              <w:rPr>
-                <w:lang w:bidi="fa-IR"/>
-              </w:rPr>
-            </w:pPr>
-          </w:p>
-        </w:tc>
-        <w:tc>
-          <w:tcPr>
-            <w:tcW w:w="3550" w:type="dxa"/>
-          </w:tcPr>
-          <w:p>
-            <w:pPr>
-              <w:rPr>
-                <w:rFonts w:hint="cs"/>
                 <w:rtl/>
                 <w:lang w:bidi="fa-IR"/>
               </w:rPr>
@@ -4642,6 +5544,7 @@
           <w:lang w:bidi="fa-IR"/>
         </w:rPr>
       </w:pPr>
+      <w:bookmarkStart w:id="3" w:name="_Toc86176040"/>
       <w:r>
         <w:rPr>
           <w:lang w:bidi="fa-IR"/>
@@ -4649,12 +5552,12 @@
         <w:lastRenderedPageBreak/>
         <w:t>Messages &amp; Complaints</w:t>
       </w:r>
+      <w:bookmarkEnd w:id="3"/>
     </w:p>
     <w:p>
       <w:pPr>
         <w:bidi/>
         <w:rPr>
-          <w:rFonts w:hint="cs"/>
           <w:rtl/>
           <w:lang w:bidi="fa-IR"/>
         </w:rPr>
@@ -4762,7 +5665,6 @@
           <w:p>
             <w:pPr>
               <w:rPr>
-                <w:rFonts w:hint="cs"/>
                 <w:lang w:bidi="fa-IR"/>
               </w:rPr>
             </w:pPr>
@@ -4781,7 +5683,6 @@
           <w:p>
             <w:pPr>
               <w:rPr>
-                <w:rFonts w:hint="cs"/>
                 <w:lang w:bidi="fa-IR"/>
               </w:rPr>
             </w:pPr>
@@ -4800,7 +5701,6 @@
           <w:p>
             <w:pPr>
               <w:rPr>
-                <w:rFonts w:hint="cs"/>
                 <w:lang w:bidi="fa-IR"/>
               </w:rPr>
             </w:pPr>
@@ -4819,7 +5719,6 @@
           <w:p>
             <w:pPr>
               <w:rPr>
-                <w:rFonts w:hint="cs"/>
                 <w:lang w:bidi="fa-IR"/>
               </w:rPr>
             </w:pPr>
@@ -4838,7 +5737,6 @@
           <w:p>
             <w:pPr>
               <w:rPr>
-                <w:rFonts w:hint="cs"/>
                 <w:lang w:bidi="fa-IR"/>
               </w:rPr>
             </w:pPr>
@@ -4857,7 +5755,6 @@
           <w:p>
             <w:pPr>
               <w:rPr>
-                <w:rFonts w:hint="cs"/>
                 <w:lang w:bidi="fa-IR"/>
               </w:rPr>
             </w:pPr>
@@ -4959,7 +5856,6 @@
           <w:p>
             <w:pPr>
               <w:rPr>
-                <w:rFonts w:hint="cs"/>
                 <w:rtl/>
                 <w:lang w:bidi="fa-IR"/>
               </w:rPr>
@@ -5549,7 +6445,6 @@
           <w:p>
             <w:pPr>
               <w:rPr>
-                <w:rFonts w:hint="cs"/>
                 <w:lang w:bidi="fa-IR"/>
               </w:rPr>
             </w:pPr>
@@ -5568,7 +6463,6 @@
           <w:p>
             <w:pPr>
               <w:rPr>
-                <w:rFonts w:hint="cs"/>
                 <w:lang w:bidi="fa-IR"/>
               </w:rPr>
             </w:pPr>
@@ -5587,7 +6481,6 @@
           <w:p>
             <w:pPr>
               <w:rPr>
-                <w:rFonts w:hint="cs"/>
                 <w:lang w:bidi="fa-IR"/>
               </w:rPr>
             </w:pPr>
@@ -5606,7 +6499,6 @@
           <w:p>
             <w:pPr>
               <w:rPr>
-                <w:rFonts w:hint="cs"/>
                 <w:lang w:bidi="fa-IR"/>
               </w:rPr>
             </w:pPr>
@@ -5625,7 +6517,6 @@
           <w:p>
             <w:pPr>
               <w:rPr>
-                <w:rFonts w:hint="cs"/>
                 <w:lang w:bidi="fa-IR"/>
               </w:rPr>
             </w:pPr>
@@ -5736,126 +6627,110 @@
                 <w:rtl/>
                 <w:lang w:bidi="fa-IR"/>
               </w:rPr>
-              <w:t>کلید خارجی این جدول که مشخص می‌کند کدام کاربر</w:t>
-            </w:r>
+              <w:t>کلید خارجی این جدول که مشخص می‌کند کدام کاربر این کتاب را ذخیره کرده</w:t>
+            </w:r>
+          </w:p>
+        </w:tc>
+      </w:tr>
+      <w:tr>
+        <w:tc>
+          <w:tcPr>
+            <w:tcW w:w="1539" w:type="dxa"/>
+          </w:tcPr>
+          <w:p>
+            <w:pPr>
+              <w:rPr>
+                <w:lang w:bidi="fa-IR"/>
+              </w:rPr>
+            </w:pPr>
+            <w:proofErr w:type="spellStart"/>
+            <w:r>
+              <w:rPr>
+                <w:lang w:bidi="fa-IR"/>
+              </w:rPr>
+              <w:t>Book_ID</w:t>
+            </w:r>
+            <w:proofErr w:type="spellEnd"/>
+          </w:p>
+        </w:tc>
+        <w:tc>
+          <w:tcPr>
+            <w:tcW w:w="1907" w:type="dxa"/>
+          </w:tcPr>
+          <w:p>
+            <w:pPr>
+              <w:rPr>
+                <w:lang w:bidi="fa-IR"/>
+              </w:rPr>
+            </w:pPr>
+            <w:r>
+              <w:rPr>
+                <w:lang w:bidi="fa-IR"/>
+              </w:rPr>
+              <w:t>INTEGER</w:t>
+            </w:r>
+          </w:p>
+        </w:tc>
+        <w:tc>
+          <w:tcPr>
+            <w:tcW w:w="1525" w:type="dxa"/>
+          </w:tcPr>
+          <w:p>
+            <w:pPr>
+              <w:rPr>
+                <w:lang w:bidi="fa-IR"/>
+              </w:rPr>
+            </w:pPr>
+            <w:r>
+              <w:rPr>
+                <w:lang w:bidi="fa-IR"/>
+              </w:rPr>
+              <w:t>8</w:t>
+            </w:r>
+          </w:p>
+        </w:tc>
+        <w:tc>
+          <w:tcPr>
+            <w:tcW w:w="553" w:type="dxa"/>
+          </w:tcPr>
+          <w:p>
+            <w:pPr>
+              <w:rPr>
+                <w:lang w:bidi="fa-IR"/>
+              </w:rPr>
+            </w:pPr>
+          </w:p>
+        </w:tc>
+        <w:tc>
+          <w:tcPr>
+            <w:tcW w:w="425" w:type="dxa"/>
+            <w:shd w:val="clear" w:color="auto" w:fill="C5E0B3" w:themeFill="accent6" w:themeFillTint="66"/>
+          </w:tcPr>
+          <w:p>
+            <w:pPr>
+              <w:rPr>
+                <w:lang w:bidi="fa-IR"/>
+              </w:rPr>
+            </w:pPr>
+          </w:p>
+        </w:tc>
+        <w:tc>
+          <w:tcPr>
+            <w:tcW w:w="3401" w:type="dxa"/>
+          </w:tcPr>
+          <w:p>
+            <w:pPr>
+              <w:rPr>
+                <w:lang w:bidi="fa-IR"/>
+              </w:rPr>
+            </w:pPr>
             <w:r>
               <w:rPr>
                 <w:rFonts w:hint="cs"/>
                 <w:rtl/>
                 <w:lang w:bidi="fa-IR"/>
               </w:rPr>
-              <w:t xml:space="preserve"> این کتاب را ذخیره کرده</w:t>
-            </w:r>
-          </w:p>
-        </w:tc>
-      </w:tr>
-      <w:tr>
-        <w:tc>
-          <w:tcPr>
-            <w:tcW w:w="1539" w:type="dxa"/>
-          </w:tcPr>
-          <w:p>
-            <w:pPr>
-              <w:rPr>
-                <w:lang w:bidi="fa-IR"/>
-              </w:rPr>
-            </w:pPr>
-            <w:proofErr w:type="spellStart"/>
-            <w:r>
-              <w:rPr>
-                <w:lang w:bidi="fa-IR"/>
-              </w:rPr>
-              <w:t>Book_ID</w:t>
-            </w:r>
-            <w:proofErr w:type="spellEnd"/>
-          </w:p>
-        </w:tc>
-        <w:tc>
-          <w:tcPr>
-            <w:tcW w:w="1907" w:type="dxa"/>
-          </w:tcPr>
-          <w:p>
-            <w:pPr>
-              <w:rPr>
-                <w:lang w:bidi="fa-IR"/>
-              </w:rPr>
-            </w:pPr>
-            <w:r>
-              <w:rPr>
-                <w:lang w:bidi="fa-IR"/>
-              </w:rPr>
-              <w:t>INTEGER</w:t>
-            </w:r>
-          </w:p>
-        </w:tc>
-        <w:tc>
-          <w:tcPr>
-            <w:tcW w:w="1525" w:type="dxa"/>
-          </w:tcPr>
-          <w:p>
-            <w:pPr>
-              <w:rPr>
-                <w:lang w:bidi="fa-IR"/>
-              </w:rPr>
-            </w:pPr>
-            <w:r>
-              <w:rPr>
-                <w:lang w:bidi="fa-IR"/>
-              </w:rPr>
-              <w:t>8</w:t>
-            </w:r>
-          </w:p>
-        </w:tc>
-        <w:tc>
-          <w:tcPr>
-            <w:tcW w:w="553" w:type="dxa"/>
-          </w:tcPr>
-          <w:p>
-            <w:pPr>
-              <w:rPr>
-                <w:lang w:bidi="fa-IR"/>
-              </w:rPr>
-            </w:pPr>
-          </w:p>
-        </w:tc>
-        <w:tc>
-          <w:tcPr>
-            <w:tcW w:w="425" w:type="dxa"/>
-            <w:shd w:val="clear" w:color="auto" w:fill="C5E0B3" w:themeFill="accent6" w:themeFillTint="66"/>
-          </w:tcPr>
-          <w:p>
-            <w:pPr>
-              <w:rPr>
-                <w:lang w:bidi="fa-IR"/>
-              </w:rPr>
-            </w:pPr>
-          </w:p>
-        </w:tc>
-        <w:tc>
-          <w:tcPr>
-            <w:tcW w:w="3401" w:type="dxa"/>
-          </w:tcPr>
-          <w:p>
-            <w:pPr>
-              <w:rPr>
-                <w:lang w:bidi="fa-IR"/>
-              </w:rPr>
-            </w:pPr>
-            <w:r>
-              <w:rPr>
-                <w:rFonts w:hint="cs"/>
-                <w:rtl/>
-                <w:lang w:bidi="fa-IR"/>
-              </w:rPr>
-              <w:t xml:space="preserve">کلید خارجی این جدول که مشخص می‌کند </w:t>
-            </w:r>
-            <w:r>
-              <w:rPr>
-                <w:rFonts w:hint="cs"/>
-                <w:rtl/>
-                <w:lang w:bidi="fa-IR"/>
-              </w:rPr>
-              <w:t>کدام کتاب توسط کاربر در این لیست ذخیره شده.</w:t>
+              <w:t>کلید خارجی این جدول که مشخص می‌کند کدام کتاب توسط کاربر در این لیست ذخیره شده.</w:t>
             </w:r>
           </w:p>
         </w:tc>
@@ -5997,6 +6872,7 @@
           <w:lang w:bidi="fa-IR"/>
         </w:rPr>
       </w:pPr>
+      <w:bookmarkStart w:id="4" w:name="_Toc86176041"/>
       <w:r>
         <w:rPr>
           <w:lang w:bidi="fa-IR"/>
@@ -6004,6 +6880,7 @@
         <w:lastRenderedPageBreak/>
         <w:t>Favorites</w:t>
       </w:r>
+      <w:bookmarkEnd w:id="4"/>
     </w:p>
     <w:p>
       <w:pPr>
@@ -6078,7 +6955,6 @@
           <w:p>
             <w:pPr>
               <w:rPr>
-                <w:rFonts w:hint="cs"/>
                 <w:lang w:bidi="fa-IR"/>
               </w:rPr>
             </w:pPr>
@@ -6097,7 +6973,6 @@
           <w:p>
             <w:pPr>
               <w:rPr>
-                <w:rFonts w:hint="cs"/>
                 <w:lang w:bidi="fa-IR"/>
               </w:rPr>
             </w:pPr>
@@ -6116,7 +6991,6 @@
           <w:p>
             <w:pPr>
               <w:rPr>
-                <w:rFonts w:hint="cs"/>
                 <w:lang w:bidi="fa-IR"/>
               </w:rPr>
             </w:pPr>
@@ -6135,7 +7009,6 @@
           <w:p>
             <w:pPr>
               <w:rPr>
-                <w:rFonts w:hint="cs"/>
                 <w:lang w:bidi="fa-IR"/>
               </w:rPr>
             </w:pPr>
@@ -6154,7 +7027,6 @@
           <w:p>
             <w:pPr>
               <w:rPr>
-                <w:rFonts w:hint="cs"/>
                 <w:lang w:bidi="fa-IR"/>
               </w:rPr>
             </w:pPr>
@@ -6496,6 +7368,7 @@
           <w:lang w:bidi="fa-IR"/>
         </w:rPr>
       </w:pPr>
+      <w:bookmarkStart w:id="5" w:name="_Toc86176042"/>
       <w:r>
         <w:rPr>
           <w:rFonts w:hint="cs"/>
@@ -6520,6 +7393,7 @@
         </w:rPr>
         <w:t>موجودیت‌ها</w:t>
       </w:r>
+      <w:bookmarkEnd w:id="5"/>
     </w:p>
     <w:p>
       <w:pPr>
@@ -6529,6 +7403,7 @@
           <w:lang w:bidi="fa-IR"/>
         </w:rPr>
       </w:pPr>
+      <w:bookmarkStart w:id="6" w:name="_Toc86176043"/>
       <w:r>
         <w:rPr>
           <w:rFonts w:hint="cs"/>
@@ -6557,6 +7432,7 @@
         </w:rPr>
         <w:t>book</w:t>
       </w:r>
+      <w:bookmarkEnd w:id="6"/>
     </w:p>
     <w:p>
       <w:pPr>
@@ -6641,6 +7517,7 @@
           <w:lang w:bidi="fa-IR"/>
         </w:rPr>
       </w:pPr>
+      <w:bookmarkStart w:id="7" w:name="_Toc86176044"/>
       <w:r>
         <w:rPr>
           <w:rFonts w:hint="cs"/>
@@ -6670,6 +7547,7 @@
         </w:rPr>
         <w:t>toReads</w:t>
       </w:r>
+      <w:bookmarkEnd w:id="7"/>
       <w:proofErr w:type="spellEnd"/>
     </w:p>
     <w:p>
@@ -6737,6 +7615,7 @@
           <w:lang w:bidi="fa-IR"/>
         </w:rPr>
       </w:pPr>
+      <w:bookmarkStart w:id="8" w:name="_Toc86176045"/>
       <w:r>
         <w:rPr>
           <w:rFonts w:hint="cs"/>
@@ -6758,15 +7637,7 @@
           <w:rtl/>
           <w:lang w:bidi="fa-IR"/>
         </w:rPr>
-        <w:t xml:space="preserve"> با </w:t>
-      </w:r>
-      <w:r>
-        <w:rPr>
-          <w:rFonts w:hint="cs"/>
-          <w:rtl/>
-          <w:lang w:bidi="fa-IR"/>
-        </w:rPr>
-        <w:t xml:space="preserve"> </w:t>
+        <w:t xml:space="preserve"> با  </w:t>
       </w:r>
       <w:r>
         <w:rPr>
@@ -6774,6 +7645,7 @@
         </w:rPr>
         <w:t>favorites</w:t>
       </w:r>
+      <w:bookmarkEnd w:id="8"/>
     </w:p>
     <w:p>
       <w:pPr>
@@ -6819,15 +7691,7 @@
           <w:rtl/>
           <w:lang w:bidi="fa-IR"/>
         </w:rPr>
-        <w:t xml:space="preserve"> نیز دارد و نشان می‌دهد کدام کتاب را در این لیست قرار داده است</w:t>
-      </w:r>
-      <w:r>
-        <w:rPr>
-          <w:rFonts w:hint="cs"/>
-          <w:rtl/>
-          <w:lang w:bidi="fa-IR"/>
-        </w:rPr>
-        <w:t>.</w:t>
+        <w:t xml:space="preserve"> نیز دارد و نشان می‌دهد کدام کتاب را در این لیست قرار داده است.</w:t>
       </w:r>
     </w:p>
     <w:p>
@@ -6839,6 +7703,7 @@
           <w:lang w:bidi="fa-IR"/>
         </w:rPr>
       </w:pPr>
+      <w:bookmarkStart w:id="9" w:name="_Toc86176046"/>
       <w:r>
         <w:rPr>
           <w:rFonts w:hint="cs"/>
@@ -6867,6 +7732,7 @@
         </w:rPr>
         <w:t xml:space="preserve"> messages</w:t>
       </w:r>
+      <w:bookmarkEnd w:id="9"/>
     </w:p>
     <w:p>
       <w:pPr>
@@ -6971,7 +7837,6 @@
       <w:pPr>
         <w:bidi/>
         <w:rPr>
-          <w:rFonts w:hint="cs"/>
           <w:rtl/>
           <w:lang w:bidi="fa-IR"/>
         </w:rPr>
@@ -7122,7 +7987,6 @@
           <mc:Fallback>
             <w:pict>
               <v:shape w14:anchorId="1D65EF08" id="Text Box 14" o:spid="_x0000_s1035" type="#_x0000_t202" style="position:absolute;left:0;text-align:left;margin-left:0;margin-top:125.15pt;width:2in;height:160.3pt;z-index:251680768;visibility:visible;mso-wrap-style:square;mso-height-percent:0;mso-wrap-distance-left:9pt;mso-wrap-distance-top:0;mso-wrap-distance-right:9pt;mso-wrap-distance-bottom:0;mso-position-horizontal:center;mso-position-horizontal-relative:margin;mso-position-vertical:absolute;mso-position-vertical-relative:text;mso-height-percent:0;mso-height-relative:margin;v-text-anchor:top" o:gfxdata="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" filled="f" stroked="f">
-                <v:fill o:detectmouseclick="t"/>
                 <v:textbox>
                   <w:txbxContent>
                     <w:p>
@@ -8102,6 +8966,62 @@
       <w:szCs w:val="28"/>
     </w:rPr>
   </w:style>
+  <w:style w:type="paragraph" w:styleId="TOCHeading">
+    <w:name w:val="TOC Heading"/>
+    <w:basedOn w:val="Heading1"/>
+    <w:next w:val="Normal"/>
+    <w:uiPriority w:val="39"/>
+    <w:unhideWhenUsed/>
+    <w:qFormat/>
+    <w:rsid w:val="00E75A36"/>
+    <w:pPr>
+      <w:jc w:val="left"/>
+      <w:outlineLvl w:val="9"/>
+    </w:pPr>
+    <w:rPr>
+      <w:rFonts w:cstheme="majorBidi"/>
+      <w:b w:val="0"/>
+      <w:color w:val="2F5496" w:themeColor="accent1" w:themeShade="BF"/>
+      <w:sz w:val="32"/>
+      <w:szCs w:val="32"/>
+    </w:rPr>
+  </w:style>
+  <w:style w:type="paragraph" w:styleId="TOC1">
+    <w:name w:val="toc 1"/>
+    <w:basedOn w:val="Normal"/>
+    <w:next w:val="Normal"/>
+    <w:autoRedefine/>
+    <w:uiPriority w:val="39"/>
+    <w:unhideWhenUsed/>
+    <w:rsid w:val="00E75A36"/>
+    <w:pPr>
+      <w:spacing w:after="100"/>
+    </w:pPr>
+  </w:style>
+  <w:style w:type="paragraph" w:styleId="TOC2">
+    <w:name w:val="toc 2"/>
+    <w:basedOn w:val="Normal"/>
+    <w:next w:val="Normal"/>
+    <w:autoRedefine/>
+    <w:uiPriority w:val="39"/>
+    <w:unhideWhenUsed/>
+    <w:rsid w:val="00E75A36"/>
+    <w:pPr>
+      <w:spacing w:after="100"/>
+      <w:ind w:left="240"/>
+    </w:pPr>
+  </w:style>
+  <w:style w:type="character" w:styleId="Hyperlink">
+    <w:name w:val="Hyperlink"/>
+    <w:basedOn w:val="DefaultParagraphFont"/>
+    <w:uiPriority w:val="99"/>
+    <w:unhideWhenUsed/>
+    <w:rsid w:val="00E75A36"/>
+    <w:rPr>
+      <w:color w:val="0563C1" w:themeColor="hyperlink"/>
+      <w:u w:val="single"/>
+    </w:rPr>
+  </w:style>
 </w:styles>
 </file>
 
@@ -8236,6 +9156,7 @@
     <w:rsid w:val="0008636D"/>
     <w:rsid w:val="00485F41"/>
     <w:rsid w:val="004C6D1B"/>
+    <w:rsid w:val="005B718C"/>
     <w:rsid w:val="009C4340"/>
     <w:rsid w:val="00BA06BC"/>
     <w:rsid w:val="00ED166C"/>

</xml_diff>